<commit_message>
bổ sung đặc tả chức năng hệ thống về quản lý giao hàng
</commit_message>
<xml_diff>
--- a/BaoCao/FRA/1412558/FRA 7.docx
+++ b/BaoCao/FRA/1412558/FRA 7.docx
@@ -37,15 +37,21 @@
         <w:spacing w:after="120"/>
         <w:ind w:left="1296"/>
       </w:pPr>
+    </w:p>
+    <w:p>
+      <w:pPr>
+        <w:keepNext/>
+      </w:pPr>
+      <w:bookmarkStart w:id="0" w:name="_GoBack"/>
       <w:r>
         <w:rPr>
           <w:noProof/>
         </w:rPr>
         <w:drawing>
-          <wp:inline distT="0" distB="0" distL="0" distR="0" wp14:anchorId="6B74D2B7" wp14:editId="7BC49410">
-            <wp:extent cx="5190477" cy="2714286"/>
-            <wp:effectExtent l="0" t="0" r="0" b="0"/>
-            <wp:docPr id="1" name="Picture 1"/>
+          <wp:inline distT="0" distB="0" distL="0" distR="0">
+            <wp:extent cx="5943600" cy="3896360"/>
+            <wp:effectExtent l="0" t="0" r="0" b="8890"/>
+            <wp:docPr id="4" name="Hình ảnh 4" descr="Tạo hình cắt từ Màn hình"/>
             <wp:cNvGraphicFramePr>
               <a:graphicFrameLocks xmlns:a="http://schemas.openxmlformats.org/drawingml/2006/main" noChangeAspect="1"/>
             </wp:cNvGraphicFramePr>
@@ -53,11 +59,17 @@
               <a:graphicData uri="http://schemas.openxmlformats.org/drawingml/2006/picture">
                 <pic:pic xmlns:pic="http://schemas.openxmlformats.org/drawingml/2006/picture">
                   <pic:nvPicPr>
-                    <pic:cNvPr id="0" name=""/>
+                    <pic:cNvPr id="4" name="1E4B2D8.tmp"/>
                     <pic:cNvPicPr/>
                   </pic:nvPicPr>
                   <pic:blipFill>
-                    <a:blip r:embed="rId7"/>
+                    <a:blip r:embed="rId7">
+                      <a:extLst>
+                        <a:ext uri="{28A0092B-C50C-407E-A947-70E740481C1C}">
+                          <a14:useLocalDpi xmlns:a14="http://schemas.microsoft.com/office/drawing/2010/main" val="0"/>
+                        </a:ext>
+                      </a:extLst>
+                    </a:blip>
                     <a:stretch>
                       <a:fillRect/>
                     </a:stretch>
@@ -65,7 +77,7 @@
                   <pic:spPr>
                     <a:xfrm>
                       <a:off x="0" y="0"/>
-                      <a:ext cx="5190477" cy="2714286"/>
+                      <a:ext cx="5943600" cy="3896360"/>
                     </a:xfrm>
                     <a:prstGeom prst="rect">
                       <a:avLst/>
@@ -77,6 +89,7 @@
           </wp:inline>
         </w:drawing>
       </w:r>
+      <w:bookmarkEnd w:id="0"/>
     </w:p>
     <w:p>
       <w:pPr>
@@ -85,94 +98,32 @@
       <w:r>
         <w:t xml:space="preserve">Hình  </w:t>
       </w:r>
-      <w:fldSimple w:instr=" SEQ Hình_ \* ARABIC ">
-        <w:r>
-          <w:rPr>
-            <w:noProof/>
-          </w:rPr>
-          <w:t>1</w:t>
-        </w:r>
-      </w:fldSimple>
       <w:r>
-        <w:t xml:space="preserve"> Mô hình tổng quát</w:t>
+        <w:fldChar w:fldCharType="begin"/>
       </w:r>
-    </w:p>
-    <w:p>
-      <w:pPr>
-        <w:keepNext/>
-      </w:pPr>
+      <w:r>
+        <w:instrText xml:space="preserve"> SEQ Hình_ \* ARABIC </w:instrText>
+      </w:r>
+      <w:r>
+        <w:fldChar w:fldCharType="separate"/>
+      </w:r>
       <w:r>
         <w:rPr>
           <w:noProof/>
         </w:rPr>
-        <w:drawing>
-          <wp:inline distT="0" distB="0" distL="0" distR="0" wp14:anchorId="73914C07" wp14:editId="281E9437">
-            <wp:extent cx="5943600" cy="3370580"/>
-            <wp:effectExtent l="0" t="0" r="0" b="1270"/>
-            <wp:docPr id="2" name="Picture 2"/>
-            <wp:cNvGraphicFramePr>
-              <a:graphicFrameLocks xmlns:a="http://schemas.openxmlformats.org/drawingml/2006/main" noChangeAspect="1"/>
-            </wp:cNvGraphicFramePr>
-            <a:graphic xmlns:a="http://schemas.openxmlformats.org/drawingml/2006/main">
-              <a:graphicData uri="http://schemas.openxmlformats.org/drawingml/2006/picture">
-                <pic:pic xmlns:pic="http://schemas.openxmlformats.org/drawingml/2006/picture">
-                  <pic:nvPicPr>
-                    <pic:cNvPr id="0" name=""/>
-                    <pic:cNvPicPr/>
-                  </pic:nvPicPr>
-                  <pic:blipFill>
-                    <a:blip r:embed="rId8"/>
-                    <a:stretch>
-                      <a:fillRect/>
-                    </a:stretch>
-                  </pic:blipFill>
-                  <pic:spPr>
-                    <a:xfrm>
-                      <a:off x="0" y="0"/>
-                      <a:ext cx="5943600" cy="3370580"/>
-                    </a:xfrm>
-                    <a:prstGeom prst="rect">
-                      <a:avLst/>
-                    </a:prstGeom>
-                  </pic:spPr>
-                </pic:pic>
-              </a:graphicData>
-            </a:graphic>
-          </wp:inline>
-        </w:drawing>
+        <w:t>2</w:t>
       </w:r>
-    </w:p>
-    <w:p>
-      <w:pPr>
-        <w:pStyle w:val="Chuthich"/>
-      </w:pPr>
       <w:r>
-        <w:t xml:space="preserve">Hình  </w:t>
+        <w:rPr>
+          <w:noProof/>
+        </w:rPr>
+        <w:fldChar w:fldCharType="end"/>
       </w:r>
-      <w:fldSimple w:instr=" SEQ Hình_ \* ARABIC ">
-        <w:r>
-          <w:rPr>
-            <w:noProof/>
-          </w:rPr>
-          <w:t>2</w:t>
-        </w:r>
-      </w:fldSimple>
       <w:r>
-        <w:t xml:space="preserve"> Mô hình use case Quản lý thông tin đặt phòng</w:t>
+        <w:t xml:space="preserve"> Mô hình use case Quản lý </w:t>
       </w:r>
-    </w:p>
-    <w:p>
-      <w:pPr>
-        <w:jc w:val="center"/>
-      </w:pPr>
-    </w:p>
-    <w:p>
-      <w:pPr>
-        <w:pStyle w:val="TuNormal"/>
-      </w:pPr>
       <w:r>
-        <w:lastRenderedPageBreak/>
-        <w:t>Mô tả</w:t>
+        <w:t>giao hàng</w:t>
       </w:r>
     </w:p>
     <w:p>
@@ -184,8 +135,399 @@
         </w:numPr>
         <w:ind w:left="1296" w:hanging="576"/>
       </w:pPr>
-      <w:bookmarkStart w:id="0" w:name="_GoBack"/>
-      <w:bookmarkEnd w:id="0"/>
+      <w:r>
+        <w:t>User case tra cứu công nợ</w:t>
+      </w:r>
+    </w:p>
+    <w:tbl>
+      <w:tblPr>
+        <w:tblStyle w:val="PlainTable11"/>
+        <w:tblW w:w="9157" w:type="dxa"/>
+        <w:tblInd w:w="198" w:type="dxa"/>
+        <w:tblLook w:val="04A0" w:firstRow="1" w:lastRow="0" w:firstColumn="1" w:lastColumn="0" w:noHBand="0" w:noVBand="1"/>
+      </w:tblPr>
+      <w:tblGrid>
+        <w:gridCol w:w="1867"/>
+        <w:gridCol w:w="4703"/>
+        <w:gridCol w:w="2587"/>
+      </w:tblGrid>
+      <w:tr>
+        <w:trPr>
+          <w:cnfStyle w:val="100000000000" w:firstRow="1" w:lastRow="0" w:firstColumn="0" w:lastColumn="0" w:oddVBand="0" w:evenVBand="0" w:oddHBand="0" w:evenHBand="0" w:firstRowFirstColumn="0" w:firstRowLastColumn="0" w:lastRowFirstColumn="0" w:lastRowLastColumn="0"/>
+          <w:trHeight w:val="539"/>
+        </w:trPr>
+        <w:tc>
+          <w:tcPr>
+            <w:cnfStyle w:val="001000000000" w:firstRow="0" w:lastRow="0" w:firstColumn="1" w:lastColumn="0" w:oddVBand="0" w:evenVBand="0" w:oddHBand="0" w:evenHBand="0" w:firstRowFirstColumn="0" w:firstRowLastColumn="0" w:lastRowFirstColumn="0" w:lastRowLastColumn="0"/>
+            <w:tcW w:w="1867" w:type="dxa"/>
+            <w:vMerge w:val="restart"/>
+            <w:tcBorders>
+              <w:top w:val="single" w:sz="4" w:space="0" w:color="auto"/>
+              <w:left w:val="single" w:sz="4" w:space="0" w:color="auto"/>
+              <w:bottom w:val="single" w:sz="4" w:space="0" w:color="auto"/>
+              <w:right w:val="single" w:sz="4" w:space="0" w:color="auto"/>
+            </w:tcBorders>
+            <w:shd w:val="clear" w:color="auto" w:fill="BFBFBF" w:themeFill="background1" w:themeFillShade="BF"/>
+          </w:tcPr>
+          <w:p>
+            <w:pPr>
+              <w:pStyle w:val="MyTable1"/>
+            </w:pPr>
+            <w:r>
+              <w:t>Tên Use Case</w:t>
+            </w:r>
+          </w:p>
+        </w:tc>
+        <w:tc>
+          <w:tcPr>
+            <w:tcW w:w="4703" w:type="dxa"/>
+            <w:vMerge w:val="restart"/>
+            <w:tcBorders>
+              <w:top w:val="single" w:sz="4" w:space="0" w:color="auto"/>
+              <w:left w:val="single" w:sz="4" w:space="0" w:color="auto"/>
+              <w:bottom w:val="single" w:sz="4" w:space="0" w:color="auto"/>
+              <w:right w:val="single" w:sz="4" w:space="0" w:color="auto"/>
+            </w:tcBorders>
+            <w:shd w:val="clear" w:color="auto" w:fill="BFBFBF" w:themeFill="background1" w:themeFillShade="BF"/>
+          </w:tcPr>
+          <w:p>
+            <w:pPr>
+              <w:pStyle w:val="MyTable1"/>
+              <w:cnfStyle w:val="100000000000" w:firstRow="1" w:lastRow="0" w:firstColumn="0" w:lastColumn="0" w:oddVBand="0" w:evenVBand="0" w:oddHBand="0" w:evenHBand="0" w:firstRowFirstColumn="0" w:firstRowLastColumn="0" w:lastRowFirstColumn="0" w:lastRowLastColumn="0"/>
+            </w:pPr>
+            <w:r>
+              <w:t>Tra cứu công nợ</w:t>
+            </w:r>
+          </w:p>
+        </w:tc>
+        <w:tc>
+          <w:tcPr>
+            <w:tcW w:w="2587" w:type="dxa"/>
+            <w:tcBorders>
+              <w:top w:val="single" w:sz="4" w:space="0" w:color="auto"/>
+              <w:left w:val="single" w:sz="4" w:space="0" w:color="auto"/>
+              <w:bottom w:val="single" w:sz="4" w:space="0" w:color="auto"/>
+              <w:right w:val="single" w:sz="4" w:space="0" w:color="auto"/>
+            </w:tcBorders>
+            <w:shd w:val="clear" w:color="auto" w:fill="BFBFBF" w:themeFill="background1" w:themeFillShade="BF"/>
+          </w:tcPr>
+          <w:p>
+            <w:pPr>
+              <w:pStyle w:val="MyTable1"/>
+              <w:cnfStyle w:val="100000000000" w:firstRow="1" w:lastRow="0" w:firstColumn="0" w:lastColumn="0" w:oddVBand="0" w:evenVBand="0" w:oddHBand="0" w:evenHBand="0" w:firstRowFirstColumn="0" w:firstRowLastColumn="0" w:lastRowFirstColumn="0" w:lastRowLastColumn="0"/>
+            </w:pPr>
+            <w:r>
+              <w:t>Mã số: UC</w:t>
+            </w:r>
+            <w:r>
+              <w:t>CN-</w:t>
+            </w:r>
+            <w:r>
+              <w:t>1</w:t>
+            </w:r>
+          </w:p>
+        </w:tc>
+      </w:tr>
+      <w:tr>
+        <w:trPr>
+          <w:cnfStyle w:val="000000100000" w:firstRow="0" w:lastRow="0" w:firstColumn="0" w:lastColumn="0" w:oddVBand="0" w:evenVBand="0" w:oddHBand="1" w:evenHBand="0" w:firstRowFirstColumn="0" w:firstRowLastColumn="0" w:lastRowFirstColumn="0" w:lastRowLastColumn="0"/>
+          <w:trHeight w:val="699"/>
+        </w:trPr>
+        <w:tc>
+          <w:tcPr>
+            <w:cnfStyle w:val="001000000000" w:firstRow="0" w:lastRow="0" w:firstColumn="1" w:lastColumn="0" w:oddVBand="0" w:evenVBand="0" w:oddHBand="0" w:evenHBand="0" w:firstRowFirstColumn="0" w:firstRowLastColumn="0" w:lastRowFirstColumn="0" w:lastRowLastColumn="0"/>
+            <w:tcW w:w="1867" w:type="dxa"/>
+            <w:vMerge/>
+            <w:tcBorders>
+              <w:top w:val="single" w:sz="4" w:space="0" w:color="auto"/>
+              <w:left w:val="single" w:sz="4" w:space="0" w:color="auto"/>
+              <w:bottom w:val="single" w:sz="4" w:space="0" w:color="auto"/>
+              <w:right w:val="single" w:sz="4" w:space="0" w:color="auto"/>
+            </w:tcBorders>
+            <w:shd w:val="clear" w:color="auto" w:fill="BFBFBF" w:themeFill="background1" w:themeFillShade="BF"/>
+          </w:tcPr>
+          <w:p>
+            <w:pPr>
+              <w:pStyle w:val="MyTable1"/>
+            </w:pPr>
+          </w:p>
+        </w:tc>
+        <w:tc>
+          <w:tcPr>
+            <w:tcW w:w="4703" w:type="dxa"/>
+            <w:vMerge/>
+            <w:tcBorders>
+              <w:top w:val="single" w:sz="4" w:space="0" w:color="auto"/>
+              <w:left w:val="single" w:sz="4" w:space="0" w:color="auto"/>
+              <w:bottom w:val="single" w:sz="4" w:space="0" w:color="auto"/>
+              <w:right w:val="single" w:sz="4" w:space="0" w:color="auto"/>
+            </w:tcBorders>
+            <w:shd w:val="clear" w:color="auto" w:fill="BFBFBF" w:themeFill="background1" w:themeFillShade="BF"/>
+          </w:tcPr>
+          <w:p>
+            <w:pPr>
+              <w:pStyle w:val="MyTable1"/>
+              <w:cnfStyle w:val="000000100000" w:firstRow="0" w:lastRow="0" w:firstColumn="0" w:lastColumn="0" w:oddVBand="0" w:evenVBand="0" w:oddHBand="1" w:evenHBand="0" w:firstRowFirstColumn="0" w:firstRowLastColumn="0" w:lastRowFirstColumn="0" w:lastRowLastColumn="0"/>
+            </w:pPr>
+          </w:p>
+        </w:tc>
+        <w:tc>
+          <w:tcPr>
+            <w:tcW w:w="2587" w:type="dxa"/>
+            <w:tcBorders>
+              <w:top w:val="single" w:sz="4" w:space="0" w:color="auto"/>
+              <w:left w:val="single" w:sz="4" w:space="0" w:color="auto"/>
+              <w:bottom w:val="single" w:sz="4" w:space="0" w:color="auto"/>
+              <w:right w:val="single" w:sz="4" w:space="0" w:color="auto"/>
+            </w:tcBorders>
+            <w:shd w:val="clear" w:color="auto" w:fill="BFBFBF" w:themeFill="background1" w:themeFillShade="BF"/>
+          </w:tcPr>
+          <w:p>
+            <w:pPr>
+              <w:pStyle w:val="MyTable1"/>
+              <w:cnfStyle w:val="000000100000" w:firstRow="0" w:lastRow="0" w:firstColumn="0" w:lastColumn="0" w:oddVBand="0" w:evenVBand="0" w:oddHBand="1" w:evenHBand="0" w:firstRowFirstColumn="0" w:firstRowLastColumn="0" w:lastRowFirstColumn="0" w:lastRowLastColumn="0"/>
+            </w:pPr>
+            <w:r>
+              <w:t>Tham chiếu: [1]</w:t>
+            </w:r>
+            <w:r>
+              <w:t xml:space="preserve"> [HT</w:t>
+            </w:r>
+            <w:r>
+              <w:t>UC</w:t>
+            </w:r>
+            <w:r>
+              <w:t>NV-7]</w:t>
+            </w:r>
+          </w:p>
+        </w:tc>
+      </w:tr>
+      <w:tr>
+        <w:tc>
+          <w:tcPr>
+            <w:cnfStyle w:val="001000000000" w:firstRow="0" w:lastRow="0" w:firstColumn="1" w:lastColumn="0" w:oddVBand="0" w:evenVBand="0" w:oddHBand="0" w:evenHBand="0" w:firstRowFirstColumn="0" w:firstRowLastColumn="0" w:lastRowFirstColumn="0" w:lastRowLastColumn="0"/>
+            <w:tcW w:w="1867" w:type="dxa"/>
+            <w:tcBorders>
+              <w:top w:val="single" w:sz="4" w:space="0" w:color="auto"/>
+            </w:tcBorders>
+          </w:tcPr>
+          <w:p>
+            <w:pPr>
+              <w:pStyle w:val="MyTable1"/>
+            </w:pPr>
+            <w:r>
+              <w:t>Mô tả</w:t>
+            </w:r>
+          </w:p>
+        </w:tc>
+        <w:tc>
+          <w:tcPr>
+            <w:tcW w:w="7290" w:type="dxa"/>
+            <w:gridSpan w:val="2"/>
+            <w:tcBorders>
+              <w:top w:val="single" w:sz="4" w:space="0" w:color="auto"/>
+            </w:tcBorders>
+          </w:tcPr>
+          <w:p>
+            <w:pPr>
+              <w:pStyle w:val="MyTable1"/>
+              <w:cnfStyle w:val="000000000000" w:firstRow="0" w:lastRow="0" w:firstColumn="0" w:lastColumn="0" w:oddVBand="0" w:evenVBand="0" w:oddHBand="0" w:evenHBand="0" w:firstRowFirstColumn="0" w:firstRowLastColumn="0" w:lastRowFirstColumn="0" w:lastRowLastColumn="0"/>
+            </w:pPr>
+            <w:r>
+              <w:t xml:space="preserve">UC bắt đầu </w:t>
+            </w:r>
+            <w:r>
+              <w:t>khi nhân viên có nhu cầu tra cứu công nợ</w:t>
+            </w:r>
+          </w:p>
+        </w:tc>
+      </w:tr>
+      <w:tr>
+        <w:trPr>
+          <w:cnfStyle w:val="000000100000" w:firstRow="0" w:lastRow="0" w:firstColumn="0" w:lastColumn="0" w:oddVBand="0" w:evenVBand="0" w:oddHBand="1" w:evenHBand="0" w:firstRowFirstColumn="0" w:firstRowLastColumn="0" w:lastRowFirstColumn="0" w:lastRowLastColumn="0"/>
+        </w:trPr>
+        <w:tc>
+          <w:tcPr>
+            <w:cnfStyle w:val="001000000000" w:firstRow="0" w:lastRow="0" w:firstColumn="1" w:lastColumn="0" w:oddVBand="0" w:evenVBand="0" w:oddHBand="0" w:evenHBand="0" w:firstRowFirstColumn="0" w:firstRowLastColumn="0" w:lastRowFirstColumn="0" w:lastRowLastColumn="0"/>
+            <w:tcW w:w="1867" w:type="dxa"/>
+          </w:tcPr>
+          <w:p>
+            <w:pPr>
+              <w:pStyle w:val="MyTable1"/>
+            </w:pPr>
+            <w:r>
+              <w:t>Dòng cơ bản</w:t>
+            </w:r>
+          </w:p>
+        </w:tc>
+        <w:tc>
+          <w:tcPr>
+            <w:tcW w:w="7290" w:type="dxa"/>
+            <w:gridSpan w:val="2"/>
+          </w:tcPr>
+          <w:p>
+            <w:pPr>
+              <w:pStyle w:val="TuStyle-Title1"/>
+              <w:numPr>
+                <w:ilvl w:val="0"/>
+                <w:numId w:val="23"/>
+              </w:numPr>
+              <w:cnfStyle w:val="000000100000" w:firstRow="0" w:lastRow="0" w:firstColumn="0" w:lastColumn="0" w:oddVBand="0" w:evenVBand="0" w:oddHBand="1" w:evenHBand="0" w:firstRowFirstColumn="0" w:firstRowLastColumn="0" w:lastRowFirstColumn="0" w:lastRowLastColumn="0"/>
+              <w:rPr>
+                <w:b w:val="0"/>
+              </w:rPr>
+            </w:pPr>
+            <w:r>
+              <w:rPr>
+                <w:b w:val="0"/>
+              </w:rPr>
+              <w:t>Nhân viên chọn chức năng tra cứu công nợ</w:t>
+            </w:r>
+          </w:p>
+          <w:p>
+            <w:pPr>
+              <w:pStyle w:val="TuStyle-Title1"/>
+              <w:numPr>
+                <w:ilvl w:val="0"/>
+                <w:numId w:val="23"/>
+              </w:numPr>
+              <w:cnfStyle w:val="000000100000" w:firstRow="0" w:lastRow="0" w:firstColumn="0" w:lastColumn="0" w:oddVBand="0" w:evenVBand="0" w:oddHBand="1" w:evenHBand="0" w:firstRowFirstColumn="0" w:firstRowLastColumn="0" w:lastRowFirstColumn="0" w:lastRowLastColumn="0"/>
+              <w:rPr>
+                <w:b w:val="0"/>
+              </w:rPr>
+            </w:pPr>
+            <w:r>
+              <w:rPr>
+                <w:b w:val="0"/>
+              </w:rPr>
+              <w:t xml:space="preserve">Nhập một số thông tin </w:t>
+            </w:r>
+            <w:r>
+              <w:rPr>
+                <w:b w:val="0"/>
+              </w:rPr>
+              <w:t>NPP cần tra cứu</w:t>
+            </w:r>
+          </w:p>
+          <w:p>
+            <w:pPr>
+              <w:pStyle w:val="TuStyle-Title1"/>
+              <w:numPr>
+                <w:ilvl w:val="0"/>
+                <w:numId w:val="23"/>
+              </w:numPr>
+              <w:cnfStyle w:val="000000100000" w:firstRow="0" w:lastRow="0" w:firstColumn="0" w:lastColumn="0" w:oddVBand="0" w:evenVBand="0" w:oddHBand="1" w:evenHBand="0" w:firstRowFirstColumn="0" w:firstRowLastColumn="0" w:lastRowFirstColumn="0" w:lastRowLastColumn="0"/>
+              <w:rPr>
+                <w:b w:val="0"/>
+              </w:rPr>
+            </w:pPr>
+            <w:r>
+              <w:rPr>
+                <w:b w:val="0"/>
+              </w:rPr>
+              <w:t xml:space="preserve">Hệ thống hiển thị công nợ </w:t>
+            </w:r>
+            <w:r>
+              <w:rPr>
+                <w:b w:val="0"/>
+              </w:rPr>
+              <w:t>của NPP</w:t>
+            </w:r>
+          </w:p>
+        </w:tc>
+      </w:tr>
+      <w:tr>
+        <w:tc>
+          <w:tcPr>
+            <w:cnfStyle w:val="001000000000" w:firstRow="0" w:lastRow="0" w:firstColumn="1" w:lastColumn="0" w:oddVBand="0" w:evenVBand="0" w:oddHBand="0" w:evenHBand="0" w:firstRowFirstColumn="0" w:firstRowLastColumn="0" w:lastRowFirstColumn="0" w:lastRowLastColumn="0"/>
+            <w:tcW w:w="1867" w:type="dxa"/>
+          </w:tcPr>
+          <w:p>
+            <w:pPr>
+              <w:pStyle w:val="MyTable1"/>
+            </w:pPr>
+            <w:r>
+              <w:t>Dòng thay thế</w:t>
+            </w:r>
+          </w:p>
+        </w:tc>
+        <w:tc>
+          <w:tcPr>
+            <w:tcW w:w="7290" w:type="dxa"/>
+            <w:gridSpan w:val="2"/>
+          </w:tcPr>
+          <w:p>
+            <w:pPr>
+              <w:pStyle w:val="MyTable1"/>
+              <w:cnfStyle w:val="000000000000" w:firstRow="0" w:lastRow="0" w:firstColumn="0" w:lastColumn="0" w:oddVBand="0" w:evenVBand="0" w:oddHBand="0" w:evenHBand="0" w:firstRowFirstColumn="0" w:firstRowLastColumn="0" w:lastRowFirstColumn="0" w:lastRowLastColumn="0"/>
+            </w:pPr>
+            <w:r>
+              <w:rPr>
+                <w:color w:val="000000"/>
+                <w:sz w:val="28"/>
+                <w:szCs w:val="28"/>
+                <w14:textFill>
+                  <w14:solidFill>
+                    <w14:srgbClr w14:val="000000">
+                      <w14:lumMod w14:val="50000"/>
+                    </w14:srgbClr>
+                  </w14:solidFill>
+                </w14:textFill>
+              </w:rPr>
+              <w:t>Dòng 3: Nếu hệ thống không tìm thấy kết quả</w:t>
+            </w:r>
+            <w:r>
+              <w:rPr>
+                <w:color w:val="000000"/>
+                <w:sz w:val="28"/>
+                <w:szCs w:val="28"/>
+                <w14:textFill>
+                  <w14:solidFill>
+                    <w14:srgbClr w14:val="000000">
+                      <w14:lumMod w14:val="50000"/>
+                    </w14:srgbClr>
+                  </w14:solidFill>
+                </w14:textFill>
+              </w:rPr>
+              <w:t xml:space="preserve"> thì xuất thông </w:t>
+            </w:r>
+            <w:r>
+              <w:rPr>
+                <w:color w:val="000000"/>
+                <w:sz w:val="28"/>
+                <w:szCs w:val="28"/>
+                <w14:textFill>
+                  <w14:solidFill>
+                    <w14:srgbClr w14:val="000000">
+                      <w14:lumMod w14:val="50000"/>
+                    </w14:srgbClr>
+                  </w14:solidFill>
+                </w14:textFill>
+              </w:rPr>
+              <w:lastRenderedPageBreak/>
+              <w:t>báo không tìm thấy</w:t>
+            </w:r>
+          </w:p>
+        </w:tc>
+      </w:tr>
+    </w:tbl>
+    <w:p>
+      <w:pPr>
+        <w:pStyle w:val="TuNormal"/>
+        <w:numPr>
+          <w:ilvl w:val="0"/>
+          <w:numId w:val="0"/>
+        </w:numPr>
+      </w:pPr>
+    </w:p>
+    <w:p>
+      <w:pPr>
+        <w:pStyle w:val="TuNormal"/>
+        <w:numPr>
+          <w:ilvl w:val="0"/>
+          <w:numId w:val="0"/>
+        </w:numPr>
+      </w:pPr>
       <w:r>
         <w:t>Use case</w:t>
       </w:r>
@@ -295,7 +637,7 @@
               <w:t>-</w:t>
             </w:r>
             <w:r>
-              <w:t>1</w:t>
+              <w:t>2</w:t>
             </w:r>
           </w:p>
         </w:tc>
@@ -418,7 +760,7 @@
               <w:t xml:space="preserve">khi nhân viên </w:t>
             </w:r>
             <w:r>
-              <w:t>đi giao hàng</w:t>
+              <w:t>kho nhận được đơn đặt hàng</w:t>
             </w:r>
           </w:p>
         </w:tc>
@@ -449,10 +791,6 @@
           <w:p>
             <w:pPr>
               <w:pStyle w:val="TuStyle-Title1"/>
-              <w:numPr>
-                <w:ilvl w:val="0"/>
-                <w:numId w:val="22"/>
-              </w:numPr>
               <w:cnfStyle w:val="000000100000" w:firstRow="0" w:lastRow="0" w:firstColumn="0" w:lastColumn="0" w:oddVBand="0" w:evenVBand="0" w:oddHBand="1" w:evenHBand="0" w:firstRowFirstColumn="0" w:firstRowLastColumn="0" w:lastRowFirstColumn="0" w:lastRowLastColumn="0"/>
               <w:rPr>
                 <w:b w:val="0"/>
@@ -474,16 +812,30 @@
               <w:rPr>
                 <w:b w:val="0"/>
               </w:rPr>
-              <w:t>c năng lập phiếu giao</w:t>
+              <w:t xml:space="preserve">c năng lập </w:t>
+            </w:r>
+            <w:r>
+              <w:rPr>
+                <w:b w:val="0"/>
+              </w:rPr>
+              <w:t>đơn</w:t>
+            </w:r>
+            <w:r>
+              <w:rPr>
+                <w:b w:val="0"/>
+              </w:rPr>
+              <w:t xml:space="preserve"> giao</w:t>
+            </w:r>
+            <w:r>
+              <w:rPr>
+                <w:b w:val="0"/>
+              </w:rPr>
+              <w:t xml:space="preserve"> hàng</w:t>
             </w:r>
           </w:p>
           <w:p>
             <w:pPr>
               <w:pStyle w:val="TuStyle-Title1"/>
-              <w:numPr>
-                <w:ilvl w:val="0"/>
-                <w:numId w:val="22"/>
-              </w:numPr>
               <w:cnfStyle w:val="000000100000" w:firstRow="0" w:lastRow="0" w:firstColumn="0" w:lastColumn="0" w:oddVBand="0" w:evenVBand="0" w:oddHBand="1" w:evenHBand="0" w:firstRowFirstColumn="0" w:firstRowLastColumn="0" w:lastRowFirstColumn="0" w:lastRowLastColumn="0"/>
               <w:rPr>
                 <w:b w:val="0"/>
@@ -493,40 +845,18 @@
               <w:rPr>
                 <w:b w:val="0"/>
               </w:rPr>
-              <w:t xml:space="preserve">Nhập một số thông tin </w:t>
-            </w:r>
-            <w:r>
-              <w:rPr>
-                <w:b w:val="0"/>
-              </w:rPr>
-              <w:t>phiếu giao</w:t>
-            </w:r>
-            <w:r>
-              <w:rPr>
-                <w:b w:val="0"/>
-              </w:rPr>
-              <w:t xml:space="preserve">: </w:t>
-            </w:r>
-            <w:r>
-              <w:rPr>
-                <w:b w:val="0"/>
-              </w:rPr>
-              <w:t>thông tin giao (</w:t>
-            </w:r>
-            <w:r>
-              <w:rPr>
-                <w:b w:val="0"/>
-              </w:rPr>
-              <w:t>tên NPP, địa chỉ giao, sđt, ngày giao), thông tin hàng hóa được giao (loại, tên, số lượng, đơn giá …)</w:t>
+              <w:t xml:space="preserve">Nhập </w:t>
+            </w:r>
+            <w:r>
+              <w:rPr>
+                <w:b w:val="0"/>
+              </w:rPr>
+              <w:t>thông tin đơn đặt hàng</w:t>
             </w:r>
           </w:p>
           <w:p>
             <w:pPr>
               <w:pStyle w:val="TuStyle-Title1"/>
-              <w:numPr>
-                <w:ilvl w:val="0"/>
-                <w:numId w:val="22"/>
-              </w:numPr>
               <w:cnfStyle w:val="000000100000" w:firstRow="0" w:lastRow="0" w:firstColumn="0" w:lastColumn="0" w:oddVBand="0" w:evenVBand="0" w:oddHBand="1" w:evenHBand="0" w:firstRowFirstColumn="0" w:firstRowLastColumn="0" w:lastRowFirstColumn="0" w:lastRowLastColumn="0"/>
               <w:rPr>
                 <w:b w:val="0"/>
@@ -536,16 +866,36 @@
               <w:rPr>
                 <w:b w:val="0"/>
               </w:rPr>
-              <w:t>Hệ thống kiểm tra số lượng tồn kho</w:t>
+              <w:t>Hệ thống hiện các hàng hóa</w:t>
+            </w:r>
+            <w:r>
+              <w:rPr>
+                <w:b w:val="0"/>
+              </w:rPr>
+              <w:t>,</w:t>
+            </w:r>
+            <w:r>
+              <w:rPr>
+                <w:b w:val="0"/>
+              </w:rPr>
+              <w:t xml:space="preserve"> số lượng, </w:t>
+            </w:r>
+            <w:r>
+              <w:rPr>
+                <w:b w:val="0"/>
+              </w:rPr>
+              <w:t>lượng tồn kho</w:t>
+            </w:r>
+            <w:r>
+              <w:rPr>
+                <w:b w:val="0"/>
+              </w:rPr>
+              <w:t xml:space="preserve"> tương ứng</w:t>
             </w:r>
           </w:p>
           <w:p>
             <w:pPr>
               <w:pStyle w:val="TuStyle-Title1"/>
-              <w:numPr>
-                <w:ilvl w:val="0"/>
-                <w:numId w:val="22"/>
-              </w:numPr>
               <w:cnfStyle w:val="000000100000" w:firstRow="0" w:lastRow="0" w:firstColumn="0" w:lastColumn="0" w:oddVBand="0" w:evenVBand="0" w:oddHBand="1" w:evenHBand="0" w:firstRowFirstColumn="0" w:firstRowLastColumn="0" w:lastRowFirstColumn="0" w:lastRowLastColumn="0"/>
               <w:rPr>
                 <w:b w:val="0"/>
@@ -555,16 +905,24 @@
               <w:rPr>
                 <w:b w:val="0"/>
               </w:rPr>
-              <w:t>Cập nhật kho</w:t>
+              <w:t xml:space="preserve">Nhân viên </w:t>
+            </w:r>
+            <w:r>
+              <w:rPr>
+                <w:b w:val="0"/>
+              </w:rPr>
+              <w:t>lập</w:t>
+            </w:r>
+            <w:r>
+              <w:rPr>
+                <w:b w:val="0"/>
+              </w:rPr>
+              <w:t xml:space="preserve"> các đơn giao hàng</w:t>
             </w:r>
           </w:p>
           <w:p>
             <w:pPr>
               <w:pStyle w:val="TuStyle-Title1"/>
-              <w:numPr>
-                <w:ilvl w:val="0"/>
-                <w:numId w:val="22"/>
-              </w:numPr>
               <w:cnfStyle w:val="000000100000" w:firstRow="0" w:lastRow="0" w:firstColumn="0" w:lastColumn="0" w:oddVBand="0" w:evenVBand="0" w:oddHBand="1" w:evenHBand="0" w:firstRowFirstColumn="0" w:firstRowLastColumn="0" w:lastRowFirstColumn="0" w:lastRowLastColumn="0"/>
               <w:rPr>
                 <w:b w:val="0"/>
@@ -574,26 +932,25 @@
               <w:rPr>
                 <w:b w:val="0"/>
               </w:rPr>
-              <w:t>Thông báo cho NPP hàng hóa đang vận chuyển</w:t>
-            </w:r>
-          </w:p>
-          <w:p>
-            <w:pPr>
-              <w:pStyle w:val="TuStyle-Title1"/>
-              <w:numPr>
-                <w:ilvl w:val="0"/>
-                <w:numId w:val="22"/>
-              </w:numPr>
-              <w:cnfStyle w:val="000000100000" w:firstRow="0" w:lastRow="0" w:firstColumn="0" w:lastColumn="0" w:oddVBand="0" w:evenVBand="0" w:oddHBand="1" w:evenHBand="0" w:firstRowFirstColumn="0" w:firstRowLastColumn="0" w:lastRowFirstColumn="0" w:lastRowLastColumn="0"/>
-              <w:rPr>
-                <w:b w:val="0"/>
-              </w:rPr>
-            </w:pPr>
-            <w:r>
-              <w:rPr>
-                <w:b w:val="0"/>
-              </w:rPr>
-              <w:t>Xuất phiếu giao cho nhân viên</w:t>
+              <w:t>Hệ thống tự c</w:t>
+            </w:r>
+            <w:r>
+              <w:rPr>
+                <w:b w:val="0"/>
+              </w:rPr>
+              <w:t>ập nhật</w:t>
+            </w:r>
+            <w:r>
+              <w:rPr>
+                <w:b w:val="0"/>
+              </w:rPr>
+              <w:t xml:space="preserve"> lại</w:t>
+            </w:r>
+            <w:r>
+              <w:rPr>
+                <w:b w:val="0"/>
+              </w:rPr>
+              <w:t xml:space="preserve"> kho</w:t>
             </w:r>
           </w:p>
         </w:tc>
@@ -623,21 +980,6 @@
               <w:pStyle w:val="MyTable1"/>
               <w:cnfStyle w:val="000000000000" w:firstRow="0" w:lastRow="0" w:firstColumn="0" w:lastColumn="0" w:oddVBand="0" w:evenVBand="0" w:oddHBand="0" w:evenHBand="0" w:firstRowFirstColumn="0" w:firstRowLastColumn="0" w:lastRowFirstColumn="0" w:lastRowLastColumn="0"/>
             </w:pPr>
-            <w:r>
-              <w:rPr>
-                <w:color w:val="000000"/>
-                <w:sz w:val="28"/>
-                <w:szCs w:val="28"/>
-                <w14:textFill>
-                  <w14:solidFill>
-                    <w14:srgbClr w14:val="000000">
-                      <w14:lumMod w14:val="50000"/>
-                    </w14:srgbClr>
-                  </w14:solidFill>
-                </w14:textFill>
-              </w:rPr>
-              <w:t>Dòng 3: kiểm tra không hàng hóa không đáp ứng đủ thì hiện thông báo, bỏ qua bước 4,5,6</w:t>
-            </w:r>
           </w:p>
         </w:tc>
       </w:tr>
@@ -649,12 +991,25 @@
           <w:ilvl w:val="0"/>
           <w:numId w:val="0"/>
         </w:numPr>
+        <w:ind w:left="2016"/>
+      </w:pPr>
+    </w:p>
+    <w:p>
+      <w:pPr>
+        <w:pStyle w:val="TuNormal"/>
+        <w:numPr>
+          <w:ilvl w:val="0"/>
+          <w:numId w:val="0"/>
+        </w:numPr>
       </w:pPr>
       <w:r>
-        <w:t xml:space="preserve">User case </w:t>
+        <w:t xml:space="preserve">Use case </w:t>
       </w:r>
       <w:r>
-        <w:t>tra cứu công nợ</w:t>
+        <w:t>tra cứu</w:t>
+      </w:r>
+      <w:r>
+        <w:t xml:space="preserve"> đơn giao hàng</w:t>
       </w:r>
     </w:p>
     <w:tbl>
@@ -714,7 +1069,7 @@
               <w:cnfStyle w:val="100000000000" w:firstRow="1" w:lastRow="0" w:firstColumn="0" w:lastColumn="0" w:oddVBand="0" w:evenVBand="0" w:oddHBand="0" w:evenHBand="0" w:firstRowFirstColumn="0" w:firstRowLastColumn="0" w:lastRowFirstColumn="0" w:lastRowLastColumn="0"/>
             </w:pPr>
             <w:r>
-              <w:t>Tra cứu công nợ</w:t>
+              <w:t>Tra cứu đơn giao hàng</w:t>
             </w:r>
           </w:p>
         </w:tc>
@@ -741,7 +1096,7 @@
               <w:t>CN-</w:t>
             </w:r>
             <w:r>
-              <w:t>2</w:t>
+              <w:t>3</w:t>
             </w:r>
           </w:p>
         </w:tc>
@@ -858,7 +1213,7 @@
               <w:t xml:space="preserve">khi nhân viên </w:t>
             </w:r>
             <w:r>
-              <w:t>có nhu cầu tra cứu công nợ</w:t>
+              <w:t>có nhu cầu tra cứu</w:t>
             </w:r>
           </w:p>
         </w:tc>
@@ -891,7 +1246,7 @@
               <w:pStyle w:val="TuStyle-Title1"/>
               <w:numPr>
                 <w:ilvl w:val="0"/>
-                <w:numId w:val="23"/>
+                <w:numId w:val="31"/>
               </w:numPr>
               <w:cnfStyle w:val="000000100000" w:firstRow="0" w:lastRow="0" w:firstColumn="0" w:lastColumn="0" w:oddVBand="0" w:evenVBand="0" w:oddHBand="1" w:evenHBand="0" w:firstRowFirstColumn="0" w:firstRowLastColumn="0" w:lastRowFirstColumn="0" w:lastRowLastColumn="0"/>
               <w:rPr>
@@ -908,7 +1263,7 @@
               <w:rPr>
                 <w:b w:val="0"/>
               </w:rPr>
-              <w:t>tra cứu công nợ</w:t>
+              <w:t>tra cứu đơn giao hàng</w:t>
             </w:r>
           </w:p>
           <w:p>
@@ -916,7 +1271,7 @@
               <w:pStyle w:val="TuStyle-Title1"/>
               <w:numPr>
                 <w:ilvl w:val="0"/>
-                <w:numId w:val="22"/>
+                <w:numId w:val="31"/>
               </w:numPr>
               <w:cnfStyle w:val="000000100000" w:firstRow="0" w:lastRow="0" w:firstColumn="0" w:lastColumn="0" w:oddVBand="0" w:evenVBand="0" w:oddHBand="1" w:evenHBand="0" w:firstRowFirstColumn="0" w:firstRowLastColumn="0" w:lastRowFirstColumn="0" w:lastRowLastColumn="0"/>
               <w:rPr>
@@ -927,109 +1282,76 @@
               <w:rPr>
                 <w:b w:val="0"/>
               </w:rPr>
-              <w:t xml:space="preserve">Nhập một số thông tin </w:t>
-            </w:r>
-            <w:r>
-              <w:rPr>
-                <w:b w:val="0"/>
-              </w:rPr>
-              <w:t>công nợ</w:t>
-            </w:r>
-            <w:r>
-              <w:rPr>
-                <w:b w:val="0"/>
-              </w:rPr>
-              <w:t xml:space="preserve">: </w:t>
-            </w:r>
-            <w:r>
-              <w:rPr>
-                <w:b w:val="0"/>
-              </w:rPr>
-              <w:t>Tên NPP, Mã NPP, trạn thái công nợ (chưa thanh toán / đã thanh toán)</w:t>
-            </w:r>
-          </w:p>
+              <w:t>Hệ thống hiện thị các đơn giao hàng mới được lập mà chưa có xác nhận</w:t>
+            </w:r>
+          </w:p>
+          <w:p>
+            <w:pPr>
+              <w:pStyle w:val="TuStyle-Title1"/>
+              <w:cnfStyle w:val="000000100000" w:firstRow="0" w:lastRow="0" w:firstColumn="0" w:lastColumn="0" w:oddVBand="0" w:evenVBand="0" w:oddHBand="1" w:evenHBand="0" w:firstRowFirstColumn="0" w:firstRowLastColumn="0" w:lastRowFirstColumn="0" w:lastRowLastColumn="0"/>
+              <w:rPr>
+                <w:b w:val="0"/>
+              </w:rPr>
+            </w:pPr>
+            <w:r>
+              <w:rPr>
+                <w:b w:val="0"/>
+              </w:rPr>
+              <w:t xml:space="preserve">Nhân viên </w:t>
+            </w:r>
+            <w:r>
+              <w:rPr>
+                <w:b w:val="0"/>
+              </w:rPr>
+              <w:t>chọn đơn hàng cần tra cứu</w:t>
+            </w:r>
+          </w:p>
+          <w:p>
+            <w:pPr>
+              <w:pStyle w:val="TuStyle-Title1"/>
+              <w:cnfStyle w:val="000000100000" w:firstRow="0" w:lastRow="0" w:firstColumn="0" w:lastColumn="0" w:oddVBand="0" w:evenVBand="0" w:oddHBand="1" w:evenHBand="0" w:firstRowFirstColumn="0" w:firstRowLastColumn="0" w:lastRowFirstColumn="0" w:lastRowLastColumn="0"/>
+              <w:rPr>
+                <w:b w:val="0"/>
+              </w:rPr>
+            </w:pPr>
+            <w:r>
+              <w:rPr>
+                <w:b w:val="0"/>
+              </w:rPr>
+              <w:t>Hệ thống hiện thị các sản phẩm và số lượng tương ứng</w:t>
+            </w:r>
+          </w:p>
+        </w:tc>
+      </w:tr>
+      <w:tr>
+        <w:tc>
+          <w:tcPr>
+            <w:cnfStyle w:val="001000000000" w:firstRow="0" w:lastRow="0" w:firstColumn="1" w:lastColumn="0" w:oddVBand="0" w:evenVBand="0" w:oddHBand="0" w:evenHBand="0" w:firstRowFirstColumn="0" w:firstRowLastColumn="0" w:lastRowFirstColumn="0" w:lastRowLastColumn="0"/>
+            <w:tcW w:w="1867" w:type="dxa"/>
+          </w:tcPr>
+          <w:p>
+            <w:pPr>
+              <w:pStyle w:val="MyTable1"/>
+            </w:pPr>
+            <w:r>
+              <w:t>Dòng thay thế</w:t>
+            </w:r>
+          </w:p>
+        </w:tc>
+        <w:tc>
+          <w:tcPr>
+            <w:tcW w:w="7290" w:type="dxa"/>
+            <w:gridSpan w:val="2"/>
+          </w:tcPr>
           <w:p>
             <w:pPr>
               <w:pStyle w:val="TuStyle-Title1"/>
               <w:numPr>
                 <w:ilvl w:val="0"/>
-                <w:numId w:val="22"/>
+                <w:numId w:val="0"/>
               </w:numPr>
-              <w:cnfStyle w:val="000000100000" w:firstRow="0" w:lastRow="0" w:firstColumn="0" w:lastColumn="0" w:oddVBand="0" w:evenVBand="0" w:oddHBand="1" w:evenHBand="0" w:firstRowFirstColumn="0" w:firstRowLastColumn="0" w:lastRowFirstColumn="0" w:lastRowLastColumn="0"/>
-              <w:rPr>
-                <w:b w:val="0"/>
-              </w:rPr>
-            </w:pPr>
-            <w:r>
-              <w:rPr>
-                <w:b w:val="0"/>
-              </w:rPr>
-              <w:t xml:space="preserve">Hệ thống </w:t>
-            </w:r>
-            <w:r>
-              <w:rPr>
-                <w:b w:val="0"/>
-              </w:rPr>
-              <w:t>hiển thị các công nợ theo yêu cầu</w:t>
-            </w:r>
-          </w:p>
-        </w:tc>
-      </w:tr>
-      <w:tr>
-        <w:tc>
-          <w:tcPr>
-            <w:cnfStyle w:val="001000000000" w:firstRow="0" w:lastRow="0" w:firstColumn="1" w:lastColumn="0" w:oddVBand="0" w:evenVBand="0" w:oddHBand="0" w:evenHBand="0" w:firstRowFirstColumn="0" w:firstRowLastColumn="0" w:lastRowFirstColumn="0" w:lastRowLastColumn="0"/>
-            <w:tcW w:w="1867" w:type="dxa"/>
-          </w:tcPr>
-          <w:p>
-            <w:pPr>
-              <w:pStyle w:val="MyTable1"/>
-            </w:pPr>
-            <w:r>
-              <w:t>Dòng thay thế</w:t>
-            </w:r>
-          </w:p>
-        </w:tc>
-        <w:tc>
-          <w:tcPr>
-            <w:tcW w:w="7290" w:type="dxa"/>
-            <w:gridSpan w:val="2"/>
-          </w:tcPr>
-          <w:p>
-            <w:pPr>
-              <w:pStyle w:val="MyTable1"/>
               <w:cnfStyle w:val="000000000000" w:firstRow="0" w:lastRow="0" w:firstColumn="0" w:lastColumn="0" w:oddVBand="0" w:evenVBand="0" w:oddHBand="0" w:evenHBand="0" w:firstRowFirstColumn="0" w:firstRowLastColumn="0" w:lastRowFirstColumn="0" w:lastRowLastColumn="0"/>
             </w:pPr>
-            <w:r>
-              <w:rPr>
-                <w:color w:val="000000"/>
-                <w:sz w:val="28"/>
-                <w:szCs w:val="28"/>
-                <w14:textFill>
-                  <w14:solidFill>
-                    <w14:srgbClr w14:val="000000">
-                      <w14:lumMod w14:val="50000"/>
-                    </w14:srgbClr>
-                  </w14:solidFill>
-                </w14:textFill>
-              </w:rPr>
-              <w:t xml:space="preserve">Dòng 3: </w:t>
-            </w:r>
-            <w:r>
-              <w:rPr>
-                <w:color w:val="000000"/>
-                <w:sz w:val="28"/>
-                <w:szCs w:val="28"/>
-                <w14:textFill>
-                  <w14:solidFill>
-                    <w14:srgbClr w14:val="000000">
-                      <w14:lumMod w14:val="50000"/>
-                    </w14:srgbClr>
-                  </w14:solidFill>
-                </w14:textFill>
-              </w:rPr>
-              <w:t>Nếu hệ thống không tìm thấy kết quả thì thông báo không có công nợ</w:t>
-            </w:r>
           </w:p>
         </w:tc>
       </w:tr>
@@ -1041,7 +1363,1219 @@
           <w:ilvl w:val="0"/>
           <w:numId w:val="0"/>
         </w:numPr>
-        <w:ind w:left="2016"/>
+      </w:pPr>
+    </w:p>
+    <w:p>
+      <w:pPr>
+        <w:pStyle w:val="TuNormal"/>
+        <w:numPr>
+          <w:ilvl w:val="0"/>
+          <w:numId w:val="0"/>
+        </w:numPr>
+      </w:pPr>
+      <w:r>
+        <w:t xml:space="preserve">Use case </w:t>
+      </w:r>
+      <w:r>
+        <w:t>xác nhận đơn giao hàng</w:t>
+      </w:r>
+    </w:p>
+    <w:tbl>
+      <w:tblPr>
+        <w:tblStyle w:val="PlainTable11"/>
+        <w:tblW w:w="9157" w:type="dxa"/>
+        <w:tblInd w:w="198" w:type="dxa"/>
+        <w:tblLook w:val="04A0" w:firstRow="1" w:lastRow="0" w:firstColumn="1" w:lastColumn="0" w:noHBand="0" w:noVBand="1"/>
+      </w:tblPr>
+      <w:tblGrid>
+        <w:gridCol w:w="1867"/>
+        <w:gridCol w:w="4703"/>
+        <w:gridCol w:w="2587"/>
+      </w:tblGrid>
+      <w:tr>
+        <w:trPr>
+          <w:cnfStyle w:val="100000000000" w:firstRow="1" w:lastRow="0" w:firstColumn="0" w:lastColumn="0" w:oddVBand="0" w:evenVBand="0" w:oddHBand="0" w:evenHBand="0" w:firstRowFirstColumn="0" w:firstRowLastColumn="0" w:lastRowFirstColumn="0" w:lastRowLastColumn="0"/>
+          <w:trHeight w:val="539"/>
+        </w:trPr>
+        <w:tc>
+          <w:tcPr>
+            <w:cnfStyle w:val="001000000000" w:firstRow="0" w:lastRow="0" w:firstColumn="1" w:lastColumn="0" w:oddVBand="0" w:evenVBand="0" w:oddHBand="0" w:evenHBand="0" w:firstRowFirstColumn="0" w:firstRowLastColumn="0" w:lastRowFirstColumn="0" w:lastRowLastColumn="0"/>
+            <w:tcW w:w="1867" w:type="dxa"/>
+            <w:vMerge w:val="restart"/>
+            <w:tcBorders>
+              <w:top w:val="single" w:sz="4" w:space="0" w:color="auto"/>
+              <w:left w:val="single" w:sz="4" w:space="0" w:color="auto"/>
+              <w:bottom w:val="single" w:sz="4" w:space="0" w:color="auto"/>
+              <w:right w:val="single" w:sz="4" w:space="0" w:color="auto"/>
+            </w:tcBorders>
+            <w:shd w:val="clear" w:color="auto" w:fill="BFBFBF" w:themeFill="background1" w:themeFillShade="BF"/>
+          </w:tcPr>
+          <w:p>
+            <w:pPr>
+              <w:pStyle w:val="MyTable1"/>
+            </w:pPr>
+            <w:r>
+              <w:t>Tên Use Case</w:t>
+            </w:r>
+          </w:p>
+        </w:tc>
+        <w:tc>
+          <w:tcPr>
+            <w:tcW w:w="4703" w:type="dxa"/>
+            <w:vMerge w:val="restart"/>
+            <w:tcBorders>
+              <w:top w:val="single" w:sz="4" w:space="0" w:color="auto"/>
+              <w:left w:val="single" w:sz="4" w:space="0" w:color="auto"/>
+              <w:bottom w:val="single" w:sz="4" w:space="0" w:color="auto"/>
+              <w:right w:val="single" w:sz="4" w:space="0" w:color="auto"/>
+            </w:tcBorders>
+            <w:shd w:val="clear" w:color="auto" w:fill="BFBFBF" w:themeFill="background1" w:themeFillShade="BF"/>
+          </w:tcPr>
+          <w:p>
+            <w:pPr>
+              <w:pStyle w:val="MyTable1"/>
+              <w:cnfStyle w:val="100000000000" w:firstRow="1" w:lastRow="0" w:firstColumn="0" w:lastColumn="0" w:oddVBand="0" w:evenVBand="0" w:oddHBand="0" w:evenHBand="0" w:firstRowFirstColumn="0" w:firstRowLastColumn="0" w:lastRowFirstColumn="0" w:lastRowLastColumn="0"/>
+            </w:pPr>
+            <w:r>
+              <w:t>Xác nhận đơn giao hàng</w:t>
+            </w:r>
+          </w:p>
+        </w:tc>
+        <w:tc>
+          <w:tcPr>
+            <w:tcW w:w="2587" w:type="dxa"/>
+            <w:tcBorders>
+              <w:top w:val="single" w:sz="4" w:space="0" w:color="auto"/>
+              <w:left w:val="single" w:sz="4" w:space="0" w:color="auto"/>
+              <w:bottom w:val="single" w:sz="4" w:space="0" w:color="auto"/>
+              <w:right w:val="single" w:sz="4" w:space="0" w:color="auto"/>
+            </w:tcBorders>
+            <w:shd w:val="clear" w:color="auto" w:fill="BFBFBF" w:themeFill="background1" w:themeFillShade="BF"/>
+          </w:tcPr>
+          <w:p>
+            <w:pPr>
+              <w:pStyle w:val="MyTable1"/>
+              <w:cnfStyle w:val="100000000000" w:firstRow="1" w:lastRow="0" w:firstColumn="0" w:lastColumn="0" w:oddVBand="0" w:evenVBand="0" w:oddHBand="0" w:evenHBand="0" w:firstRowFirstColumn="0" w:firstRowLastColumn="0" w:lastRowFirstColumn="0" w:lastRowLastColumn="0"/>
+            </w:pPr>
+            <w:r>
+              <w:t>Mã số: UC</w:t>
+            </w:r>
+            <w:r>
+              <w:t>CN-</w:t>
+            </w:r>
+            <w:r>
+              <w:t>4</w:t>
+            </w:r>
+          </w:p>
+        </w:tc>
+      </w:tr>
+      <w:tr>
+        <w:trPr>
+          <w:cnfStyle w:val="000000100000" w:firstRow="0" w:lastRow="0" w:firstColumn="0" w:lastColumn="0" w:oddVBand="0" w:evenVBand="0" w:oddHBand="1" w:evenHBand="0" w:firstRowFirstColumn="0" w:firstRowLastColumn="0" w:lastRowFirstColumn="0" w:lastRowLastColumn="0"/>
+          <w:trHeight w:val="699"/>
+        </w:trPr>
+        <w:tc>
+          <w:tcPr>
+            <w:cnfStyle w:val="001000000000" w:firstRow="0" w:lastRow="0" w:firstColumn="1" w:lastColumn="0" w:oddVBand="0" w:evenVBand="0" w:oddHBand="0" w:evenHBand="0" w:firstRowFirstColumn="0" w:firstRowLastColumn="0" w:lastRowFirstColumn="0" w:lastRowLastColumn="0"/>
+            <w:tcW w:w="1867" w:type="dxa"/>
+            <w:vMerge/>
+            <w:tcBorders>
+              <w:top w:val="single" w:sz="4" w:space="0" w:color="auto"/>
+              <w:left w:val="single" w:sz="4" w:space="0" w:color="auto"/>
+              <w:bottom w:val="single" w:sz="4" w:space="0" w:color="auto"/>
+              <w:right w:val="single" w:sz="4" w:space="0" w:color="auto"/>
+            </w:tcBorders>
+            <w:shd w:val="clear" w:color="auto" w:fill="BFBFBF" w:themeFill="background1" w:themeFillShade="BF"/>
+          </w:tcPr>
+          <w:p>
+            <w:pPr>
+              <w:pStyle w:val="MyTable1"/>
+            </w:pPr>
+          </w:p>
+        </w:tc>
+        <w:tc>
+          <w:tcPr>
+            <w:tcW w:w="4703" w:type="dxa"/>
+            <w:vMerge/>
+            <w:tcBorders>
+              <w:top w:val="single" w:sz="4" w:space="0" w:color="auto"/>
+              <w:left w:val="single" w:sz="4" w:space="0" w:color="auto"/>
+              <w:bottom w:val="single" w:sz="4" w:space="0" w:color="auto"/>
+              <w:right w:val="single" w:sz="4" w:space="0" w:color="auto"/>
+            </w:tcBorders>
+            <w:shd w:val="clear" w:color="auto" w:fill="BFBFBF" w:themeFill="background1" w:themeFillShade="BF"/>
+          </w:tcPr>
+          <w:p>
+            <w:pPr>
+              <w:pStyle w:val="MyTable1"/>
+              <w:cnfStyle w:val="000000100000" w:firstRow="0" w:lastRow="0" w:firstColumn="0" w:lastColumn="0" w:oddVBand="0" w:evenVBand="0" w:oddHBand="1" w:evenHBand="0" w:firstRowFirstColumn="0" w:firstRowLastColumn="0" w:lastRowFirstColumn="0" w:lastRowLastColumn="0"/>
+            </w:pPr>
+          </w:p>
+        </w:tc>
+        <w:tc>
+          <w:tcPr>
+            <w:tcW w:w="2587" w:type="dxa"/>
+            <w:tcBorders>
+              <w:top w:val="single" w:sz="4" w:space="0" w:color="auto"/>
+              <w:left w:val="single" w:sz="4" w:space="0" w:color="auto"/>
+              <w:bottom w:val="single" w:sz="4" w:space="0" w:color="auto"/>
+              <w:right w:val="single" w:sz="4" w:space="0" w:color="auto"/>
+            </w:tcBorders>
+            <w:shd w:val="clear" w:color="auto" w:fill="BFBFBF" w:themeFill="background1" w:themeFillShade="BF"/>
+          </w:tcPr>
+          <w:p>
+            <w:pPr>
+              <w:pStyle w:val="MyTable1"/>
+              <w:cnfStyle w:val="000000100000" w:firstRow="0" w:lastRow="0" w:firstColumn="0" w:lastColumn="0" w:oddVBand="0" w:evenVBand="0" w:oddHBand="1" w:evenHBand="0" w:firstRowFirstColumn="0" w:firstRowLastColumn="0" w:lastRowFirstColumn="0" w:lastRowLastColumn="0"/>
+            </w:pPr>
+            <w:r>
+              <w:t>Tham chiếu: [1]</w:t>
+            </w:r>
+            <w:r>
+              <w:t xml:space="preserve"> [HT</w:t>
+            </w:r>
+            <w:r>
+              <w:t>UC</w:t>
+            </w:r>
+            <w:r>
+              <w:t>NV-7]</w:t>
+            </w:r>
+          </w:p>
+        </w:tc>
+      </w:tr>
+      <w:tr>
+        <w:tc>
+          <w:tcPr>
+            <w:cnfStyle w:val="001000000000" w:firstRow="0" w:lastRow="0" w:firstColumn="1" w:lastColumn="0" w:oddVBand="0" w:evenVBand="0" w:oddHBand="0" w:evenHBand="0" w:firstRowFirstColumn="0" w:firstRowLastColumn="0" w:lastRowFirstColumn="0" w:lastRowLastColumn="0"/>
+            <w:tcW w:w="1867" w:type="dxa"/>
+            <w:tcBorders>
+              <w:top w:val="single" w:sz="4" w:space="0" w:color="auto"/>
+            </w:tcBorders>
+          </w:tcPr>
+          <w:p>
+            <w:pPr>
+              <w:pStyle w:val="MyTable1"/>
+            </w:pPr>
+            <w:r>
+              <w:t>Mô tả</w:t>
+            </w:r>
+          </w:p>
+        </w:tc>
+        <w:tc>
+          <w:tcPr>
+            <w:tcW w:w="7290" w:type="dxa"/>
+            <w:gridSpan w:val="2"/>
+            <w:tcBorders>
+              <w:top w:val="single" w:sz="4" w:space="0" w:color="auto"/>
+            </w:tcBorders>
+          </w:tcPr>
+          <w:p>
+            <w:pPr>
+              <w:pStyle w:val="MyTable1"/>
+              <w:cnfStyle w:val="000000000000" w:firstRow="0" w:lastRow="0" w:firstColumn="0" w:lastColumn="0" w:oddVBand="0" w:evenVBand="0" w:oddHBand="0" w:evenHBand="0" w:firstRowFirstColumn="0" w:firstRowLastColumn="0" w:lastRowFirstColumn="0" w:lastRowLastColumn="0"/>
+            </w:pPr>
+            <w:r>
+              <w:t xml:space="preserve">UC bắt đầu </w:t>
+            </w:r>
+            <w:r>
+              <w:t xml:space="preserve">khi nhân viên </w:t>
+            </w:r>
+            <w:r>
+              <w:t>tra cứu đơn giao hàng</w:t>
+            </w:r>
+            <w:r>
+              <w:t xml:space="preserve"> chưa được kiểm kê</w:t>
+            </w:r>
+          </w:p>
+        </w:tc>
+      </w:tr>
+      <w:tr>
+        <w:trPr>
+          <w:cnfStyle w:val="000000100000" w:firstRow="0" w:lastRow="0" w:firstColumn="0" w:lastColumn="0" w:oddVBand="0" w:evenVBand="0" w:oddHBand="1" w:evenHBand="0" w:firstRowFirstColumn="0" w:firstRowLastColumn="0" w:lastRowFirstColumn="0" w:lastRowLastColumn="0"/>
+        </w:trPr>
+        <w:tc>
+          <w:tcPr>
+            <w:cnfStyle w:val="001000000000" w:firstRow="0" w:lastRow="0" w:firstColumn="1" w:lastColumn="0" w:oddVBand="0" w:evenVBand="0" w:oddHBand="0" w:evenHBand="0" w:firstRowFirstColumn="0" w:firstRowLastColumn="0" w:lastRowFirstColumn="0" w:lastRowLastColumn="0"/>
+            <w:tcW w:w="1867" w:type="dxa"/>
+          </w:tcPr>
+          <w:p>
+            <w:pPr>
+              <w:pStyle w:val="MyTable1"/>
+            </w:pPr>
+            <w:r>
+              <w:t>Dòng cơ bản</w:t>
+            </w:r>
+          </w:p>
+        </w:tc>
+        <w:tc>
+          <w:tcPr>
+            <w:tcW w:w="7290" w:type="dxa"/>
+            <w:gridSpan w:val="2"/>
+          </w:tcPr>
+          <w:p>
+            <w:pPr>
+              <w:pStyle w:val="TuStyle-Title1"/>
+              <w:numPr>
+                <w:ilvl w:val="0"/>
+                <w:numId w:val="32"/>
+              </w:numPr>
+              <w:cnfStyle w:val="000000100000" w:firstRow="0" w:lastRow="0" w:firstColumn="0" w:lastColumn="0" w:oddVBand="0" w:evenVBand="0" w:oddHBand="1" w:evenHBand="0" w:firstRowFirstColumn="0" w:firstRowLastColumn="0" w:lastRowFirstColumn="0" w:lastRowLastColumn="0"/>
+              <w:rPr>
+                <w:b w:val="0"/>
+              </w:rPr>
+            </w:pPr>
+            <w:r>
+              <w:rPr>
+                <w:b w:val="0"/>
+              </w:rPr>
+              <w:t>Nhân viên chọn chức năng tra cứu đơn giao hàng</w:t>
+            </w:r>
+            <w:r>
+              <w:rPr>
+                <w:b w:val="0"/>
+              </w:rPr>
+              <w:t xml:space="preserve"> chưa kiểm kê</w:t>
+            </w:r>
+          </w:p>
+          <w:p>
+            <w:pPr>
+              <w:pStyle w:val="TuStyle-Title1"/>
+              <w:numPr>
+                <w:ilvl w:val="0"/>
+                <w:numId w:val="32"/>
+              </w:numPr>
+              <w:cnfStyle w:val="000000100000" w:firstRow="0" w:lastRow="0" w:firstColumn="0" w:lastColumn="0" w:oddVBand="0" w:evenVBand="0" w:oddHBand="1" w:evenHBand="0" w:firstRowFirstColumn="0" w:firstRowLastColumn="0" w:lastRowFirstColumn="0" w:lastRowLastColumn="0"/>
+              <w:rPr>
+                <w:b w:val="0"/>
+              </w:rPr>
+            </w:pPr>
+            <w:r>
+              <w:rPr>
+                <w:b w:val="0"/>
+              </w:rPr>
+              <w:t>Hệ thống hiện danh sách các đơn giao hàng chưa kiểm kê</w:t>
+            </w:r>
+          </w:p>
+          <w:p>
+            <w:pPr>
+              <w:pStyle w:val="TuStyle-Title1"/>
+              <w:numPr>
+                <w:ilvl w:val="0"/>
+                <w:numId w:val="32"/>
+              </w:numPr>
+              <w:cnfStyle w:val="000000100000" w:firstRow="0" w:lastRow="0" w:firstColumn="0" w:lastColumn="0" w:oddVBand="0" w:evenVBand="0" w:oddHBand="1" w:evenHBand="0" w:firstRowFirstColumn="0" w:firstRowLastColumn="0" w:lastRowFirstColumn="0" w:lastRowLastColumn="0"/>
+              <w:rPr>
+                <w:b w:val="0"/>
+              </w:rPr>
+            </w:pPr>
+            <w:r>
+              <w:rPr>
+                <w:b w:val="0"/>
+              </w:rPr>
+              <w:t xml:space="preserve">Nhân viên chọn đơn hàng </w:t>
+            </w:r>
+            <w:r>
+              <w:rPr>
+                <w:b w:val="0"/>
+              </w:rPr>
+              <w:t>cần kiểm kê</w:t>
+            </w:r>
+          </w:p>
+          <w:p>
+            <w:pPr>
+              <w:pStyle w:val="TuStyle-Title1"/>
+              <w:numPr>
+                <w:ilvl w:val="0"/>
+                <w:numId w:val="32"/>
+              </w:numPr>
+              <w:cnfStyle w:val="000000100000" w:firstRow="0" w:lastRow="0" w:firstColumn="0" w:lastColumn="0" w:oddVBand="0" w:evenVBand="0" w:oddHBand="1" w:evenHBand="0" w:firstRowFirstColumn="0" w:firstRowLastColumn="0" w:lastRowFirstColumn="0" w:lastRowLastColumn="0"/>
+              <w:rPr>
+                <w:b w:val="0"/>
+              </w:rPr>
+            </w:pPr>
+            <w:r>
+              <w:rPr>
+                <w:b w:val="0"/>
+              </w:rPr>
+              <w:t xml:space="preserve">Hệ thống hiện thị </w:t>
+            </w:r>
+            <w:r>
+              <w:rPr>
+                <w:b w:val="0"/>
+              </w:rPr>
+              <w:t>thông tin chi tiết về các hàng hóa trong đơn giao hàng</w:t>
+            </w:r>
+          </w:p>
+          <w:p>
+            <w:pPr>
+              <w:pStyle w:val="TuStyle-Title1"/>
+              <w:numPr>
+                <w:ilvl w:val="0"/>
+                <w:numId w:val="32"/>
+              </w:numPr>
+              <w:cnfStyle w:val="000000100000" w:firstRow="0" w:lastRow="0" w:firstColumn="0" w:lastColumn="0" w:oddVBand="0" w:evenVBand="0" w:oddHBand="1" w:evenHBand="0" w:firstRowFirstColumn="0" w:firstRowLastColumn="0" w:lastRowFirstColumn="0" w:lastRowLastColumn="0"/>
+              <w:rPr>
+                <w:b w:val="0"/>
+              </w:rPr>
+            </w:pPr>
+            <w:r>
+              <w:rPr>
+                <w:b w:val="0"/>
+              </w:rPr>
+              <w:t>Nhân viên kiểm tra hàng hóa thực tế so với thông tin trên đơn</w:t>
+            </w:r>
+          </w:p>
+          <w:p>
+            <w:pPr>
+              <w:pStyle w:val="TuStyle-Title1"/>
+              <w:numPr>
+                <w:ilvl w:val="0"/>
+                <w:numId w:val="32"/>
+              </w:numPr>
+              <w:cnfStyle w:val="000000100000" w:firstRow="0" w:lastRow="0" w:firstColumn="0" w:lastColumn="0" w:oddVBand="0" w:evenVBand="0" w:oddHBand="1" w:evenHBand="0" w:firstRowFirstColumn="0" w:firstRowLastColumn="0" w:lastRowFirstColumn="0" w:lastRowLastColumn="0"/>
+              <w:rPr>
+                <w:b w:val="0"/>
+              </w:rPr>
+            </w:pPr>
+            <w:r>
+              <w:rPr>
+                <w:b w:val="0"/>
+              </w:rPr>
+              <w:t>Nhân viện ghi phản hồ</w:t>
+            </w:r>
+            <w:r>
+              <w:rPr>
+                <w:b w:val="0"/>
+              </w:rPr>
+              <w:t>i</w:t>
+            </w:r>
+          </w:p>
+        </w:tc>
+      </w:tr>
+      <w:tr>
+        <w:tc>
+          <w:tcPr>
+            <w:cnfStyle w:val="001000000000" w:firstRow="0" w:lastRow="0" w:firstColumn="1" w:lastColumn="0" w:oddVBand="0" w:evenVBand="0" w:oddHBand="0" w:evenHBand="0" w:firstRowFirstColumn="0" w:firstRowLastColumn="0" w:lastRowFirstColumn="0" w:lastRowLastColumn="0"/>
+            <w:tcW w:w="1867" w:type="dxa"/>
+          </w:tcPr>
+          <w:p>
+            <w:pPr>
+              <w:pStyle w:val="MyTable1"/>
+            </w:pPr>
+            <w:r>
+              <w:t>Dòng thay thế</w:t>
+            </w:r>
+          </w:p>
+        </w:tc>
+        <w:tc>
+          <w:tcPr>
+            <w:tcW w:w="7290" w:type="dxa"/>
+            <w:gridSpan w:val="2"/>
+          </w:tcPr>
+          <w:p>
+            <w:pPr>
+              <w:pStyle w:val="MyTable1"/>
+              <w:cnfStyle w:val="000000000000" w:firstRow="0" w:lastRow="0" w:firstColumn="0" w:lastColumn="0" w:oddVBand="0" w:evenVBand="0" w:oddHBand="0" w:evenHBand="0" w:firstRowFirstColumn="0" w:firstRowLastColumn="0" w:lastRowFirstColumn="0" w:lastRowLastColumn="0"/>
+            </w:pPr>
+            <w:r>
+              <w:t>Dòng 6: nếu Dòng 5 kiểm kê đúng thì gửi phản hồi chấp nhận, ngược lại từ chối và nếu rõ nguyên do</w:t>
+            </w:r>
+          </w:p>
+        </w:tc>
+      </w:tr>
+    </w:tbl>
+    <w:p>
+      <w:pPr>
+        <w:pStyle w:val="TuNormal"/>
+        <w:numPr>
+          <w:ilvl w:val="0"/>
+          <w:numId w:val="0"/>
+        </w:numPr>
+      </w:pPr>
+    </w:p>
+    <w:p>
+      <w:pPr>
+        <w:pStyle w:val="TuNormal"/>
+        <w:numPr>
+          <w:ilvl w:val="0"/>
+          <w:numId w:val="0"/>
+        </w:numPr>
+      </w:pPr>
+      <w:r>
+        <w:t xml:space="preserve">Use case </w:t>
+      </w:r>
+      <w:r>
+        <w:t>cập nhật công nợ</w:t>
+      </w:r>
+    </w:p>
+    <w:tbl>
+      <w:tblPr>
+        <w:tblStyle w:val="PlainTable11"/>
+        <w:tblW w:w="9157" w:type="dxa"/>
+        <w:tblInd w:w="198" w:type="dxa"/>
+        <w:tblLook w:val="04A0" w:firstRow="1" w:lastRow="0" w:firstColumn="1" w:lastColumn="0" w:noHBand="0" w:noVBand="1"/>
+      </w:tblPr>
+      <w:tblGrid>
+        <w:gridCol w:w="1867"/>
+        <w:gridCol w:w="4703"/>
+        <w:gridCol w:w="2587"/>
+      </w:tblGrid>
+      <w:tr>
+        <w:trPr>
+          <w:cnfStyle w:val="100000000000" w:firstRow="1" w:lastRow="0" w:firstColumn="0" w:lastColumn="0" w:oddVBand="0" w:evenVBand="0" w:oddHBand="0" w:evenHBand="0" w:firstRowFirstColumn="0" w:firstRowLastColumn="0" w:lastRowFirstColumn="0" w:lastRowLastColumn="0"/>
+          <w:trHeight w:val="539"/>
+        </w:trPr>
+        <w:tc>
+          <w:tcPr>
+            <w:cnfStyle w:val="001000000000" w:firstRow="0" w:lastRow="0" w:firstColumn="1" w:lastColumn="0" w:oddVBand="0" w:evenVBand="0" w:oddHBand="0" w:evenHBand="0" w:firstRowFirstColumn="0" w:firstRowLastColumn="0" w:lastRowFirstColumn="0" w:lastRowLastColumn="0"/>
+            <w:tcW w:w="1867" w:type="dxa"/>
+            <w:vMerge w:val="restart"/>
+            <w:tcBorders>
+              <w:top w:val="single" w:sz="4" w:space="0" w:color="auto"/>
+              <w:left w:val="single" w:sz="4" w:space="0" w:color="auto"/>
+              <w:bottom w:val="single" w:sz="4" w:space="0" w:color="auto"/>
+              <w:right w:val="single" w:sz="4" w:space="0" w:color="auto"/>
+            </w:tcBorders>
+            <w:shd w:val="clear" w:color="auto" w:fill="BFBFBF" w:themeFill="background1" w:themeFillShade="BF"/>
+          </w:tcPr>
+          <w:p>
+            <w:pPr>
+              <w:pStyle w:val="MyTable1"/>
+            </w:pPr>
+            <w:r>
+              <w:t>Tên Use Case</w:t>
+            </w:r>
+          </w:p>
+        </w:tc>
+        <w:tc>
+          <w:tcPr>
+            <w:tcW w:w="4703" w:type="dxa"/>
+            <w:vMerge w:val="restart"/>
+            <w:tcBorders>
+              <w:top w:val="single" w:sz="4" w:space="0" w:color="auto"/>
+              <w:left w:val="single" w:sz="4" w:space="0" w:color="auto"/>
+              <w:bottom w:val="single" w:sz="4" w:space="0" w:color="auto"/>
+              <w:right w:val="single" w:sz="4" w:space="0" w:color="auto"/>
+            </w:tcBorders>
+            <w:shd w:val="clear" w:color="auto" w:fill="BFBFBF" w:themeFill="background1" w:themeFillShade="BF"/>
+          </w:tcPr>
+          <w:p>
+            <w:pPr>
+              <w:pStyle w:val="MyTable1"/>
+              <w:cnfStyle w:val="100000000000" w:firstRow="1" w:lastRow="0" w:firstColumn="0" w:lastColumn="0" w:oddVBand="0" w:evenVBand="0" w:oddHBand="0" w:evenHBand="0" w:firstRowFirstColumn="0" w:firstRowLastColumn="0" w:lastRowFirstColumn="0" w:lastRowLastColumn="0"/>
+            </w:pPr>
+            <w:r>
+              <w:t>Cập nhật công nợ</w:t>
+            </w:r>
+          </w:p>
+        </w:tc>
+        <w:tc>
+          <w:tcPr>
+            <w:tcW w:w="2587" w:type="dxa"/>
+            <w:tcBorders>
+              <w:top w:val="single" w:sz="4" w:space="0" w:color="auto"/>
+              <w:left w:val="single" w:sz="4" w:space="0" w:color="auto"/>
+              <w:bottom w:val="single" w:sz="4" w:space="0" w:color="auto"/>
+              <w:right w:val="single" w:sz="4" w:space="0" w:color="auto"/>
+            </w:tcBorders>
+            <w:shd w:val="clear" w:color="auto" w:fill="BFBFBF" w:themeFill="background1" w:themeFillShade="BF"/>
+          </w:tcPr>
+          <w:p>
+            <w:pPr>
+              <w:pStyle w:val="MyTable1"/>
+              <w:cnfStyle w:val="100000000000" w:firstRow="1" w:lastRow="0" w:firstColumn="0" w:lastColumn="0" w:oddVBand="0" w:evenVBand="0" w:oddHBand="0" w:evenHBand="0" w:firstRowFirstColumn="0" w:firstRowLastColumn="0" w:lastRowFirstColumn="0" w:lastRowLastColumn="0"/>
+            </w:pPr>
+            <w:r>
+              <w:t>Mã số: UC</w:t>
+            </w:r>
+            <w:r>
+              <w:t>CN-</w:t>
+            </w:r>
+            <w:r>
+              <w:t>5</w:t>
+            </w:r>
+          </w:p>
+        </w:tc>
+      </w:tr>
+      <w:tr>
+        <w:trPr>
+          <w:cnfStyle w:val="000000100000" w:firstRow="0" w:lastRow="0" w:firstColumn="0" w:lastColumn="0" w:oddVBand="0" w:evenVBand="0" w:oddHBand="1" w:evenHBand="0" w:firstRowFirstColumn="0" w:firstRowLastColumn="0" w:lastRowFirstColumn="0" w:lastRowLastColumn="0"/>
+          <w:trHeight w:val="699"/>
+        </w:trPr>
+        <w:tc>
+          <w:tcPr>
+            <w:cnfStyle w:val="001000000000" w:firstRow="0" w:lastRow="0" w:firstColumn="1" w:lastColumn="0" w:oddVBand="0" w:evenVBand="0" w:oddHBand="0" w:evenHBand="0" w:firstRowFirstColumn="0" w:firstRowLastColumn="0" w:lastRowFirstColumn="0" w:lastRowLastColumn="0"/>
+            <w:tcW w:w="1867" w:type="dxa"/>
+            <w:vMerge/>
+            <w:tcBorders>
+              <w:top w:val="single" w:sz="4" w:space="0" w:color="auto"/>
+              <w:left w:val="single" w:sz="4" w:space="0" w:color="auto"/>
+              <w:bottom w:val="single" w:sz="4" w:space="0" w:color="auto"/>
+              <w:right w:val="single" w:sz="4" w:space="0" w:color="auto"/>
+            </w:tcBorders>
+            <w:shd w:val="clear" w:color="auto" w:fill="BFBFBF" w:themeFill="background1" w:themeFillShade="BF"/>
+          </w:tcPr>
+          <w:p>
+            <w:pPr>
+              <w:pStyle w:val="MyTable1"/>
+            </w:pPr>
+          </w:p>
+        </w:tc>
+        <w:tc>
+          <w:tcPr>
+            <w:tcW w:w="4703" w:type="dxa"/>
+            <w:vMerge/>
+            <w:tcBorders>
+              <w:top w:val="single" w:sz="4" w:space="0" w:color="auto"/>
+              <w:left w:val="single" w:sz="4" w:space="0" w:color="auto"/>
+              <w:bottom w:val="single" w:sz="4" w:space="0" w:color="auto"/>
+              <w:right w:val="single" w:sz="4" w:space="0" w:color="auto"/>
+            </w:tcBorders>
+            <w:shd w:val="clear" w:color="auto" w:fill="BFBFBF" w:themeFill="background1" w:themeFillShade="BF"/>
+          </w:tcPr>
+          <w:p>
+            <w:pPr>
+              <w:pStyle w:val="MyTable1"/>
+              <w:cnfStyle w:val="000000100000" w:firstRow="0" w:lastRow="0" w:firstColumn="0" w:lastColumn="0" w:oddVBand="0" w:evenVBand="0" w:oddHBand="1" w:evenHBand="0" w:firstRowFirstColumn="0" w:firstRowLastColumn="0" w:lastRowFirstColumn="0" w:lastRowLastColumn="0"/>
+            </w:pPr>
+          </w:p>
+        </w:tc>
+        <w:tc>
+          <w:tcPr>
+            <w:tcW w:w="2587" w:type="dxa"/>
+            <w:tcBorders>
+              <w:top w:val="single" w:sz="4" w:space="0" w:color="auto"/>
+              <w:left w:val="single" w:sz="4" w:space="0" w:color="auto"/>
+              <w:bottom w:val="single" w:sz="4" w:space="0" w:color="auto"/>
+              <w:right w:val="single" w:sz="4" w:space="0" w:color="auto"/>
+            </w:tcBorders>
+            <w:shd w:val="clear" w:color="auto" w:fill="BFBFBF" w:themeFill="background1" w:themeFillShade="BF"/>
+          </w:tcPr>
+          <w:p>
+            <w:pPr>
+              <w:pStyle w:val="MyTable1"/>
+              <w:cnfStyle w:val="000000100000" w:firstRow="0" w:lastRow="0" w:firstColumn="0" w:lastColumn="0" w:oddVBand="0" w:evenVBand="0" w:oddHBand="1" w:evenHBand="0" w:firstRowFirstColumn="0" w:firstRowLastColumn="0" w:lastRowFirstColumn="0" w:lastRowLastColumn="0"/>
+            </w:pPr>
+            <w:r>
+              <w:t>Tham chiếu: [1]</w:t>
+            </w:r>
+            <w:r>
+              <w:t xml:space="preserve"> [HT</w:t>
+            </w:r>
+            <w:r>
+              <w:t>UC</w:t>
+            </w:r>
+            <w:r>
+              <w:t>NV-7]</w:t>
+            </w:r>
+          </w:p>
+        </w:tc>
+      </w:tr>
+      <w:tr>
+        <w:tc>
+          <w:tcPr>
+            <w:cnfStyle w:val="001000000000" w:firstRow="0" w:lastRow="0" w:firstColumn="1" w:lastColumn="0" w:oddVBand="0" w:evenVBand="0" w:oddHBand="0" w:evenHBand="0" w:firstRowFirstColumn="0" w:firstRowLastColumn="0" w:lastRowFirstColumn="0" w:lastRowLastColumn="0"/>
+            <w:tcW w:w="1867" w:type="dxa"/>
+            <w:tcBorders>
+              <w:top w:val="single" w:sz="4" w:space="0" w:color="auto"/>
+            </w:tcBorders>
+          </w:tcPr>
+          <w:p>
+            <w:pPr>
+              <w:pStyle w:val="MyTable1"/>
+            </w:pPr>
+            <w:r>
+              <w:t>Mô tả</w:t>
+            </w:r>
+          </w:p>
+        </w:tc>
+        <w:tc>
+          <w:tcPr>
+            <w:tcW w:w="7290" w:type="dxa"/>
+            <w:gridSpan w:val="2"/>
+            <w:tcBorders>
+              <w:top w:val="single" w:sz="4" w:space="0" w:color="auto"/>
+            </w:tcBorders>
+          </w:tcPr>
+          <w:p>
+            <w:pPr>
+              <w:pStyle w:val="MyTable1"/>
+              <w:cnfStyle w:val="000000000000" w:firstRow="0" w:lastRow="0" w:firstColumn="0" w:lastColumn="0" w:oddVBand="0" w:evenVBand="0" w:oddHBand="0" w:evenHBand="0" w:firstRowFirstColumn="0" w:firstRowLastColumn="0" w:lastRowFirstColumn="0" w:lastRowLastColumn="0"/>
+            </w:pPr>
+            <w:r>
+              <w:t xml:space="preserve">UC bắt đầu </w:t>
+            </w:r>
+            <w:r>
+              <w:t>khi thực hiện UCCN “</w:t>
+            </w:r>
+            <w:r>
+              <w:t>Thanh toán công nợ”</w:t>
+            </w:r>
+          </w:p>
+        </w:tc>
+      </w:tr>
+      <w:tr>
+        <w:trPr>
+          <w:cnfStyle w:val="000000100000" w:firstRow="0" w:lastRow="0" w:firstColumn="0" w:lastColumn="0" w:oddVBand="0" w:evenVBand="0" w:oddHBand="1" w:evenHBand="0" w:firstRowFirstColumn="0" w:firstRowLastColumn="0" w:lastRowFirstColumn="0" w:lastRowLastColumn="0"/>
+        </w:trPr>
+        <w:tc>
+          <w:tcPr>
+            <w:cnfStyle w:val="001000000000" w:firstRow="0" w:lastRow="0" w:firstColumn="1" w:lastColumn="0" w:oddVBand="0" w:evenVBand="0" w:oddHBand="0" w:evenHBand="0" w:firstRowFirstColumn="0" w:firstRowLastColumn="0" w:lastRowFirstColumn="0" w:lastRowLastColumn="0"/>
+            <w:tcW w:w="1867" w:type="dxa"/>
+          </w:tcPr>
+          <w:p>
+            <w:pPr>
+              <w:pStyle w:val="MyTable1"/>
+            </w:pPr>
+            <w:r>
+              <w:t>Dòng cơ bản</w:t>
+            </w:r>
+          </w:p>
+        </w:tc>
+        <w:tc>
+          <w:tcPr>
+            <w:tcW w:w="7290" w:type="dxa"/>
+            <w:gridSpan w:val="2"/>
+          </w:tcPr>
+          <w:p>
+            <w:pPr>
+              <w:pStyle w:val="TuStyle-Title1"/>
+              <w:numPr>
+                <w:ilvl w:val="0"/>
+                <w:numId w:val="33"/>
+              </w:numPr>
+              <w:cnfStyle w:val="000000100000" w:firstRow="0" w:lastRow="0" w:firstColumn="0" w:lastColumn="0" w:oddVBand="0" w:evenVBand="0" w:oddHBand="1" w:evenHBand="0" w:firstRowFirstColumn="0" w:firstRowLastColumn="0" w:lastRowFirstColumn="0" w:lastRowLastColumn="0"/>
+              <w:rPr>
+                <w:b w:val="0"/>
+              </w:rPr>
+            </w:pPr>
+            <w:r>
+              <w:rPr>
+                <w:b w:val="0"/>
+              </w:rPr>
+              <w:t xml:space="preserve">Nhân viên chọn chức năng </w:t>
+            </w:r>
+            <w:r>
+              <w:rPr>
+                <w:b w:val="0"/>
+              </w:rPr>
+              <w:t>cập nhật công nợ</w:t>
+            </w:r>
+          </w:p>
+          <w:p>
+            <w:pPr>
+              <w:pStyle w:val="TuStyle-Title1"/>
+              <w:numPr>
+                <w:ilvl w:val="0"/>
+                <w:numId w:val="33"/>
+              </w:numPr>
+              <w:cnfStyle w:val="000000100000" w:firstRow="0" w:lastRow="0" w:firstColumn="0" w:lastColumn="0" w:oddVBand="0" w:evenVBand="0" w:oddHBand="1" w:evenHBand="0" w:firstRowFirstColumn="0" w:firstRowLastColumn="0" w:lastRowFirstColumn="0" w:lastRowLastColumn="0"/>
+              <w:rPr>
+                <w:b w:val="0"/>
+              </w:rPr>
+            </w:pPr>
+            <w:r>
+              <w:rPr>
+                <w:b w:val="0"/>
+              </w:rPr>
+              <w:t>Nhân viên chọn loại cập nhật (trả nợ / ghi nợ)</w:t>
+            </w:r>
+          </w:p>
+          <w:p>
+            <w:pPr>
+              <w:pStyle w:val="TuStyle-Title1"/>
+              <w:numPr>
+                <w:ilvl w:val="0"/>
+                <w:numId w:val="32"/>
+              </w:numPr>
+              <w:cnfStyle w:val="000000100000" w:firstRow="0" w:lastRow="0" w:firstColumn="0" w:lastColumn="0" w:oddVBand="0" w:evenVBand="0" w:oddHBand="1" w:evenHBand="0" w:firstRowFirstColumn="0" w:firstRowLastColumn="0" w:lastRowFirstColumn="0" w:lastRowLastColumn="0"/>
+              <w:rPr>
+                <w:b w:val="0"/>
+              </w:rPr>
+            </w:pPr>
+            <w:r>
+              <w:rPr>
+                <w:b w:val="0"/>
+              </w:rPr>
+              <w:t>Nhân viên nhập số tiền</w:t>
+            </w:r>
+          </w:p>
+          <w:p>
+            <w:pPr>
+              <w:pStyle w:val="TuStyle-Title1"/>
+              <w:numPr>
+                <w:ilvl w:val="0"/>
+                <w:numId w:val="32"/>
+              </w:numPr>
+              <w:cnfStyle w:val="000000100000" w:firstRow="0" w:lastRow="0" w:firstColumn="0" w:lastColumn="0" w:oddVBand="0" w:evenVBand="0" w:oddHBand="1" w:evenHBand="0" w:firstRowFirstColumn="0" w:firstRowLastColumn="0" w:lastRowFirstColumn="0" w:lastRowLastColumn="0"/>
+              <w:rPr>
+                <w:b w:val="0"/>
+              </w:rPr>
+            </w:pPr>
+            <w:r>
+              <w:rPr>
+                <w:b w:val="0"/>
+              </w:rPr>
+              <w:t xml:space="preserve">Nhân viên </w:t>
+            </w:r>
+            <w:r>
+              <w:rPr>
+                <w:b w:val="0"/>
+              </w:rPr>
+              <w:t>bấm cập nhật công nợ</w:t>
+            </w:r>
+          </w:p>
+          <w:p>
+            <w:pPr>
+              <w:pStyle w:val="TuStyle-Title1"/>
+              <w:numPr>
+                <w:ilvl w:val="0"/>
+                <w:numId w:val="32"/>
+              </w:numPr>
+              <w:cnfStyle w:val="000000100000" w:firstRow="0" w:lastRow="0" w:firstColumn="0" w:lastColumn="0" w:oddVBand="0" w:evenVBand="0" w:oddHBand="1" w:evenHBand="0" w:firstRowFirstColumn="0" w:firstRowLastColumn="0" w:lastRowFirstColumn="0" w:lastRowLastColumn="0"/>
+              <w:rPr>
+                <w:b w:val="0"/>
+              </w:rPr>
+            </w:pPr>
+            <w:r>
+              <w:rPr>
+                <w:b w:val="0"/>
+              </w:rPr>
+              <w:t>Hệ thố</w:t>
+            </w:r>
+            <w:r>
+              <w:rPr>
+                <w:b w:val="0"/>
+              </w:rPr>
+              <w:t>ng hiển thị kết quả cập nhật</w:t>
+            </w:r>
+          </w:p>
+        </w:tc>
+      </w:tr>
+      <w:tr>
+        <w:tc>
+          <w:tcPr>
+            <w:cnfStyle w:val="001000000000" w:firstRow="0" w:lastRow="0" w:firstColumn="1" w:lastColumn="0" w:oddVBand="0" w:evenVBand="0" w:oddHBand="0" w:evenHBand="0" w:firstRowFirstColumn="0" w:firstRowLastColumn="0" w:lastRowFirstColumn="0" w:lastRowLastColumn="0"/>
+            <w:tcW w:w="1867" w:type="dxa"/>
+          </w:tcPr>
+          <w:p>
+            <w:pPr>
+              <w:pStyle w:val="MyTable1"/>
+            </w:pPr>
+            <w:r>
+              <w:t>Dòng thay thế</w:t>
+            </w:r>
+          </w:p>
+        </w:tc>
+        <w:tc>
+          <w:tcPr>
+            <w:tcW w:w="7290" w:type="dxa"/>
+            <w:gridSpan w:val="2"/>
+          </w:tcPr>
+          <w:p>
+            <w:pPr>
+              <w:pStyle w:val="MyTable1"/>
+              <w:cnfStyle w:val="000000000000" w:firstRow="0" w:lastRow="0" w:firstColumn="0" w:lastColumn="0" w:oddVBand="0" w:evenVBand="0" w:oddHBand="0" w:evenHBand="0" w:firstRowFirstColumn="0" w:firstRowLastColumn="0" w:lastRowFirstColumn="0" w:lastRowLastColumn="0"/>
+            </w:pPr>
+            <w:r>
+              <w:t>Dòng 5</w:t>
+            </w:r>
+            <w:r>
+              <w:t xml:space="preserve">: nếu </w:t>
+            </w:r>
+            <w:r>
+              <w:t>không thành công thì thông báo lý do thất bại</w:t>
+            </w:r>
+          </w:p>
+        </w:tc>
+      </w:tr>
+    </w:tbl>
+    <w:p>
+      <w:pPr>
+        <w:pStyle w:val="TuNormal"/>
+        <w:numPr>
+          <w:ilvl w:val="0"/>
+          <w:numId w:val="0"/>
+        </w:numPr>
+      </w:pPr>
+    </w:p>
+    <w:p>
+      <w:pPr>
+        <w:pStyle w:val="TuNormal"/>
+        <w:numPr>
+          <w:ilvl w:val="0"/>
+          <w:numId w:val="0"/>
+        </w:numPr>
+      </w:pPr>
+      <w:r>
+        <w:t xml:space="preserve">Use case </w:t>
+      </w:r>
+      <w:r>
+        <w:t>lập hóa đơn thanh toán</w:t>
+      </w:r>
+    </w:p>
+    <w:tbl>
+      <w:tblPr>
+        <w:tblStyle w:val="PlainTable11"/>
+        <w:tblW w:w="9157" w:type="dxa"/>
+        <w:tblInd w:w="198" w:type="dxa"/>
+        <w:tblLook w:val="04A0" w:firstRow="1" w:lastRow="0" w:firstColumn="1" w:lastColumn="0" w:noHBand="0" w:noVBand="1"/>
+      </w:tblPr>
+      <w:tblGrid>
+        <w:gridCol w:w="1867"/>
+        <w:gridCol w:w="4703"/>
+        <w:gridCol w:w="2587"/>
+      </w:tblGrid>
+      <w:tr>
+        <w:trPr>
+          <w:cnfStyle w:val="100000000000" w:firstRow="1" w:lastRow="0" w:firstColumn="0" w:lastColumn="0" w:oddVBand="0" w:evenVBand="0" w:oddHBand="0" w:evenHBand="0" w:firstRowFirstColumn="0" w:firstRowLastColumn="0" w:lastRowFirstColumn="0" w:lastRowLastColumn="0"/>
+          <w:trHeight w:val="539"/>
+        </w:trPr>
+        <w:tc>
+          <w:tcPr>
+            <w:cnfStyle w:val="001000000000" w:firstRow="0" w:lastRow="0" w:firstColumn="1" w:lastColumn="0" w:oddVBand="0" w:evenVBand="0" w:oddHBand="0" w:evenHBand="0" w:firstRowFirstColumn="0" w:firstRowLastColumn="0" w:lastRowFirstColumn="0" w:lastRowLastColumn="0"/>
+            <w:tcW w:w="1867" w:type="dxa"/>
+            <w:vMerge w:val="restart"/>
+            <w:tcBorders>
+              <w:top w:val="single" w:sz="4" w:space="0" w:color="auto"/>
+              <w:left w:val="single" w:sz="4" w:space="0" w:color="auto"/>
+              <w:bottom w:val="single" w:sz="4" w:space="0" w:color="auto"/>
+              <w:right w:val="single" w:sz="4" w:space="0" w:color="auto"/>
+            </w:tcBorders>
+            <w:shd w:val="clear" w:color="auto" w:fill="BFBFBF" w:themeFill="background1" w:themeFillShade="BF"/>
+          </w:tcPr>
+          <w:p>
+            <w:pPr>
+              <w:pStyle w:val="MyTable1"/>
+            </w:pPr>
+            <w:r>
+              <w:t>Tên Use Case</w:t>
+            </w:r>
+          </w:p>
+        </w:tc>
+        <w:tc>
+          <w:tcPr>
+            <w:tcW w:w="4703" w:type="dxa"/>
+            <w:vMerge w:val="restart"/>
+            <w:tcBorders>
+              <w:top w:val="single" w:sz="4" w:space="0" w:color="auto"/>
+              <w:left w:val="single" w:sz="4" w:space="0" w:color="auto"/>
+              <w:bottom w:val="single" w:sz="4" w:space="0" w:color="auto"/>
+              <w:right w:val="single" w:sz="4" w:space="0" w:color="auto"/>
+            </w:tcBorders>
+            <w:shd w:val="clear" w:color="auto" w:fill="BFBFBF" w:themeFill="background1" w:themeFillShade="BF"/>
+          </w:tcPr>
+          <w:p>
+            <w:pPr>
+              <w:pStyle w:val="MyTable1"/>
+              <w:cnfStyle w:val="100000000000" w:firstRow="1" w:lastRow="0" w:firstColumn="0" w:lastColumn="0" w:oddVBand="0" w:evenVBand="0" w:oddHBand="0" w:evenHBand="0" w:firstRowFirstColumn="0" w:firstRowLastColumn="0" w:lastRowFirstColumn="0" w:lastRowLastColumn="0"/>
+            </w:pPr>
+            <w:r>
+              <w:t>Lập hóa đơn thanh toán</w:t>
+            </w:r>
+          </w:p>
+        </w:tc>
+        <w:tc>
+          <w:tcPr>
+            <w:tcW w:w="2587" w:type="dxa"/>
+            <w:tcBorders>
+              <w:top w:val="single" w:sz="4" w:space="0" w:color="auto"/>
+              <w:left w:val="single" w:sz="4" w:space="0" w:color="auto"/>
+              <w:bottom w:val="single" w:sz="4" w:space="0" w:color="auto"/>
+              <w:right w:val="single" w:sz="4" w:space="0" w:color="auto"/>
+            </w:tcBorders>
+            <w:shd w:val="clear" w:color="auto" w:fill="BFBFBF" w:themeFill="background1" w:themeFillShade="BF"/>
+          </w:tcPr>
+          <w:p>
+            <w:pPr>
+              <w:pStyle w:val="MyTable1"/>
+              <w:cnfStyle w:val="100000000000" w:firstRow="1" w:lastRow="0" w:firstColumn="0" w:lastColumn="0" w:oddVBand="0" w:evenVBand="0" w:oddHBand="0" w:evenHBand="0" w:firstRowFirstColumn="0" w:firstRowLastColumn="0" w:lastRowFirstColumn="0" w:lastRowLastColumn="0"/>
+            </w:pPr>
+            <w:r>
+              <w:t>Mã số: UC</w:t>
+            </w:r>
+            <w:r>
+              <w:t>CN-</w:t>
+            </w:r>
+            <w:r>
+              <w:t>6</w:t>
+            </w:r>
+          </w:p>
+        </w:tc>
+      </w:tr>
+      <w:tr>
+        <w:trPr>
+          <w:cnfStyle w:val="000000100000" w:firstRow="0" w:lastRow="0" w:firstColumn="0" w:lastColumn="0" w:oddVBand="0" w:evenVBand="0" w:oddHBand="1" w:evenHBand="0" w:firstRowFirstColumn="0" w:firstRowLastColumn="0" w:lastRowFirstColumn="0" w:lastRowLastColumn="0"/>
+          <w:trHeight w:val="699"/>
+        </w:trPr>
+        <w:tc>
+          <w:tcPr>
+            <w:cnfStyle w:val="001000000000" w:firstRow="0" w:lastRow="0" w:firstColumn="1" w:lastColumn="0" w:oddVBand="0" w:evenVBand="0" w:oddHBand="0" w:evenHBand="0" w:firstRowFirstColumn="0" w:firstRowLastColumn="0" w:lastRowFirstColumn="0" w:lastRowLastColumn="0"/>
+            <w:tcW w:w="1867" w:type="dxa"/>
+            <w:vMerge/>
+            <w:tcBorders>
+              <w:top w:val="single" w:sz="4" w:space="0" w:color="auto"/>
+              <w:left w:val="single" w:sz="4" w:space="0" w:color="auto"/>
+              <w:bottom w:val="single" w:sz="4" w:space="0" w:color="auto"/>
+              <w:right w:val="single" w:sz="4" w:space="0" w:color="auto"/>
+            </w:tcBorders>
+            <w:shd w:val="clear" w:color="auto" w:fill="BFBFBF" w:themeFill="background1" w:themeFillShade="BF"/>
+          </w:tcPr>
+          <w:p>
+            <w:pPr>
+              <w:pStyle w:val="MyTable1"/>
+            </w:pPr>
+          </w:p>
+        </w:tc>
+        <w:tc>
+          <w:tcPr>
+            <w:tcW w:w="4703" w:type="dxa"/>
+            <w:vMerge/>
+            <w:tcBorders>
+              <w:top w:val="single" w:sz="4" w:space="0" w:color="auto"/>
+              <w:left w:val="single" w:sz="4" w:space="0" w:color="auto"/>
+              <w:bottom w:val="single" w:sz="4" w:space="0" w:color="auto"/>
+              <w:right w:val="single" w:sz="4" w:space="0" w:color="auto"/>
+            </w:tcBorders>
+            <w:shd w:val="clear" w:color="auto" w:fill="BFBFBF" w:themeFill="background1" w:themeFillShade="BF"/>
+          </w:tcPr>
+          <w:p>
+            <w:pPr>
+              <w:pStyle w:val="MyTable1"/>
+              <w:cnfStyle w:val="000000100000" w:firstRow="0" w:lastRow="0" w:firstColumn="0" w:lastColumn="0" w:oddVBand="0" w:evenVBand="0" w:oddHBand="1" w:evenHBand="0" w:firstRowFirstColumn="0" w:firstRowLastColumn="0" w:lastRowFirstColumn="0" w:lastRowLastColumn="0"/>
+            </w:pPr>
+          </w:p>
+        </w:tc>
+        <w:tc>
+          <w:tcPr>
+            <w:tcW w:w="2587" w:type="dxa"/>
+            <w:tcBorders>
+              <w:top w:val="single" w:sz="4" w:space="0" w:color="auto"/>
+              <w:left w:val="single" w:sz="4" w:space="0" w:color="auto"/>
+              <w:bottom w:val="single" w:sz="4" w:space="0" w:color="auto"/>
+              <w:right w:val="single" w:sz="4" w:space="0" w:color="auto"/>
+            </w:tcBorders>
+            <w:shd w:val="clear" w:color="auto" w:fill="BFBFBF" w:themeFill="background1" w:themeFillShade="BF"/>
+          </w:tcPr>
+          <w:p>
+            <w:pPr>
+              <w:pStyle w:val="MyTable1"/>
+              <w:cnfStyle w:val="000000100000" w:firstRow="0" w:lastRow="0" w:firstColumn="0" w:lastColumn="0" w:oddVBand="0" w:evenVBand="0" w:oddHBand="1" w:evenHBand="0" w:firstRowFirstColumn="0" w:firstRowLastColumn="0" w:lastRowFirstColumn="0" w:lastRowLastColumn="0"/>
+            </w:pPr>
+            <w:r>
+              <w:t>Tham chiếu: [1]</w:t>
+            </w:r>
+            <w:r>
+              <w:t xml:space="preserve"> [HT</w:t>
+            </w:r>
+            <w:r>
+              <w:t>UC</w:t>
+            </w:r>
+            <w:r>
+              <w:t>NV-7]</w:t>
+            </w:r>
+          </w:p>
+        </w:tc>
+      </w:tr>
+      <w:tr>
+        <w:tc>
+          <w:tcPr>
+            <w:cnfStyle w:val="001000000000" w:firstRow="0" w:lastRow="0" w:firstColumn="1" w:lastColumn="0" w:oddVBand="0" w:evenVBand="0" w:oddHBand="0" w:evenHBand="0" w:firstRowFirstColumn="0" w:firstRowLastColumn="0" w:lastRowFirstColumn="0" w:lastRowLastColumn="0"/>
+            <w:tcW w:w="1867" w:type="dxa"/>
+            <w:tcBorders>
+              <w:top w:val="single" w:sz="4" w:space="0" w:color="auto"/>
+            </w:tcBorders>
+          </w:tcPr>
+          <w:p>
+            <w:pPr>
+              <w:pStyle w:val="MyTable1"/>
+            </w:pPr>
+            <w:r>
+              <w:lastRenderedPageBreak/>
+              <w:t>Mô tả</w:t>
+            </w:r>
+          </w:p>
+        </w:tc>
+        <w:tc>
+          <w:tcPr>
+            <w:tcW w:w="7290" w:type="dxa"/>
+            <w:gridSpan w:val="2"/>
+            <w:tcBorders>
+              <w:top w:val="single" w:sz="4" w:space="0" w:color="auto"/>
+            </w:tcBorders>
+          </w:tcPr>
+          <w:p>
+            <w:pPr>
+              <w:pStyle w:val="MyTable1"/>
+              <w:cnfStyle w:val="000000000000" w:firstRow="0" w:lastRow="0" w:firstColumn="0" w:lastColumn="0" w:oddVBand="0" w:evenVBand="0" w:oddHBand="0" w:evenHBand="0" w:firstRowFirstColumn="0" w:firstRowLastColumn="0" w:lastRowFirstColumn="0" w:lastRowLastColumn="0"/>
+            </w:pPr>
+            <w:r>
+              <w:t xml:space="preserve">UC bắt đầu </w:t>
+            </w:r>
+            <w:r>
+              <w:t xml:space="preserve">khi </w:t>
+            </w:r>
+            <w:r>
+              <w:t xml:space="preserve">nhân viên </w:t>
+            </w:r>
+            <w:r>
+              <w:t>thu tiền từ NPP</w:t>
+            </w:r>
+          </w:p>
+        </w:tc>
+      </w:tr>
+      <w:tr>
+        <w:trPr>
+          <w:cnfStyle w:val="000000100000" w:firstRow="0" w:lastRow="0" w:firstColumn="0" w:lastColumn="0" w:oddVBand="0" w:evenVBand="0" w:oddHBand="1" w:evenHBand="0" w:firstRowFirstColumn="0" w:firstRowLastColumn="0" w:lastRowFirstColumn="0" w:lastRowLastColumn="0"/>
+        </w:trPr>
+        <w:tc>
+          <w:tcPr>
+            <w:cnfStyle w:val="001000000000" w:firstRow="0" w:lastRow="0" w:firstColumn="1" w:lastColumn="0" w:oddVBand="0" w:evenVBand="0" w:oddHBand="0" w:evenHBand="0" w:firstRowFirstColumn="0" w:firstRowLastColumn="0" w:lastRowFirstColumn="0" w:lastRowLastColumn="0"/>
+            <w:tcW w:w="1867" w:type="dxa"/>
+          </w:tcPr>
+          <w:p>
+            <w:pPr>
+              <w:pStyle w:val="MyTable1"/>
+            </w:pPr>
+            <w:r>
+              <w:t>Dòng cơ bản</w:t>
+            </w:r>
+          </w:p>
+        </w:tc>
+        <w:tc>
+          <w:tcPr>
+            <w:tcW w:w="7290" w:type="dxa"/>
+            <w:gridSpan w:val="2"/>
+          </w:tcPr>
+          <w:p>
+            <w:pPr>
+              <w:pStyle w:val="TuStyle-Title1"/>
+              <w:numPr>
+                <w:ilvl w:val="0"/>
+                <w:numId w:val="34"/>
+              </w:numPr>
+              <w:cnfStyle w:val="000000100000" w:firstRow="0" w:lastRow="0" w:firstColumn="0" w:lastColumn="0" w:oddVBand="0" w:evenVBand="0" w:oddHBand="1" w:evenHBand="0" w:firstRowFirstColumn="0" w:firstRowLastColumn="0" w:lastRowFirstColumn="0" w:lastRowLastColumn="0"/>
+              <w:rPr>
+                <w:b w:val="0"/>
+              </w:rPr>
+            </w:pPr>
+            <w:r>
+              <w:rPr>
+                <w:b w:val="0"/>
+              </w:rPr>
+              <w:t xml:space="preserve">Nhân viên chọn chức năng </w:t>
+            </w:r>
+            <w:r>
+              <w:rPr>
+                <w:b w:val="0"/>
+              </w:rPr>
+              <w:t>lập hóa đơn</w:t>
+            </w:r>
+          </w:p>
+          <w:p>
+            <w:pPr>
+              <w:pStyle w:val="TuStyle-Title1"/>
+              <w:cnfStyle w:val="000000100000" w:firstRow="0" w:lastRow="0" w:firstColumn="0" w:lastColumn="0" w:oddVBand="0" w:evenVBand="0" w:oddHBand="1" w:evenHBand="0" w:firstRowFirstColumn="0" w:firstRowLastColumn="0" w:lastRowFirstColumn="0" w:lastRowLastColumn="0"/>
+              <w:rPr>
+                <w:b w:val="0"/>
+              </w:rPr>
+            </w:pPr>
+            <w:r>
+              <w:rPr>
+                <w:b w:val="0"/>
+              </w:rPr>
+              <w:t xml:space="preserve">Nhân viên </w:t>
+            </w:r>
+            <w:r>
+              <w:rPr>
+                <w:b w:val="0"/>
+              </w:rPr>
+              <w:t>nhậ</w:t>
+            </w:r>
+            <w:r>
+              <w:rPr>
+                <w:b w:val="0"/>
+              </w:rPr>
+              <w:t xml:space="preserve">p các thông tin hóa đơn: </w:t>
+            </w:r>
+            <w:r>
+              <w:rPr>
+                <w:b w:val="0"/>
+              </w:rPr>
+              <w:t>số tiền</w:t>
+            </w:r>
+            <w:r>
+              <w:rPr>
+                <w:b w:val="0"/>
+              </w:rPr>
+              <w:t xml:space="preserve"> thu</w:t>
+            </w:r>
+            <w:r>
+              <w:rPr>
+                <w:b w:val="0"/>
+              </w:rPr>
+              <w:t xml:space="preserve">, nội dung </w:t>
+            </w:r>
+            <w:r>
+              <w:rPr>
+                <w:b w:val="0"/>
+              </w:rPr>
+              <w:t>thu (thanh toán công nợ, thanh toán đơn giao hàng…)</w:t>
+            </w:r>
+          </w:p>
+          <w:p>
+            <w:pPr>
+              <w:pStyle w:val="TuStyle-Title1"/>
+              <w:cnfStyle w:val="000000100000" w:firstRow="0" w:lastRow="0" w:firstColumn="0" w:lastColumn="0" w:oddVBand="0" w:evenVBand="0" w:oddHBand="1" w:evenHBand="0" w:firstRowFirstColumn="0" w:firstRowLastColumn="0" w:lastRowFirstColumn="0" w:lastRowLastColumn="0"/>
+              <w:rPr>
+                <w:b w:val="0"/>
+              </w:rPr>
+            </w:pPr>
+            <w:r>
+              <w:rPr>
+                <w:b w:val="0"/>
+              </w:rPr>
+              <w:t>Hệ thống ghi nhận hóa đơn</w:t>
+            </w:r>
+          </w:p>
+        </w:tc>
+      </w:tr>
+      <w:tr>
+        <w:tc>
+          <w:tcPr>
+            <w:cnfStyle w:val="001000000000" w:firstRow="0" w:lastRow="0" w:firstColumn="1" w:lastColumn="0" w:oddVBand="0" w:evenVBand="0" w:oddHBand="0" w:evenHBand="0" w:firstRowFirstColumn="0" w:firstRowLastColumn="0" w:lastRowFirstColumn="0" w:lastRowLastColumn="0"/>
+            <w:tcW w:w="1867" w:type="dxa"/>
+          </w:tcPr>
+          <w:p>
+            <w:pPr>
+              <w:pStyle w:val="MyTable1"/>
+            </w:pPr>
+            <w:r>
+              <w:t>Dòng thay thế</w:t>
+            </w:r>
+          </w:p>
+        </w:tc>
+        <w:tc>
+          <w:tcPr>
+            <w:tcW w:w="7290" w:type="dxa"/>
+            <w:gridSpan w:val="2"/>
+          </w:tcPr>
+          <w:p>
+            <w:pPr>
+              <w:pStyle w:val="MyTable1"/>
+              <w:cnfStyle w:val="000000000000" w:firstRow="0" w:lastRow="0" w:firstColumn="0" w:lastColumn="0" w:oddVBand="0" w:evenVBand="0" w:oddHBand="0" w:evenHBand="0" w:firstRowFirstColumn="0" w:firstRowLastColumn="0" w:lastRowFirstColumn="0" w:lastRowLastColumn="0"/>
+            </w:pPr>
+          </w:p>
+        </w:tc>
+      </w:tr>
+    </w:tbl>
+    <w:p>
+      <w:pPr>
+        <w:pStyle w:val="TuNormal"/>
+        <w:numPr>
+          <w:ilvl w:val="0"/>
+          <w:numId w:val="0"/>
+        </w:numPr>
       </w:pPr>
     </w:p>
     <w:p>
@@ -1091,7 +2625,6 @@
               <w:pStyle w:val="MyTable1"/>
             </w:pPr>
             <w:r>
-              <w:lastRenderedPageBreak/>
               <w:t>Tên Use Case</w:t>
             </w:r>
           </w:p>
@@ -1141,7 +2674,7 @@
               <w:t>CN-</w:t>
             </w:r>
             <w:r>
-              <w:t>3</w:t>
+              <w:t>7</w:t>
             </w:r>
           </w:p>
         </w:tc>
@@ -1264,10 +2797,7 @@
               <w:t xml:space="preserve"> </w:t>
             </w:r>
             <w:r>
-              <w:t xml:space="preserve">hoặc Nhân viên yêu cầu </w:t>
-            </w:r>
-            <w:r>
-              <w:t>trả công nợ</w:t>
+              <w:t>hoặc Nhân viên yêu cầu trả công nợ</w:t>
             </w:r>
           </w:p>
         </w:tc>
@@ -1323,10 +2853,6 @@
           <w:p>
             <w:pPr>
               <w:pStyle w:val="TuStyle-Title1"/>
-              <w:numPr>
-                <w:ilvl w:val="0"/>
-                <w:numId w:val="22"/>
-              </w:numPr>
               <w:cnfStyle w:val="000000100000" w:firstRow="0" w:lastRow="0" w:firstColumn="0" w:lastColumn="0" w:oddVBand="0" w:evenVBand="0" w:oddHBand="1" w:evenHBand="0" w:firstRowFirstColumn="0" w:firstRowLastColumn="0" w:lastRowFirstColumn="0" w:lastRowLastColumn="0"/>
               <w:rPr>
                 <w:b w:val="0"/>
@@ -1336,16 +2862,18 @@
               <w:rPr>
                 <w:b w:val="0"/>
               </w:rPr>
-              <w:t>Thực hiện UCCN “tra cứu công nợ”</w:t>
+              <w:t>Nhân viên nhậ</w:t>
+            </w:r>
+            <w:r>
+              <w:rPr>
+                <w:b w:val="0"/>
+              </w:rPr>
+              <w:t>p mã NPP để tìm kiếm thông tin về công nợ</w:t>
             </w:r>
           </w:p>
           <w:p>
             <w:pPr>
               <w:pStyle w:val="TuStyle-Title1"/>
-              <w:numPr>
-                <w:ilvl w:val="0"/>
-                <w:numId w:val="22"/>
-              </w:numPr>
               <w:cnfStyle w:val="000000100000" w:firstRow="0" w:lastRow="0" w:firstColumn="0" w:lastColumn="0" w:oddVBand="0" w:evenVBand="0" w:oddHBand="1" w:evenHBand="0" w:firstRowFirstColumn="0" w:firstRowLastColumn="0" w:lastRowFirstColumn="0" w:lastRowLastColumn="0"/>
               <w:rPr>
                 <w:b w:val="0"/>
@@ -1355,46 +2883,12 @@
               <w:rPr>
                 <w:b w:val="0"/>
               </w:rPr>
-              <w:t>Lập hóa đơn công nợ</w:t>
-            </w:r>
-            <w:r>
-              <w:rPr>
-                <w:b w:val="0"/>
-              </w:rPr>
-              <w:t xml:space="preserve"> chứ</w:t>
-            </w:r>
-            <w:r>
-              <w:rPr>
-                <w:b w:val="0"/>
-              </w:rPr>
-              <w:t>a một số thông tin</w:t>
-            </w:r>
-            <w:r>
-              <w:rPr>
-                <w:b w:val="0"/>
-              </w:rPr>
-              <w:t xml:space="preserve"> (</w:t>
-            </w:r>
-            <w:r>
-              <w:rPr>
-                <w:b w:val="0"/>
-              </w:rPr>
-              <w:t>ngày lập, tiền thu, nội dung thu, thông tin người trả tiền …</w:t>
-            </w:r>
-            <w:r>
-              <w:rPr>
-                <w:b w:val="0"/>
-              </w:rPr>
-              <w:t>)</w:t>
+              <w:t>Hệ thống kiểm tra và hiện công nợ của NPP</w:t>
             </w:r>
           </w:p>
           <w:p>
             <w:pPr>
               <w:pStyle w:val="TuStyle-Title1"/>
-              <w:numPr>
-                <w:ilvl w:val="0"/>
-                <w:numId w:val="22"/>
-              </w:numPr>
               <w:cnfStyle w:val="000000100000" w:firstRow="0" w:lastRow="0" w:firstColumn="0" w:lastColumn="0" w:oddVBand="0" w:evenVBand="0" w:oddHBand="1" w:evenHBand="0" w:firstRowFirstColumn="0" w:firstRowLastColumn="0" w:lastRowFirstColumn="0" w:lastRowLastColumn="0"/>
               <w:rPr>
                 <w:b w:val="0"/>
@@ -1404,50 +2898,19 @@
               <w:rPr>
                 <w:b w:val="0"/>
               </w:rPr>
-              <w:t>Cậ</w:t>
-            </w:r>
-            <w:r>
-              <w:rPr>
-                <w:b w:val="0"/>
-              </w:rPr>
-              <w:t>p nhật lại công nợ</w:t>
-            </w:r>
-            <w:r>
-              <w:rPr>
-                <w:b w:val="0"/>
-              </w:rPr>
-              <w:t xml:space="preserve"> cho NPP</w:t>
-            </w:r>
-          </w:p>
-          <w:p>
-            <w:pPr>
-              <w:pStyle w:val="TuStyle-Title1"/>
-              <w:numPr>
-                <w:ilvl w:val="0"/>
-                <w:numId w:val="22"/>
-              </w:numPr>
-              <w:cnfStyle w:val="000000100000" w:firstRow="0" w:lastRow="0" w:firstColumn="0" w:lastColumn="0" w:oddVBand="0" w:evenVBand="0" w:oddHBand="1" w:evenHBand="0" w:firstRowFirstColumn="0" w:firstRowLastColumn="0" w:lastRowFirstColumn="0" w:lastRowLastColumn="0"/>
-              <w:rPr>
-                <w:b w:val="0"/>
-              </w:rPr>
-            </w:pPr>
-            <w:r>
-              <w:rPr>
-                <w:b w:val="0"/>
-              </w:rPr>
-              <w:t>X</w:t>
-            </w:r>
-            <w:r>
-              <w:rPr>
-                <w:b w:val="0"/>
-              </w:rPr>
-              <w:t xml:space="preserve">uất </w:t>
-            </w:r>
-            <w:r>
-              <w:rPr>
-                <w:b w:val="0"/>
-              </w:rPr>
-              <w:t>hóa đơn</w:t>
+              <w:t>Thực hiện UCCN “</w:t>
+            </w:r>
+            <w:r>
+              <w:rPr>
+                <w:b w:val="0"/>
+              </w:rPr>
+              <w:t>Cập nhật công nợ</w:t>
+            </w:r>
+            <w:r>
+              <w:rPr>
+                <w:b w:val="0"/>
+              </w:rPr>
+              <w:t>”</w:t>
             </w:r>
           </w:p>
         </w:tc>
@@ -1477,6 +2940,12 @@
               <w:pStyle w:val="MyTable1"/>
               <w:cnfStyle w:val="000000000000" w:firstRow="0" w:lastRow="0" w:firstColumn="0" w:lastColumn="0" w:oddVBand="0" w:evenVBand="0" w:oddHBand="0" w:evenHBand="0" w:firstRowFirstColumn="0" w:firstRowLastColumn="0" w:lastRowFirstColumn="0" w:lastRowLastColumn="0"/>
             </w:pPr>
+            <w:r>
+              <w:t>Dòng 3: nếu không tìm thấy thông tin về NPP thì hiện thông báo không tìm thấy dữ liệu, bỏ qua bướ</w:t>
+            </w:r>
+            <w:r>
+              <w:t>c 4</w:t>
+            </w:r>
           </w:p>
         </w:tc>
       </w:tr>
@@ -1500,7 +2969,7 @@
         </w:numPr>
       </w:pPr>
       <w:r>
-        <w:t>Use case thanh toán đơn hàng</w:t>
+        <w:t>Use case thanh toán</w:t>
       </w:r>
     </w:p>
     <w:tbl>
@@ -1560,7 +3029,7 @@
               <w:cnfStyle w:val="100000000000" w:firstRow="1" w:lastRow="0" w:firstColumn="0" w:lastColumn="0" w:oddVBand="0" w:evenVBand="0" w:oddHBand="0" w:evenHBand="0" w:firstRowFirstColumn="0" w:firstRowLastColumn="0" w:lastRowFirstColumn="0" w:lastRowLastColumn="0"/>
             </w:pPr>
             <w:r>
-              <w:t>Thanh toán đơn hàng</w:t>
+              <w:t>Thanh toán</w:t>
             </w:r>
           </w:p>
         </w:tc>
@@ -1587,7 +3056,7 @@
               <w:t>CN-</w:t>
             </w:r>
             <w:r>
-              <w:t>4</w:t>
+              <w:t>8</w:t>
             </w:r>
           </w:p>
         </w:tc>
@@ -1701,10 +3170,13 @@
               <w:t xml:space="preserve">UC bắt đầu </w:t>
             </w:r>
             <w:r>
-              <w:t xml:space="preserve">khi nhân viên đi </w:t>
+              <w:t xml:space="preserve">khi nhân viên </w:t>
             </w:r>
             <w:r>
               <w:t>giao hàng cho NPP</w:t>
+            </w:r>
+            <w:r>
+              <w:t xml:space="preserve"> thành công</w:t>
             </w:r>
           </w:p>
         </w:tc>
@@ -1762,7 +3234,7 @@
               <w:pStyle w:val="TuStyle-Title1"/>
               <w:numPr>
                 <w:ilvl w:val="0"/>
-                <w:numId w:val="22"/>
+                <w:numId w:val="28"/>
               </w:numPr>
               <w:cnfStyle w:val="000000100000" w:firstRow="0" w:lastRow="0" w:firstColumn="0" w:lastColumn="0" w:oddVBand="0" w:evenVBand="0" w:oddHBand="1" w:evenHBand="0" w:firstRowFirstColumn="0" w:firstRowLastColumn="0" w:lastRowFirstColumn="0" w:lastRowLastColumn="0"/>
               <w:rPr>
@@ -1773,16 +3245,12 @@
               <w:rPr>
                 <w:b w:val="0"/>
               </w:rPr>
-              <w:t>Lập hóa đơn giao hàng chưa một số thông tin: (thông tin về đơn giao, tổng tiền, tiền đã thu, tiền còn nợ, ngày thu …)</w:t>
+              <w:t>Nhân viên kiểm tra tiền NPP trả</w:t>
             </w:r>
           </w:p>
           <w:p>
             <w:pPr>
               <w:pStyle w:val="TuStyle-Title1"/>
-              <w:numPr>
-                <w:ilvl w:val="0"/>
-                <w:numId w:val="22"/>
-              </w:numPr>
               <w:cnfStyle w:val="000000100000" w:firstRow="0" w:lastRow="0" w:firstColumn="0" w:lastColumn="0" w:oddVBand="0" w:evenVBand="0" w:oddHBand="1" w:evenHBand="0" w:firstRowFirstColumn="0" w:firstRowLastColumn="0" w:lastRowFirstColumn="0" w:lastRowLastColumn="0"/>
               <w:rPr>
                 <w:b w:val="0"/>
@@ -1792,22 +3260,12 @@
               <w:rPr>
                 <w:b w:val="0"/>
               </w:rPr>
-              <w:t>Ghi nhận</w:t>
-            </w:r>
-            <w:r>
-              <w:rPr>
-                <w:b w:val="0"/>
-              </w:rPr>
-              <w:t xml:space="preserve"> công nợ của NPP</w:t>
+              <w:t>Thực hiện UCCN “Lập hóa đơn thanh toán”</w:t>
             </w:r>
           </w:p>
           <w:p>
             <w:pPr>
               <w:pStyle w:val="TuStyle-Title1"/>
-              <w:numPr>
-                <w:ilvl w:val="0"/>
-                <w:numId w:val="22"/>
-              </w:numPr>
               <w:cnfStyle w:val="000000100000" w:firstRow="0" w:lastRow="0" w:firstColumn="0" w:lastColumn="0" w:oddVBand="0" w:evenVBand="0" w:oddHBand="1" w:evenHBand="0" w:firstRowFirstColumn="0" w:firstRowLastColumn="0" w:lastRowFirstColumn="0" w:lastRowLastColumn="0"/>
               <w:rPr>
                 <w:b w:val="0"/>
@@ -1817,19 +3275,13 @@
               <w:rPr>
                 <w:b w:val="0"/>
               </w:rPr>
-              <w:t>Lưu và xuất hóa đơn</w:t>
-            </w:r>
-            <w:r>
-              <w:rPr>
-                <w:b w:val="0"/>
-              </w:rPr>
-              <w:t xml:space="preserve"> giao </w:t>
-            </w:r>
-            <w:r>
-              <w:rPr>
-                <w:b w:val="0"/>
-              </w:rPr>
-              <w:t>hàng</w:t>
+              <w:t>Nhân viên kiểm tra các chương trình khuyến mãi</w:t>
+            </w:r>
+            <w:r>
+              <w:rPr>
+                <w:b w:val="0"/>
+              </w:rPr>
+              <w:t xml:space="preserve"> </w:t>
             </w:r>
           </w:p>
         </w:tc>
@@ -1845,6 +3297,7 @@
               <w:pStyle w:val="MyTable1"/>
             </w:pPr>
             <w:r>
+              <w:lastRenderedPageBreak/>
               <w:t>Dòng thay thế</w:t>
             </w:r>
           </w:p>
@@ -1858,8 +3311,6 @@
             <w:pPr>
               <w:pStyle w:val="MyTable1"/>
               <w:cnfStyle w:val="000000000000" w:firstRow="0" w:lastRow="0" w:firstColumn="0" w:lastColumn="0" w:oddVBand="0" w:evenVBand="0" w:oddHBand="0" w:evenHBand="0" w:firstRowFirstColumn="0" w:firstRowLastColumn="0" w:lastRowFirstColumn="0" w:lastRowLastColumn="0"/>
-            </w:pPr>
-            <w:r>
               <w:rPr>
                 <w:color w:val="000000"/>
                 <w:sz w:val="28"/>
@@ -1872,8 +3323,7 @@
                   </w14:solidFill>
                 </w14:textFill>
               </w:rPr>
-              <w:t>Dòng 2</w:t>
-            </w:r>
+            </w:pPr>
             <w:r>
               <w:rPr>
                 <w:color w:val="000000"/>
@@ -1887,7 +3337,7 @@
                   </w14:solidFill>
                 </w14:textFill>
               </w:rPr>
-              <w:t xml:space="preserve">: </w:t>
+              <w:t>Dòng 2</w:t>
             </w:r>
             <w:r>
               <w:rPr>
@@ -1902,7 +3352,7 @@
                   </w14:solidFill>
                 </w14:textFill>
               </w:rPr>
-              <w:t xml:space="preserve">Nếu tiền thu </w:t>
+              <w:t xml:space="preserve">: </w:t>
             </w:r>
             <w:r>
               <w:rPr>
@@ -1917,7 +3367,7 @@
                   </w14:solidFill>
                 </w14:textFill>
               </w:rPr>
-              <w:t>đầy</w:t>
+              <w:t xml:space="preserve">Nếu tiền </w:t>
             </w:r>
             <w:r>
               <w:rPr>
@@ -1932,7 +3382,7 @@
                   </w14:solidFill>
                 </w14:textFill>
               </w:rPr>
-              <w:t xml:space="preserve"> đủ</w:t>
+              <w:t>nhâ</w:t>
             </w:r>
             <w:r>
               <w:rPr>
@@ -1947,7 +3397,7 @@
                   </w14:solidFill>
                 </w14:textFill>
               </w:rPr>
-              <w:t>,</w:t>
+              <w:t xml:space="preserve">n viên </w:t>
             </w:r>
             <w:r>
               <w:rPr>
@@ -1962,7 +3412,7 @@
                   </w14:solidFill>
                 </w14:textFill>
               </w:rPr>
-              <w:t xml:space="preserve"> thì </w:t>
+              <w:t xml:space="preserve">thu </w:t>
             </w:r>
             <w:r>
               <w:rPr>
@@ -1977,7 +3427,88 @@
                   </w14:solidFill>
                 </w14:textFill>
               </w:rPr>
-              <w:t>bỏ qua bước 3</w:t>
+              <w:t>ít hơn tổng tiền</w:t>
+            </w:r>
+            <w:r>
+              <w:rPr>
+                <w:color w:val="000000"/>
+                <w:sz w:val="28"/>
+                <w:szCs w:val="28"/>
+                <w14:textFill>
+                  <w14:solidFill>
+                    <w14:srgbClr w14:val="000000">
+                      <w14:lumMod w14:val="50000"/>
+                    </w14:srgbClr>
+                  </w14:solidFill>
+                </w14:textFill>
+              </w:rPr>
+              <w:t xml:space="preserve"> trên đơn giao</w:t>
+            </w:r>
+            <w:r>
+              <w:rPr>
+                <w:color w:val="000000"/>
+                <w:sz w:val="28"/>
+                <w:szCs w:val="28"/>
+                <w14:textFill>
+                  <w14:solidFill>
+                    <w14:srgbClr w14:val="000000">
+                      <w14:lumMod w14:val="50000"/>
+                    </w14:srgbClr>
+                  </w14:solidFill>
+                </w14:textFill>
+              </w:rPr>
+              <w:t xml:space="preserve"> hàng thì thực hiện UCCN “cập nhật công nợ”</w:t>
+            </w:r>
+            <w:r>
+              <w:rPr>
+                <w:color w:val="000000"/>
+                <w:sz w:val="28"/>
+                <w:szCs w:val="28"/>
+                <w14:textFill>
+                  <w14:solidFill>
+                    <w14:srgbClr w14:val="000000">
+                      <w14:lumMod w14:val="50000"/>
+                    </w14:srgbClr>
+                  </w14:solidFill>
+                </w14:textFill>
+              </w:rPr>
+              <w:t xml:space="preserve"> để</w:t>
+            </w:r>
+            <w:r>
+              <w:rPr>
+                <w:color w:val="000000"/>
+                <w:sz w:val="28"/>
+                <w:szCs w:val="28"/>
+                <w14:textFill>
+                  <w14:solidFill>
+                    <w14:srgbClr w14:val="000000">
+                      <w14:lumMod w14:val="50000"/>
+                    </w14:srgbClr>
+                  </w14:solidFill>
+                </w14:textFill>
+              </w:rPr>
+              <w:t xml:space="preserve"> ghi thêm phần thiếu vào công nợ của NPP.</w:t>
+            </w:r>
+          </w:p>
+          <w:p>
+            <w:pPr>
+              <w:pStyle w:val="MyTable1"/>
+              <w:cnfStyle w:val="000000000000" w:firstRow="0" w:lastRow="0" w:firstColumn="0" w:lastColumn="0" w:oddVBand="0" w:evenVBand="0" w:oddHBand="0" w:evenHBand="0" w:firstRowFirstColumn="0" w:firstRowLastColumn="0" w:lastRowFirstColumn="0" w:lastRowLastColumn="0"/>
+            </w:pPr>
+            <w:r>
+              <w:rPr>
+                <w:color w:val="000000"/>
+                <w:sz w:val="28"/>
+                <w:szCs w:val="28"/>
+                <w14:textFill>
+                  <w14:solidFill>
+                    <w14:srgbClr w14:val="000000">
+                      <w14:lumMod w14:val="50000"/>
+                    </w14:srgbClr>
+                  </w14:solidFill>
+                </w14:textFill>
+              </w:rPr>
+              <w:t>Dòng 4: nếu đáp ứng yêu cầu thì thực hiện UCCN “Xử lý khuyến mãi”</w:t>
             </w:r>
           </w:p>
         </w:tc>
@@ -2002,7 +3533,10 @@
         </w:numPr>
       </w:pPr>
       <w:r>
-        <w:t>Use case lập phiếu khuyến mãi</w:t>
+        <w:t xml:space="preserve">Use case </w:t>
+      </w:r>
+      <w:r>
+        <w:t>xử lý khuyến mãi</w:t>
       </w:r>
     </w:p>
     <w:tbl>
@@ -2062,10 +3596,10 @@
               <w:cnfStyle w:val="100000000000" w:firstRow="1" w:lastRow="0" w:firstColumn="0" w:lastColumn="0" w:oddVBand="0" w:evenVBand="0" w:oddHBand="0" w:evenHBand="0" w:firstRowFirstColumn="0" w:firstRowLastColumn="0" w:lastRowFirstColumn="0" w:lastRowLastColumn="0"/>
             </w:pPr>
             <w:r>
-              <w:t xml:space="preserve">Lập phiếu </w:t>
-            </w:r>
-            <w:r>
-              <w:t>khu</w:t>
+              <w:t>Xử lý</w:t>
+            </w:r>
+            <w:r>
+              <w:t xml:space="preserve"> khu</w:t>
             </w:r>
             <w:r>
               <w:t>y</w:t>
@@ -2098,7 +3632,7 @@
               <w:t>CN-</w:t>
             </w:r>
             <w:r>
-              <w:t>5</w:t>
+              <w:t>9</w:t>
             </w:r>
           </w:p>
         </w:tc>
@@ -2191,7 +3725,6 @@
               <w:pStyle w:val="MyTable1"/>
             </w:pPr>
             <w:r>
-              <w:lastRenderedPageBreak/>
               <w:t>Mô tả</w:t>
             </w:r>
           </w:p>
@@ -2216,7 +3749,10 @@
               <w:t xml:space="preserve">khi </w:t>
             </w:r>
             <w:r>
-              <w:t>nhân viên thực hiện UCCN “thanh toán đơn hàng”</w:t>
+              <w:t>thanh toán đơn hàng</w:t>
+            </w:r>
+            <w:r>
+              <w:t xml:space="preserve"> đáp ứng điều kiện của chương trình khuyến mãi</w:t>
             </w:r>
           </w:p>
         </w:tc>
@@ -2249,63 +3785,14 @@
               <w:pStyle w:val="TuStyle-Title1"/>
               <w:numPr>
                 <w:ilvl w:val="0"/>
-                <w:numId w:val="27"/>
+                <w:numId w:val="0"/>
               </w:numPr>
+              <w:ind w:left="576" w:hanging="576"/>
               <w:cnfStyle w:val="000000100000" w:firstRow="0" w:lastRow="0" w:firstColumn="0" w:lastColumn="0" w:oddVBand="0" w:evenVBand="0" w:oddHBand="1" w:evenHBand="0" w:firstRowFirstColumn="0" w:firstRowLastColumn="0" w:lastRowFirstColumn="0" w:lastRowLastColumn="0"/>
               <w:rPr>
                 <w:b w:val="0"/>
               </w:rPr>
             </w:pPr>
-            <w:r>
-              <w:rPr>
-                <w:b w:val="0"/>
-              </w:rPr>
-              <w:t xml:space="preserve">Nhân viên chọn chức năng </w:t>
-            </w:r>
-            <w:r>
-              <w:rPr>
-                <w:b w:val="0"/>
-              </w:rPr>
-              <w:t>lập phiếu khuyến mãi</w:t>
-            </w:r>
-          </w:p>
-          <w:p>
-            <w:pPr>
-              <w:pStyle w:val="TuStyle-Title1"/>
-              <w:numPr>
-                <w:ilvl w:val="0"/>
-                <w:numId w:val="22"/>
-              </w:numPr>
-              <w:cnfStyle w:val="000000100000" w:firstRow="0" w:lastRow="0" w:firstColumn="0" w:lastColumn="0" w:oddVBand="0" w:evenVBand="0" w:oddHBand="1" w:evenHBand="0" w:firstRowFirstColumn="0" w:firstRowLastColumn="0" w:lastRowFirstColumn="0" w:lastRowLastColumn="0"/>
-              <w:rPr>
-                <w:b w:val="0"/>
-              </w:rPr>
-            </w:pPr>
-            <w:r>
-              <w:rPr>
-                <w:b w:val="0"/>
-              </w:rPr>
-              <w:t>Kiểm tra các chương trình khuyến mãi với thông tin hóa đơn, đơn giao hàng</w:t>
-            </w:r>
-          </w:p>
-          <w:p>
-            <w:pPr>
-              <w:pStyle w:val="TuStyle-Title1"/>
-              <w:numPr>
-                <w:ilvl w:val="0"/>
-                <w:numId w:val="22"/>
-              </w:numPr>
-              <w:cnfStyle w:val="000000100000" w:firstRow="0" w:lastRow="0" w:firstColumn="0" w:lastColumn="0" w:oddVBand="0" w:evenVBand="0" w:oddHBand="1" w:evenHBand="0" w:firstRowFirstColumn="0" w:firstRowLastColumn="0" w:lastRowFirstColumn="0" w:lastRowLastColumn="0"/>
-              <w:rPr>
-                <w:b w:val="0"/>
-              </w:rPr>
-            </w:pPr>
-            <w:r>
-              <w:rPr>
-                <w:b w:val="0"/>
-              </w:rPr>
-              <w:t>Lập phiếu khuyến mãi</w:t>
-            </w:r>
           </w:p>
         </w:tc>
       </w:tr>
@@ -2334,55 +3821,19 @@
               <w:pStyle w:val="MyTable1"/>
               <w:cnfStyle w:val="000000000000" w:firstRow="0" w:lastRow="0" w:firstColumn="0" w:lastColumn="0" w:oddVBand="0" w:evenVBand="0" w:oddHBand="0" w:evenHBand="0" w:firstRowFirstColumn="0" w:firstRowLastColumn="0" w:lastRowFirstColumn="0" w:lastRowLastColumn="0"/>
             </w:pPr>
-            <w:r>
-              <w:rPr>
-                <w:color w:val="000000"/>
-                <w:sz w:val="28"/>
-                <w:szCs w:val="28"/>
-                <w14:textFill>
-                  <w14:solidFill>
-                    <w14:srgbClr w14:val="000000">
-                      <w14:lumMod w14:val="50000"/>
-                    </w14:srgbClr>
-                  </w14:solidFill>
-                </w14:textFill>
-              </w:rPr>
-              <w:t>Dòng 2</w:t>
-            </w:r>
-            <w:r>
-              <w:rPr>
-                <w:color w:val="000000"/>
-                <w:sz w:val="28"/>
-                <w:szCs w:val="28"/>
-                <w14:textFill>
-                  <w14:solidFill>
-                    <w14:srgbClr w14:val="000000">
-                      <w14:lumMod w14:val="50000"/>
-                    </w14:srgbClr>
-                  </w14:solidFill>
-                </w14:textFill>
-              </w:rPr>
-              <w:t xml:space="preserve">: kiểm tra </w:t>
-            </w:r>
-            <w:r>
-              <w:rPr>
-                <w:color w:val="000000"/>
-                <w:sz w:val="28"/>
-                <w:szCs w:val="28"/>
-                <w14:textFill>
-                  <w14:solidFill>
-                    <w14:srgbClr w14:val="000000">
-                      <w14:lumMod w14:val="50000"/>
-                    </w14:srgbClr>
-                  </w14:solidFill>
-                </w14:textFill>
-              </w:rPr>
-              <w:t>không đáp ứng điều kiện thì bỏ qua bước 3, thông báo các điều kiện còn thiếu để nhận PKM.</w:t>
-            </w:r>
           </w:p>
         </w:tc>
       </w:tr>
     </w:tbl>
+    <w:p>
+      <w:pPr>
+        <w:pStyle w:val="TuStyle-Title1"/>
+        <w:numPr>
+          <w:ilvl w:val="0"/>
+          <w:numId w:val="0"/>
+        </w:numPr>
+      </w:pPr>
+    </w:p>
     <w:p>
       <w:pPr>
         <w:pStyle w:val="TuNormal"/>
@@ -2391,31 +3842,363 @@
           <w:numId w:val="0"/>
         </w:numPr>
       </w:pPr>
-    </w:p>
-    <w:p>
-      <w:pPr>
-        <w:pStyle w:val="TuStyle-Title1"/>
-        <w:numPr>
-          <w:ilvl w:val="0"/>
-          <w:numId w:val="22"/>
-        </w:numPr>
-      </w:pPr>
       <w:r>
-        <w:t>Phân tích dữ liệu</w:t>
+        <w:t xml:space="preserve">Use case </w:t>
+      </w:r>
+      <w:r>
+        <w:t xml:space="preserve">ghi nhận tình trạng đơn </w:t>
+      </w:r>
+      <w:r>
+        <w:t xml:space="preserve">giao </w:t>
+      </w:r>
+      <w:r>
+        <w:t>hàng</w:t>
       </w:r>
     </w:p>
-    <w:p>
-      <w:pPr>
-        <w:pStyle w:val="TuNormal"/>
-        <w:numPr>
-          <w:ilvl w:val="1"/>
-          <w:numId w:val="22"/>
-        </w:numPr>
-      </w:pPr>
-      <w:r>
-        <w:t>Sơ đồ class diagram</w:t>
-      </w:r>
-    </w:p>
+    <w:tbl>
+      <w:tblPr>
+        <w:tblStyle w:val="PlainTable11"/>
+        <w:tblW w:w="9157" w:type="dxa"/>
+        <w:tblInd w:w="198" w:type="dxa"/>
+        <w:tblLook w:val="04A0" w:firstRow="1" w:lastRow="0" w:firstColumn="1" w:lastColumn="0" w:noHBand="0" w:noVBand="1"/>
+      </w:tblPr>
+      <w:tblGrid>
+        <w:gridCol w:w="1867"/>
+        <w:gridCol w:w="4703"/>
+        <w:gridCol w:w="2587"/>
+      </w:tblGrid>
+      <w:tr>
+        <w:trPr>
+          <w:cnfStyle w:val="100000000000" w:firstRow="1" w:lastRow="0" w:firstColumn="0" w:lastColumn="0" w:oddVBand="0" w:evenVBand="0" w:oddHBand="0" w:evenHBand="0" w:firstRowFirstColumn="0" w:firstRowLastColumn="0" w:lastRowFirstColumn="0" w:lastRowLastColumn="0"/>
+          <w:trHeight w:val="539"/>
+        </w:trPr>
+        <w:tc>
+          <w:tcPr>
+            <w:cnfStyle w:val="001000000000" w:firstRow="0" w:lastRow="0" w:firstColumn="1" w:lastColumn="0" w:oddVBand="0" w:evenVBand="0" w:oddHBand="0" w:evenHBand="0" w:firstRowFirstColumn="0" w:firstRowLastColumn="0" w:lastRowFirstColumn="0" w:lastRowLastColumn="0"/>
+            <w:tcW w:w="1867" w:type="dxa"/>
+            <w:vMerge w:val="restart"/>
+            <w:tcBorders>
+              <w:top w:val="single" w:sz="4" w:space="0" w:color="auto"/>
+              <w:left w:val="single" w:sz="4" w:space="0" w:color="auto"/>
+              <w:bottom w:val="single" w:sz="4" w:space="0" w:color="auto"/>
+              <w:right w:val="single" w:sz="4" w:space="0" w:color="auto"/>
+            </w:tcBorders>
+            <w:shd w:val="clear" w:color="auto" w:fill="BFBFBF" w:themeFill="background1" w:themeFillShade="BF"/>
+          </w:tcPr>
+          <w:p>
+            <w:pPr>
+              <w:pStyle w:val="MyTable1"/>
+            </w:pPr>
+            <w:r>
+              <w:t>Tên Use Case</w:t>
+            </w:r>
+          </w:p>
+        </w:tc>
+        <w:tc>
+          <w:tcPr>
+            <w:tcW w:w="4703" w:type="dxa"/>
+            <w:vMerge w:val="restart"/>
+            <w:tcBorders>
+              <w:top w:val="single" w:sz="4" w:space="0" w:color="auto"/>
+              <w:left w:val="single" w:sz="4" w:space="0" w:color="auto"/>
+              <w:bottom w:val="single" w:sz="4" w:space="0" w:color="auto"/>
+              <w:right w:val="single" w:sz="4" w:space="0" w:color="auto"/>
+            </w:tcBorders>
+            <w:shd w:val="clear" w:color="auto" w:fill="BFBFBF" w:themeFill="background1" w:themeFillShade="BF"/>
+          </w:tcPr>
+          <w:p>
+            <w:pPr>
+              <w:pStyle w:val="MyTable1"/>
+              <w:cnfStyle w:val="100000000000" w:firstRow="1" w:lastRow="0" w:firstColumn="0" w:lastColumn="0" w:oddVBand="0" w:evenVBand="0" w:oddHBand="0" w:evenHBand="0" w:firstRowFirstColumn="0" w:firstRowLastColumn="0" w:lastRowFirstColumn="0" w:lastRowLastColumn="0"/>
+            </w:pPr>
+            <w:r>
+              <w:t>Ghi nhận tình trạng đơn</w:t>
+            </w:r>
+            <w:r>
+              <w:t xml:space="preserve"> giao</w:t>
+            </w:r>
+            <w:r>
+              <w:t xml:space="preserve"> hàng</w:t>
+            </w:r>
+          </w:p>
+        </w:tc>
+        <w:tc>
+          <w:tcPr>
+            <w:tcW w:w="2587" w:type="dxa"/>
+            <w:tcBorders>
+              <w:top w:val="single" w:sz="4" w:space="0" w:color="auto"/>
+              <w:left w:val="single" w:sz="4" w:space="0" w:color="auto"/>
+              <w:bottom w:val="single" w:sz="4" w:space="0" w:color="auto"/>
+              <w:right w:val="single" w:sz="4" w:space="0" w:color="auto"/>
+            </w:tcBorders>
+            <w:shd w:val="clear" w:color="auto" w:fill="BFBFBF" w:themeFill="background1" w:themeFillShade="BF"/>
+          </w:tcPr>
+          <w:p>
+            <w:pPr>
+              <w:pStyle w:val="MyTable1"/>
+              <w:cnfStyle w:val="100000000000" w:firstRow="1" w:lastRow="0" w:firstColumn="0" w:lastColumn="0" w:oddVBand="0" w:evenVBand="0" w:oddHBand="0" w:evenHBand="0" w:firstRowFirstColumn="0" w:firstRowLastColumn="0" w:lastRowFirstColumn="0" w:lastRowLastColumn="0"/>
+            </w:pPr>
+            <w:r>
+              <w:t>Mã số: UC</w:t>
+            </w:r>
+            <w:r>
+              <w:t>CN-</w:t>
+            </w:r>
+            <w:r>
+              <w:t>10</w:t>
+            </w:r>
+          </w:p>
+        </w:tc>
+      </w:tr>
+      <w:tr>
+        <w:trPr>
+          <w:cnfStyle w:val="000000100000" w:firstRow="0" w:lastRow="0" w:firstColumn="0" w:lastColumn="0" w:oddVBand="0" w:evenVBand="0" w:oddHBand="1" w:evenHBand="0" w:firstRowFirstColumn="0" w:firstRowLastColumn="0" w:lastRowFirstColumn="0" w:lastRowLastColumn="0"/>
+          <w:trHeight w:val="699"/>
+        </w:trPr>
+        <w:tc>
+          <w:tcPr>
+            <w:cnfStyle w:val="001000000000" w:firstRow="0" w:lastRow="0" w:firstColumn="1" w:lastColumn="0" w:oddVBand="0" w:evenVBand="0" w:oddHBand="0" w:evenHBand="0" w:firstRowFirstColumn="0" w:firstRowLastColumn="0" w:lastRowFirstColumn="0" w:lastRowLastColumn="0"/>
+            <w:tcW w:w="1867" w:type="dxa"/>
+            <w:vMerge/>
+            <w:tcBorders>
+              <w:top w:val="single" w:sz="4" w:space="0" w:color="auto"/>
+              <w:left w:val="single" w:sz="4" w:space="0" w:color="auto"/>
+              <w:bottom w:val="single" w:sz="4" w:space="0" w:color="auto"/>
+              <w:right w:val="single" w:sz="4" w:space="0" w:color="auto"/>
+            </w:tcBorders>
+            <w:shd w:val="clear" w:color="auto" w:fill="BFBFBF" w:themeFill="background1" w:themeFillShade="BF"/>
+          </w:tcPr>
+          <w:p>
+            <w:pPr>
+              <w:pStyle w:val="MyTable1"/>
+            </w:pPr>
+          </w:p>
+        </w:tc>
+        <w:tc>
+          <w:tcPr>
+            <w:tcW w:w="4703" w:type="dxa"/>
+            <w:vMerge/>
+            <w:tcBorders>
+              <w:top w:val="single" w:sz="4" w:space="0" w:color="auto"/>
+              <w:left w:val="single" w:sz="4" w:space="0" w:color="auto"/>
+              <w:bottom w:val="single" w:sz="4" w:space="0" w:color="auto"/>
+              <w:right w:val="single" w:sz="4" w:space="0" w:color="auto"/>
+            </w:tcBorders>
+            <w:shd w:val="clear" w:color="auto" w:fill="BFBFBF" w:themeFill="background1" w:themeFillShade="BF"/>
+          </w:tcPr>
+          <w:p>
+            <w:pPr>
+              <w:pStyle w:val="MyTable1"/>
+              <w:cnfStyle w:val="000000100000" w:firstRow="0" w:lastRow="0" w:firstColumn="0" w:lastColumn="0" w:oddVBand="0" w:evenVBand="0" w:oddHBand="1" w:evenHBand="0" w:firstRowFirstColumn="0" w:firstRowLastColumn="0" w:lastRowFirstColumn="0" w:lastRowLastColumn="0"/>
+            </w:pPr>
+          </w:p>
+        </w:tc>
+        <w:tc>
+          <w:tcPr>
+            <w:tcW w:w="2587" w:type="dxa"/>
+            <w:tcBorders>
+              <w:top w:val="single" w:sz="4" w:space="0" w:color="auto"/>
+              <w:left w:val="single" w:sz="4" w:space="0" w:color="auto"/>
+              <w:bottom w:val="single" w:sz="4" w:space="0" w:color="auto"/>
+              <w:right w:val="single" w:sz="4" w:space="0" w:color="auto"/>
+            </w:tcBorders>
+            <w:shd w:val="clear" w:color="auto" w:fill="BFBFBF" w:themeFill="background1" w:themeFillShade="BF"/>
+          </w:tcPr>
+          <w:p>
+            <w:pPr>
+              <w:pStyle w:val="MyTable1"/>
+              <w:cnfStyle w:val="000000100000" w:firstRow="0" w:lastRow="0" w:firstColumn="0" w:lastColumn="0" w:oddVBand="0" w:evenVBand="0" w:oddHBand="1" w:evenHBand="0" w:firstRowFirstColumn="0" w:firstRowLastColumn="0" w:lastRowFirstColumn="0" w:lastRowLastColumn="0"/>
+            </w:pPr>
+            <w:r>
+              <w:t>Tham chiếu: [1]</w:t>
+            </w:r>
+            <w:r>
+              <w:t xml:space="preserve"> [HT</w:t>
+            </w:r>
+            <w:r>
+              <w:t>UC</w:t>
+            </w:r>
+            <w:r>
+              <w:t>NV-7]</w:t>
+            </w:r>
+          </w:p>
+        </w:tc>
+      </w:tr>
+      <w:tr>
+        <w:tc>
+          <w:tcPr>
+            <w:cnfStyle w:val="001000000000" w:firstRow="0" w:lastRow="0" w:firstColumn="1" w:lastColumn="0" w:oddVBand="0" w:evenVBand="0" w:oddHBand="0" w:evenHBand="0" w:firstRowFirstColumn="0" w:firstRowLastColumn="0" w:lastRowFirstColumn="0" w:lastRowLastColumn="0"/>
+            <w:tcW w:w="1867" w:type="dxa"/>
+            <w:tcBorders>
+              <w:top w:val="single" w:sz="4" w:space="0" w:color="auto"/>
+            </w:tcBorders>
+          </w:tcPr>
+          <w:p>
+            <w:pPr>
+              <w:pStyle w:val="MyTable1"/>
+            </w:pPr>
+            <w:r>
+              <w:t>Mô tả</w:t>
+            </w:r>
+          </w:p>
+        </w:tc>
+        <w:tc>
+          <w:tcPr>
+            <w:tcW w:w="7290" w:type="dxa"/>
+            <w:gridSpan w:val="2"/>
+            <w:tcBorders>
+              <w:top w:val="single" w:sz="4" w:space="0" w:color="auto"/>
+            </w:tcBorders>
+          </w:tcPr>
+          <w:p>
+            <w:pPr>
+              <w:pStyle w:val="MyTable1"/>
+              <w:cnfStyle w:val="000000000000" w:firstRow="0" w:lastRow="0" w:firstColumn="0" w:lastColumn="0" w:oddVBand="0" w:evenVBand="0" w:oddHBand="0" w:evenHBand="0" w:firstRowFirstColumn="0" w:firstRowLastColumn="0" w:lastRowFirstColumn="0" w:lastRowLastColumn="0"/>
+            </w:pPr>
+            <w:r>
+              <w:t xml:space="preserve">UC bắt đầu </w:t>
+            </w:r>
+            <w:r>
+              <w:t xml:space="preserve">khi </w:t>
+            </w:r>
+            <w:r>
+              <w:t xml:space="preserve">nhân viên </w:t>
+            </w:r>
+            <w:r>
+              <w:t>giao hàng kết thúc</w:t>
+            </w:r>
+            <w:r>
+              <w:t xml:space="preserve"> quá trình giao hàng</w:t>
+            </w:r>
+          </w:p>
+        </w:tc>
+      </w:tr>
+      <w:tr>
+        <w:trPr>
+          <w:cnfStyle w:val="000000100000" w:firstRow="0" w:lastRow="0" w:firstColumn="0" w:lastColumn="0" w:oddVBand="0" w:evenVBand="0" w:oddHBand="1" w:evenHBand="0" w:firstRowFirstColumn="0" w:firstRowLastColumn="0" w:lastRowFirstColumn="0" w:lastRowLastColumn="0"/>
+        </w:trPr>
+        <w:tc>
+          <w:tcPr>
+            <w:cnfStyle w:val="001000000000" w:firstRow="0" w:lastRow="0" w:firstColumn="1" w:lastColumn="0" w:oddVBand="0" w:evenVBand="0" w:oddHBand="0" w:evenHBand="0" w:firstRowFirstColumn="0" w:firstRowLastColumn="0" w:lastRowFirstColumn="0" w:lastRowLastColumn="0"/>
+            <w:tcW w:w="1867" w:type="dxa"/>
+          </w:tcPr>
+          <w:p>
+            <w:pPr>
+              <w:pStyle w:val="MyTable1"/>
+            </w:pPr>
+            <w:r>
+              <w:t>Dòng cơ bản</w:t>
+            </w:r>
+          </w:p>
+        </w:tc>
+        <w:tc>
+          <w:tcPr>
+            <w:tcW w:w="7290" w:type="dxa"/>
+            <w:gridSpan w:val="2"/>
+          </w:tcPr>
+          <w:p>
+            <w:pPr>
+              <w:pStyle w:val="TuStyle-Title1"/>
+              <w:numPr>
+                <w:ilvl w:val="0"/>
+                <w:numId w:val="35"/>
+              </w:numPr>
+              <w:cnfStyle w:val="000000100000" w:firstRow="0" w:lastRow="0" w:firstColumn="0" w:lastColumn="0" w:oddVBand="0" w:evenVBand="0" w:oddHBand="1" w:evenHBand="0" w:firstRowFirstColumn="0" w:firstRowLastColumn="0" w:lastRowFirstColumn="0" w:lastRowLastColumn="0"/>
+              <w:rPr>
+                <w:b w:val="0"/>
+              </w:rPr>
+            </w:pPr>
+            <w:r>
+              <w:rPr>
+                <w:b w:val="0"/>
+              </w:rPr>
+              <w:t>Nhân viên chọn chức năng nghi nhận đơn giao hàng</w:t>
+            </w:r>
+          </w:p>
+          <w:p>
+            <w:pPr>
+              <w:pStyle w:val="TuStyle-Title1"/>
+              <w:numPr>
+                <w:ilvl w:val="0"/>
+                <w:numId w:val="35"/>
+              </w:numPr>
+              <w:cnfStyle w:val="000000100000" w:firstRow="0" w:lastRow="0" w:firstColumn="0" w:lastColumn="0" w:oddVBand="0" w:evenVBand="0" w:oddHBand="1" w:evenHBand="0" w:firstRowFirstColumn="0" w:firstRowLastColumn="0" w:lastRowFirstColumn="0" w:lastRowLastColumn="0"/>
+              <w:rPr>
+                <w:b w:val="0"/>
+              </w:rPr>
+            </w:pPr>
+            <w:r>
+              <w:rPr>
+                <w:b w:val="0"/>
+              </w:rPr>
+              <w:t xml:space="preserve">Nhân viên </w:t>
+            </w:r>
+            <w:r>
+              <w:rPr>
+                <w:b w:val="0"/>
+              </w:rPr>
+              <w:t>thực hiện UCCN “tra cứu đơn giao hàng”</w:t>
+            </w:r>
+          </w:p>
+          <w:p>
+            <w:pPr>
+              <w:pStyle w:val="TuStyle-Title1"/>
+              <w:numPr>
+                <w:ilvl w:val="0"/>
+                <w:numId w:val="35"/>
+              </w:numPr>
+              <w:cnfStyle w:val="000000100000" w:firstRow="0" w:lastRow="0" w:firstColumn="0" w:lastColumn="0" w:oddVBand="0" w:evenVBand="0" w:oddHBand="1" w:evenHBand="0" w:firstRowFirstColumn="0" w:firstRowLastColumn="0" w:lastRowFirstColumn="0" w:lastRowLastColumn="0"/>
+              <w:rPr>
+                <w:b w:val="0"/>
+              </w:rPr>
+            </w:pPr>
+            <w:r>
+              <w:rPr>
+                <w:b w:val="0"/>
+              </w:rPr>
+              <w:t>Nhân viên nhập tình trạng giao hàng</w:t>
+            </w:r>
+          </w:p>
+        </w:tc>
+      </w:tr>
+      <w:tr>
+        <w:tc>
+          <w:tcPr>
+            <w:cnfStyle w:val="001000000000" w:firstRow="0" w:lastRow="0" w:firstColumn="1" w:lastColumn="0" w:oddVBand="0" w:evenVBand="0" w:oddHBand="0" w:evenHBand="0" w:firstRowFirstColumn="0" w:firstRowLastColumn="0" w:lastRowFirstColumn="0" w:lastRowLastColumn="0"/>
+            <w:tcW w:w="1867" w:type="dxa"/>
+          </w:tcPr>
+          <w:p>
+            <w:pPr>
+              <w:pStyle w:val="MyTable1"/>
+            </w:pPr>
+            <w:r>
+              <w:t>Dòng thay thế</w:t>
+            </w:r>
+          </w:p>
+        </w:tc>
+        <w:tc>
+          <w:tcPr>
+            <w:tcW w:w="7290" w:type="dxa"/>
+            <w:gridSpan w:val="2"/>
+          </w:tcPr>
+          <w:p>
+            <w:pPr>
+              <w:pStyle w:val="MyTable1"/>
+              <w:cnfStyle w:val="000000000000" w:firstRow="0" w:lastRow="0" w:firstColumn="0" w:lastColumn="0" w:oddVBand="0" w:evenVBand="0" w:oddHBand="0" w:evenHBand="0" w:firstRowFirstColumn="0" w:firstRowLastColumn="0" w:lastRowFirstColumn="0" w:lastRowLastColumn="0"/>
+            </w:pPr>
+            <w:r>
+              <w:t>+</w:t>
+            </w:r>
+            <w:r>
+              <w:t>Dòng 3</w:t>
+            </w:r>
+            <w:r>
+              <w:t>: nếu giao hàng thành công thì bấm thành công, nếu giao hàng thất bại thì chọn thất bại và ghi rõ nguyên do.</w:t>
+            </w:r>
+          </w:p>
+        </w:tc>
+      </w:tr>
+    </w:tbl>
     <w:p>
       <w:pPr>
         <w:pStyle w:val="SubTitle1"/>
@@ -2771,6 +4554,92 @@
     </w:lvl>
   </w:abstractNum>
   <w:abstractNum w:abstractNumId="3" w15:restartNumberingAfterBreak="0">
+    <w:nsid w:val="0CA557F5"/>
+    <w:multiLevelType w:val="hybridMultilevel"/>
+    <w:tmpl w:val="4F5AC94C"/>
+    <w:lvl w:ilvl="0" w:tplc="0409000F">
+      <w:start w:val="1"/>
+      <w:numFmt w:val="decimal"/>
+      <w:lvlText w:val="%1."/>
+      <w:lvlJc w:val="left"/>
+      <w:pPr>
+        <w:ind w:left="1440" w:hanging="360"/>
+      </w:pPr>
+    </w:lvl>
+    <w:lvl w:ilvl="1" w:tplc="04090019" w:tentative="1">
+      <w:start w:val="1"/>
+      <w:numFmt w:val="lowerLetter"/>
+      <w:lvlText w:val="%2."/>
+      <w:lvlJc w:val="left"/>
+      <w:pPr>
+        <w:ind w:left="2160" w:hanging="360"/>
+      </w:pPr>
+    </w:lvl>
+    <w:lvl w:ilvl="2" w:tplc="0409001B">
+      <w:start w:val="1"/>
+      <w:numFmt w:val="lowerRoman"/>
+      <w:lvlText w:val="%3."/>
+      <w:lvlJc w:val="right"/>
+      <w:pPr>
+        <w:ind w:left="2880" w:hanging="180"/>
+      </w:pPr>
+    </w:lvl>
+    <w:lvl w:ilvl="3" w:tplc="0409000F" w:tentative="1">
+      <w:start w:val="1"/>
+      <w:numFmt w:val="decimal"/>
+      <w:lvlText w:val="%4."/>
+      <w:lvlJc w:val="left"/>
+      <w:pPr>
+        <w:ind w:left="3600" w:hanging="360"/>
+      </w:pPr>
+    </w:lvl>
+    <w:lvl w:ilvl="4" w:tplc="04090019" w:tentative="1">
+      <w:start w:val="1"/>
+      <w:numFmt w:val="lowerLetter"/>
+      <w:lvlText w:val="%5."/>
+      <w:lvlJc w:val="left"/>
+      <w:pPr>
+        <w:ind w:left="4320" w:hanging="360"/>
+      </w:pPr>
+    </w:lvl>
+    <w:lvl w:ilvl="5" w:tplc="0409001B" w:tentative="1">
+      <w:start w:val="1"/>
+      <w:numFmt w:val="lowerRoman"/>
+      <w:lvlText w:val="%6."/>
+      <w:lvlJc w:val="right"/>
+      <w:pPr>
+        <w:ind w:left="5040" w:hanging="180"/>
+      </w:pPr>
+    </w:lvl>
+    <w:lvl w:ilvl="6" w:tplc="0409000F" w:tentative="1">
+      <w:start w:val="1"/>
+      <w:numFmt w:val="decimal"/>
+      <w:lvlText w:val="%7."/>
+      <w:lvlJc w:val="left"/>
+      <w:pPr>
+        <w:ind w:left="5760" w:hanging="360"/>
+      </w:pPr>
+    </w:lvl>
+    <w:lvl w:ilvl="7" w:tplc="04090019" w:tentative="1">
+      <w:start w:val="1"/>
+      <w:numFmt w:val="lowerLetter"/>
+      <w:lvlText w:val="%8."/>
+      <w:lvlJc w:val="left"/>
+      <w:pPr>
+        <w:ind w:left="6480" w:hanging="360"/>
+      </w:pPr>
+    </w:lvl>
+    <w:lvl w:ilvl="8" w:tplc="0409001B" w:tentative="1">
+      <w:start w:val="1"/>
+      <w:numFmt w:val="lowerRoman"/>
+      <w:lvlText w:val="%9."/>
+      <w:lvlJc w:val="right"/>
+      <w:pPr>
+        <w:ind w:left="7200" w:hanging="180"/>
+      </w:pPr>
+    </w:lvl>
+  </w:abstractNum>
+  <w:abstractNum w:abstractNumId="4" w15:restartNumberingAfterBreak="0">
     <w:nsid w:val="196D1671"/>
     <w:multiLevelType w:val="multilevel"/>
     <w:tmpl w:val="42AE90D6"/>
@@ -2885,7 +4754,7 @@
       </w:rPr>
     </w:lvl>
   </w:abstractNum>
-  <w:abstractNum w:abstractNumId="4" w15:restartNumberingAfterBreak="0">
+  <w:abstractNum w:abstractNumId="5" w15:restartNumberingAfterBreak="0">
     <w:nsid w:val="289B7C1E"/>
     <w:multiLevelType w:val="multilevel"/>
     <w:tmpl w:val="AB3807E0"/>
@@ -2976,7 +4845,7 @@
       </w:pPr>
     </w:lvl>
   </w:abstractNum>
-  <w:abstractNum w:abstractNumId="5" w15:restartNumberingAfterBreak="0">
+  <w:abstractNum w:abstractNumId="6" w15:restartNumberingAfterBreak="0">
     <w:nsid w:val="2BAB6EE8"/>
     <w:multiLevelType w:val="multilevel"/>
     <w:tmpl w:val="C7C2FA44"/>
@@ -3094,7 +4963,7 @@
       </w:rPr>
     </w:lvl>
   </w:abstractNum>
-  <w:abstractNum w:abstractNumId="6" w15:restartNumberingAfterBreak="0">
+  <w:abstractNum w:abstractNumId="7" w15:restartNumberingAfterBreak="0">
     <w:nsid w:val="2BC26A9A"/>
     <w:multiLevelType w:val="hybridMultilevel"/>
     <w:tmpl w:val="EA123DB6"/>
@@ -3183,13 +5052,13 @@
       </w:pPr>
     </w:lvl>
   </w:abstractNum>
-  <w:abstractNum w:abstractNumId="7" w15:restartNumberingAfterBreak="0">
+  <w:abstractNum w:abstractNumId="8" w15:restartNumberingAfterBreak="0">
     <w:nsid w:val="40B05AC8"/>
     <w:multiLevelType w:val="multilevel"/>
     <w:tmpl w:val="AB3807E0"/>
     <w:numStyleLink w:val="Style1"/>
   </w:abstractNum>
-  <w:abstractNum w:abstractNumId="8" w15:restartNumberingAfterBreak="0">
+  <w:abstractNum w:abstractNumId="9" w15:restartNumberingAfterBreak="0">
     <w:nsid w:val="42446019"/>
     <w:multiLevelType w:val="multilevel"/>
     <w:tmpl w:val="0409001D"/>
@@ -3275,7 +5144,93 @@
       </w:pPr>
     </w:lvl>
   </w:abstractNum>
-  <w:abstractNum w:abstractNumId="9" w15:restartNumberingAfterBreak="0">
+  <w:abstractNum w:abstractNumId="10" w15:restartNumberingAfterBreak="0">
+    <w:nsid w:val="43E03160"/>
+    <w:multiLevelType w:val="hybridMultilevel"/>
+    <w:tmpl w:val="FD3A4580"/>
+    <w:lvl w:ilvl="0" w:tplc="0409000F">
+      <w:start w:val="1"/>
+      <w:numFmt w:val="decimal"/>
+      <w:lvlText w:val="%1."/>
+      <w:lvlJc w:val="left"/>
+      <w:pPr>
+        <w:ind w:left="1800" w:hanging="360"/>
+      </w:pPr>
+    </w:lvl>
+    <w:lvl w:ilvl="1" w:tplc="04090019" w:tentative="1">
+      <w:start w:val="1"/>
+      <w:numFmt w:val="lowerLetter"/>
+      <w:lvlText w:val="%2."/>
+      <w:lvlJc w:val="left"/>
+      <w:pPr>
+        <w:ind w:left="2520" w:hanging="360"/>
+      </w:pPr>
+    </w:lvl>
+    <w:lvl w:ilvl="2" w:tplc="0409001B" w:tentative="1">
+      <w:start w:val="1"/>
+      <w:numFmt w:val="lowerRoman"/>
+      <w:lvlText w:val="%3."/>
+      <w:lvlJc w:val="right"/>
+      <w:pPr>
+        <w:ind w:left="3240" w:hanging="180"/>
+      </w:pPr>
+    </w:lvl>
+    <w:lvl w:ilvl="3" w:tplc="0409000F" w:tentative="1">
+      <w:start w:val="1"/>
+      <w:numFmt w:val="decimal"/>
+      <w:lvlText w:val="%4."/>
+      <w:lvlJc w:val="left"/>
+      <w:pPr>
+        <w:ind w:left="3960" w:hanging="360"/>
+      </w:pPr>
+    </w:lvl>
+    <w:lvl w:ilvl="4" w:tplc="04090019" w:tentative="1">
+      <w:start w:val="1"/>
+      <w:numFmt w:val="lowerLetter"/>
+      <w:lvlText w:val="%5."/>
+      <w:lvlJc w:val="left"/>
+      <w:pPr>
+        <w:ind w:left="4680" w:hanging="360"/>
+      </w:pPr>
+    </w:lvl>
+    <w:lvl w:ilvl="5" w:tplc="0409001B" w:tentative="1">
+      <w:start w:val="1"/>
+      <w:numFmt w:val="lowerRoman"/>
+      <w:lvlText w:val="%6."/>
+      <w:lvlJc w:val="right"/>
+      <w:pPr>
+        <w:ind w:left="5400" w:hanging="180"/>
+      </w:pPr>
+    </w:lvl>
+    <w:lvl w:ilvl="6" w:tplc="0409000F" w:tentative="1">
+      <w:start w:val="1"/>
+      <w:numFmt w:val="decimal"/>
+      <w:lvlText w:val="%7."/>
+      <w:lvlJc w:val="left"/>
+      <w:pPr>
+        <w:ind w:left="6120" w:hanging="360"/>
+      </w:pPr>
+    </w:lvl>
+    <w:lvl w:ilvl="7" w:tplc="04090019" w:tentative="1">
+      <w:start w:val="1"/>
+      <w:numFmt w:val="lowerLetter"/>
+      <w:lvlText w:val="%8."/>
+      <w:lvlJc w:val="left"/>
+      <w:pPr>
+        <w:ind w:left="6840" w:hanging="360"/>
+      </w:pPr>
+    </w:lvl>
+    <w:lvl w:ilvl="8" w:tplc="0409001B" w:tentative="1">
+      <w:start w:val="1"/>
+      <w:numFmt w:val="lowerRoman"/>
+      <w:lvlText w:val="%9."/>
+      <w:lvlJc w:val="right"/>
+      <w:pPr>
+        <w:ind w:left="7560" w:hanging="180"/>
+      </w:pPr>
+    </w:lvl>
+  </w:abstractNum>
+  <w:abstractNum w:abstractNumId="11" w15:restartNumberingAfterBreak="0">
     <w:nsid w:val="5EED0622"/>
     <w:multiLevelType w:val="multilevel"/>
     <w:tmpl w:val="0409001F"/>
@@ -3361,7 +5316,7 @@
       </w:pPr>
     </w:lvl>
   </w:abstractNum>
-  <w:abstractNum w:abstractNumId="10" w15:restartNumberingAfterBreak="0">
+  <w:abstractNum w:abstractNumId="12" w15:restartNumberingAfterBreak="0">
     <w:nsid w:val="6C6C3D93"/>
     <w:multiLevelType w:val="hybridMultilevel"/>
     <w:tmpl w:val="D608837A"/>
@@ -3447,7 +5402,7 @@
       </w:pPr>
     </w:lvl>
   </w:abstractNum>
-  <w:abstractNum w:abstractNumId="11" w15:restartNumberingAfterBreak="0">
+  <w:abstractNum w:abstractNumId="13" w15:restartNumberingAfterBreak="0">
     <w:nsid w:val="75EA5132"/>
     <w:multiLevelType w:val="multilevel"/>
     <w:tmpl w:val="750495F2"/>
@@ -3561,7 +5516,7 @@
       </w:rPr>
     </w:lvl>
   </w:abstractNum>
-  <w:abstractNum w:abstractNumId="12" w15:restartNumberingAfterBreak="0">
+  <w:abstractNum w:abstractNumId="14" w15:restartNumberingAfterBreak="0">
     <w:nsid w:val="77071EE0"/>
     <w:multiLevelType w:val="hybridMultilevel"/>
     <w:tmpl w:val="B1440E4C"/>
@@ -3647,32 +5602,32 @@
       </w:pPr>
     </w:lvl>
   </w:abstractNum>
-  <w:abstractNum w:abstractNumId="13" w15:restartNumberingAfterBreak="0">
+  <w:abstractNum w:abstractNumId="15" w15:restartNumberingAfterBreak="0">
     <w:nsid w:val="7CCA2CCB"/>
     <w:multiLevelType w:val="multilevel"/>
     <w:tmpl w:val="AB3807E0"/>
     <w:numStyleLink w:val="Style1"/>
   </w:abstractNum>
   <w:num w:numId="1">
-    <w:abstractNumId w:val="3"/>
+    <w:abstractNumId w:val="4"/>
   </w:num>
   <w:num w:numId="2">
     <w:abstractNumId w:val="2"/>
   </w:num>
   <w:num w:numId="3">
-    <w:abstractNumId w:val="9"/>
+    <w:abstractNumId w:val="11"/>
   </w:num>
   <w:num w:numId="4">
     <w:abstractNumId w:val="1"/>
   </w:num>
   <w:num w:numId="5">
-    <w:abstractNumId w:val="13"/>
+    <w:abstractNumId w:val="15"/>
   </w:num>
   <w:num w:numId="6">
-    <w:abstractNumId w:val="4"/>
+    <w:abstractNumId w:val="5"/>
   </w:num>
   <w:num w:numId="7">
-    <w:abstractNumId w:val="7"/>
+    <w:abstractNumId w:val="8"/>
   </w:num>
   <w:num w:numId="8">
     <w:abstractNumId w:val="1"/>
@@ -3705,13 +5660,13 @@
     </w:lvlOverride>
   </w:num>
   <w:num w:numId="9">
-    <w:abstractNumId w:val="8"/>
+    <w:abstractNumId w:val="9"/>
   </w:num>
   <w:num w:numId="10">
-    <w:abstractNumId w:val="11"/>
+    <w:abstractNumId w:val="13"/>
   </w:num>
   <w:num w:numId="11">
-    <w:abstractNumId w:val="3"/>
+    <w:abstractNumId w:val="4"/>
     <w:lvlOverride w:ilvl="0">
       <w:lvl w:ilvl="0">
         <w:start w:val="1"/>
@@ -3845,7 +5800,7 @@
     </w:lvlOverride>
   </w:num>
   <w:num w:numId="12">
-    <w:abstractNumId w:val="3"/>
+    <w:abstractNumId w:val="4"/>
     <w:lvlOverride w:ilvl="0">
       <w:lvl w:ilvl="0">
         <w:start w:val="1"/>
@@ -3979,7 +5934,7 @@
     </w:lvlOverride>
   </w:num>
   <w:num w:numId="13">
-    <w:abstractNumId w:val="3"/>
+    <w:abstractNumId w:val="4"/>
     <w:lvlOverride w:ilvl="0">
       <w:lvl w:ilvl="0">
         <w:start w:val="1"/>
@@ -4113,7 +6068,7 @@
     </w:lvlOverride>
   </w:num>
   <w:num w:numId="14">
-    <w:abstractNumId w:val="3"/>
+    <w:abstractNumId w:val="4"/>
     <w:lvlOverride w:ilvl="0">
       <w:startOverride w:val="5"/>
       <w:lvl w:ilvl="0">
@@ -4256,7 +6211,7 @@
     </w:lvlOverride>
   </w:num>
   <w:num w:numId="15">
-    <w:abstractNumId w:val="3"/>
+    <w:abstractNumId w:val="4"/>
     <w:lvlOverride w:ilvl="0">
       <w:lvl w:ilvl="0">
         <w:start w:val="1"/>
@@ -4389,7 +6344,7 @@
     </w:lvlOverride>
   </w:num>
   <w:num w:numId="16">
-    <w:abstractNumId w:val="3"/>
+    <w:abstractNumId w:val="4"/>
     <w:lvlOverride w:ilvl="0">
       <w:startOverride w:val="5"/>
       <w:lvl w:ilvl="0">
@@ -4531,22 +6486,193 @@
     </w:lvlOverride>
   </w:num>
   <w:num w:numId="17">
-    <w:abstractNumId w:val="5"/>
+    <w:abstractNumId w:val="6"/>
   </w:num>
   <w:num w:numId="18">
     <w:abstractNumId w:val="0"/>
   </w:num>
   <w:num w:numId="19">
+    <w:abstractNumId w:val="7"/>
+  </w:num>
+  <w:num w:numId="20">
+    <w:abstractNumId w:val="14"/>
+  </w:num>
+  <w:num w:numId="21">
+    <w:abstractNumId w:val="12"/>
+  </w:num>
+  <w:num w:numId="22">
     <w:abstractNumId w:val="6"/>
   </w:num>
-  <w:num w:numId="20">
-    <w:abstractNumId w:val="12"/>
+  <w:num w:numId="23">
+    <w:abstractNumId w:val="6"/>
+    <w:lvlOverride w:ilvl="0">
+      <w:startOverride w:val="1"/>
+    </w:lvlOverride>
+    <w:lvlOverride w:ilvl="1">
+      <w:startOverride w:val="1"/>
+    </w:lvlOverride>
+    <w:lvlOverride w:ilvl="2">
+      <w:startOverride w:val="1"/>
+    </w:lvlOverride>
+    <w:lvlOverride w:ilvl="3">
+      <w:startOverride w:val="1"/>
+    </w:lvlOverride>
+    <w:lvlOverride w:ilvl="4">
+      <w:startOverride w:val="1"/>
+    </w:lvlOverride>
+    <w:lvlOverride w:ilvl="5">
+      <w:startOverride w:val="1"/>
+    </w:lvlOverride>
+    <w:lvlOverride w:ilvl="6">
+      <w:startOverride w:val="1"/>
+    </w:lvlOverride>
+    <w:lvlOverride w:ilvl="7">
+      <w:startOverride w:val="1"/>
+    </w:lvlOverride>
+    <w:lvlOverride w:ilvl="8">
+      <w:startOverride w:val="1"/>
+    </w:lvlOverride>
   </w:num>
-  <w:num w:numId="21">
+  <w:num w:numId="24">
+    <w:abstractNumId w:val="6"/>
+    <w:lvlOverride w:ilvl="0">
+      <w:startOverride w:val="1"/>
+    </w:lvlOverride>
+    <w:lvlOverride w:ilvl="1">
+      <w:startOverride w:val="1"/>
+    </w:lvlOverride>
+    <w:lvlOverride w:ilvl="2">
+      <w:startOverride w:val="1"/>
+    </w:lvlOverride>
+    <w:lvlOverride w:ilvl="3">
+      <w:startOverride w:val="1"/>
+    </w:lvlOverride>
+    <w:lvlOverride w:ilvl="4">
+      <w:startOverride w:val="1"/>
+    </w:lvlOverride>
+    <w:lvlOverride w:ilvl="5">
+      <w:startOverride w:val="1"/>
+    </w:lvlOverride>
+    <w:lvlOverride w:ilvl="6">
+      <w:startOverride w:val="1"/>
+    </w:lvlOverride>
+    <w:lvlOverride w:ilvl="7">
+      <w:startOverride w:val="1"/>
+    </w:lvlOverride>
+    <w:lvlOverride w:ilvl="8">
+      <w:startOverride w:val="1"/>
+    </w:lvlOverride>
+  </w:num>
+  <w:num w:numId="25">
+    <w:abstractNumId w:val="6"/>
+    <w:lvlOverride w:ilvl="0">
+      <w:startOverride w:val="1"/>
+    </w:lvlOverride>
+    <w:lvlOverride w:ilvl="1">
+      <w:startOverride w:val="2"/>
+    </w:lvlOverride>
+    <w:lvlOverride w:ilvl="2">
+      <w:startOverride w:val="1"/>
+    </w:lvlOverride>
+  </w:num>
+  <w:num w:numId="26">
+    <w:abstractNumId w:val="6"/>
+    <w:lvlOverride w:ilvl="0">
+      <w:startOverride w:val="1"/>
+    </w:lvlOverride>
+    <w:lvlOverride w:ilvl="1">
+      <w:startOverride w:val="1"/>
+    </w:lvlOverride>
+    <w:lvlOverride w:ilvl="2">
+      <w:startOverride w:val="1"/>
+    </w:lvlOverride>
+    <w:lvlOverride w:ilvl="3">
+      <w:startOverride w:val="1"/>
+    </w:lvlOverride>
+    <w:lvlOverride w:ilvl="4">
+      <w:startOverride w:val="1"/>
+    </w:lvlOverride>
+    <w:lvlOverride w:ilvl="5">
+      <w:startOverride w:val="1"/>
+    </w:lvlOverride>
+    <w:lvlOverride w:ilvl="6">
+      <w:startOverride w:val="1"/>
+    </w:lvlOverride>
+    <w:lvlOverride w:ilvl="7">
+      <w:startOverride w:val="1"/>
+    </w:lvlOverride>
+    <w:lvlOverride w:ilvl="8">
+      <w:startOverride w:val="1"/>
+    </w:lvlOverride>
+  </w:num>
+  <w:num w:numId="27">
+    <w:abstractNumId w:val="6"/>
+    <w:lvlOverride w:ilvl="0">
+      <w:startOverride w:val="1"/>
+    </w:lvlOverride>
+    <w:lvlOverride w:ilvl="1">
+      <w:startOverride w:val="1"/>
+    </w:lvlOverride>
+    <w:lvlOverride w:ilvl="2">
+      <w:startOverride w:val="1"/>
+    </w:lvlOverride>
+    <w:lvlOverride w:ilvl="3">
+      <w:startOverride w:val="1"/>
+    </w:lvlOverride>
+    <w:lvlOverride w:ilvl="4">
+      <w:startOverride w:val="1"/>
+    </w:lvlOverride>
+    <w:lvlOverride w:ilvl="5">
+      <w:startOverride w:val="1"/>
+    </w:lvlOverride>
+    <w:lvlOverride w:ilvl="6">
+      <w:startOverride w:val="1"/>
+    </w:lvlOverride>
+    <w:lvlOverride w:ilvl="7">
+      <w:startOverride w:val="1"/>
+    </w:lvlOverride>
+    <w:lvlOverride w:ilvl="8">
+      <w:startOverride w:val="1"/>
+    </w:lvlOverride>
+  </w:num>
+  <w:num w:numId="28">
+    <w:abstractNumId w:val="6"/>
+    <w:lvlOverride w:ilvl="0">
+      <w:startOverride w:val="1"/>
+    </w:lvlOverride>
+    <w:lvlOverride w:ilvl="1">
+      <w:startOverride w:val="1"/>
+    </w:lvlOverride>
+    <w:lvlOverride w:ilvl="2">
+      <w:startOverride w:val="1"/>
+    </w:lvlOverride>
+    <w:lvlOverride w:ilvl="3">
+      <w:startOverride w:val="1"/>
+    </w:lvlOverride>
+    <w:lvlOverride w:ilvl="4">
+      <w:startOverride w:val="1"/>
+    </w:lvlOverride>
+    <w:lvlOverride w:ilvl="5">
+      <w:startOverride w:val="1"/>
+    </w:lvlOverride>
+    <w:lvlOverride w:ilvl="6">
+      <w:startOverride w:val="1"/>
+    </w:lvlOverride>
+    <w:lvlOverride w:ilvl="7">
+      <w:startOverride w:val="1"/>
+    </w:lvlOverride>
+    <w:lvlOverride w:ilvl="8">
+      <w:startOverride w:val="1"/>
+    </w:lvlOverride>
+  </w:num>
+  <w:num w:numId="29">
+    <w:abstractNumId w:val="3"/>
+  </w:num>
+  <w:num w:numId="30">
     <w:abstractNumId w:val="10"/>
   </w:num>
-  <w:num w:numId="22">
-    <w:abstractNumId w:val="5"/>
+  <w:num w:numId="31">
+    <w:abstractNumId w:val="6"/>
     <w:lvlOverride w:ilvl="0">
       <w:startOverride w:val="1"/>
     </w:lvlOverride>
@@ -4575,8 +6701,8 @@
       <w:startOverride w:val="1"/>
     </w:lvlOverride>
   </w:num>
-  <w:num w:numId="23">
-    <w:abstractNumId w:val="5"/>
+  <w:num w:numId="32">
+    <w:abstractNumId w:val="6"/>
     <w:lvlOverride w:ilvl="0">
       <w:startOverride w:val="1"/>
     </w:lvlOverride>
@@ -4605,8 +6731,8 @@
       <w:startOverride w:val="1"/>
     </w:lvlOverride>
   </w:num>
-  <w:num w:numId="24">
-    <w:abstractNumId w:val="5"/>
+  <w:num w:numId="33">
+    <w:abstractNumId w:val="6"/>
     <w:lvlOverride w:ilvl="0">
       <w:startOverride w:val="1"/>
     </w:lvlOverride>
@@ -4635,80 +6761,38 @@
       <w:startOverride w:val="1"/>
     </w:lvlOverride>
   </w:num>
-  <w:num w:numId="25">
-    <w:abstractNumId w:val="5"/>
+  <w:num w:numId="34">
+    <w:abstractNumId w:val="6"/>
     <w:lvlOverride w:ilvl="0">
       <w:startOverride w:val="1"/>
     </w:lvlOverride>
     <w:lvlOverride w:ilvl="1">
-      <w:startOverride w:val="2"/>
+      <w:startOverride w:val="1"/>
     </w:lvlOverride>
     <w:lvlOverride w:ilvl="2">
       <w:startOverride w:val="1"/>
     </w:lvlOverride>
+    <w:lvlOverride w:ilvl="3">
+      <w:startOverride w:val="1"/>
+    </w:lvlOverride>
+    <w:lvlOverride w:ilvl="4">
+      <w:startOverride w:val="1"/>
+    </w:lvlOverride>
+    <w:lvlOverride w:ilvl="5">
+      <w:startOverride w:val="1"/>
+    </w:lvlOverride>
+    <w:lvlOverride w:ilvl="6">
+      <w:startOverride w:val="1"/>
+    </w:lvlOverride>
+    <w:lvlOverride w:ilvl="7">
+      <w:startOverride w:val="1"/>
+    </w:lvlOverride>
+    <w:lvlOverride w:ilvl="8">
+      <w:startOverride w:val="1"/>
+    </w:lvlOverride>
   </w:num>
-  <w:num w:numId="26">
-    <w:abstractNumId w:val="5"/>
-    <w:lvlOverride w:ilvl="0">
-      <w:startOverride w:val="1"/>
-    </w:lvlOverride>
-    <w:lvlOverride w:ilvl="1">
-      <w:startOverride w:val="1"/>
-    </w:lvlOverride>
-    <w:lvlOverride w:ilvl="2">
-      <w:startOverride w:val="1"/>
-    </w:lvlOverride>
-    <w:lvlOverride w:ilvl="3">
-      <w:startOverride w:val="1"/>
-    </w:lvlOverride>
-    <w:lvlOverride w:ilvl="4">
-      <w:startOverride w:val="1"/>
-    </w:lvlOverride>
-    <w:lvlOverride w:ilvl="5">
-      <w:startOverride w:val="1"/>
-    </w:lvlOverride>
-    <w:lvlOverride w:ilvl="6">
-      <w:startOverride w:val="1"/>
-    </w:lvlOverride>
-    <w:lvlOverride w:ilvl="7">
-      <w:startOverride w:val="1"/>
-    </w:lvlOverride>
-    <w:lvlOverride w:ilvl="8">
-      <w:startOverride w:val="1"/>
-    </w:lvlOverride>
-  </w:num>
-  <w:num w:numId="27">
-    <w:abstractNumId w:val="5"/>
-    <w:lvlOverride w:ilvl="0">
-      <w:startOverride w:val="1"/>
-    </w:lvlOverride>
-    <w:lvlOverride w:ilvl="1">
-      <w:startOverride w:val="1"/>
-    </w:lvlOverride>
-    <w:lvlOverride w:ilvl="2">
-      <w:startOverride w:val="1"/>
-    </w:lvlOverride>
-    <w:lvlOverride w:ilvl="3">
-      <w:startOverride w:val="1"/>
-    </w:lvlOverride>
-    <w:lvlOverride w:ilvl="4">
-      <w:startOverride w:val="1"/>
-    </w:lvlOverride>
-    <w:lvlOverride w:ilvl="5">
-      <w:startOverride w:val="1"/>
-    </w:lvlOverride>
-    <w:lvlOverride w:ilvl="6">
-      <w:startOverride w:val="1"/>
-    </w:lvlOverride>
-    <w:lvlOverride w:ilvl="7">
-      <w:startOverride w:val="1"/>
-    </w:lvlOverride>
-    <w:lvlOverride w:ilvl="8">
-      <w:startOverride w:val="1"/>
-    </w:lvlOverride>
-  </w:num>
-  <w:num w:numId="28">
-    <w:abstractNumId w:val="5"/>
+  <w:num w:numId="35">
+    <w:abstractNumId w:val="6"/>
     <w:lvlOverride w:ilvl="0">
       <w:startOverride w:val="1"/>
     </w:lvlOverride>
@@ -5138,6 +7222,7 @@
   <w:style w:type="paragraph" w:default="1" w:styleId="Binhthng">
     <w:name w:val="Normal"/>
     <w:qFormat/>
+    <w:rsid w:val="00F70299"/>
   </w:style>
   <w:style w:type="paragraph" w:styleId="u1">
     <w:name w:val="heading 1"/>
@@ -5939,7 +8024,7 @@
     <w:rsid w:val="004E1149"/>
     <w:pPr>
       <w:numPr>
-        <w:numId w:val="17"/>
+        <w:numId w:val="22"/>
       </w:numPr>
     </w:pPr>
     <w:rPr>
@@ -6615,7 +8700,7 @@
 </file>
 
 <file path=customXml/itemProps2.xml><?xml version="1.0" encoding="utf-8"?>
-<ds:datastoreItem xmlns:ds="http://schemas.openxmlformats.org/officeDocument/2006/customXml" ds:itemID="{0D521BB7-8D70-4A35-8A27-8683367666AD}">
+<ds:datastoreItem xmlns:ds="http://schemas.openxmlformats.org/officeDocument/2006/customXml" ds:itemID="{E38AD98F-BC58-4144-B5EA-C3DEA4B7DC60}">
   <ds:schemaRefs>
     <ds:schemaRef ds:uri="http://schemas.openxmlformats.org/officeDocument/2006/bibliography"/>
   </ds:schemaRefs>

</xml_diff>

<commit_message>
update đặc tả UCCC
</commit_message>
<xml_diff>
--- a/BaoCao/FRA/1412558/FRA 7.docx
+++ b/BaoCao/FRA/1412558/FRA 7.docx
@@ -42,7 +42,6 @@
       <w:pPr>
         <w:keepNext/>
       </w:pPr>
-      <w:bookmarkStart w:id="0" w:name="_GoBack"/>
       <w:r>
         <w:rPr>
           <w:noProof/>
@@ -51,7 +50,7 @@
           <wp:inline distT="0" distB="0" distL="0" distR="0">
             <wp:extent cx="5943600" cy="3896360"/>
             <wp:effectExtent l="0" t="0" r="0" b="8890"/>
-            <wp:docPr id="4" name="Hình ảnh 4" descr="Tạo hình cắt từ Màn hình"/>
+            <wp:docPr id="3" name="Hình ảnh 3" descr="Tạo hình cắt từ Màn hình"/>
             <wp:cNvGraphicFramePr>
               <a:graphicFrameLocks xmlns:a="http://schemas.openxmlformats.org/drawingml/2006/main" noChangeAspect="1"/>
             </wp:cNvGraphicFramePr>
@@ -59,7 +58,7 @@
               <a:graphicData uri="http://schemas.openxmlformats.org/drawingml/2006/picture">
                 <pic:pic xmlns:pic="http://schemas.openxmlformats.org/drawingml/2006/picture">
                   <pic:nvPicPr>
-                    <pic:cNvPr id="4" name="1E4B2D8.tmp"/>
+                    <pic:cNvPr id="3" name="41CC030.tmp"/>
                     <pic:cNvPicPr/>
                   </pic:nvPicPr>
                   <pic:blipFill>
@@ -89,7 +88,6 @@
           </wp:inline>
         </w:drawing>
       </w:r>
-      <w:bookmarkEnd w:id="0"/>
     </w:p>
     <w:p>
       <w:pPr>
@@ -98,27 +96,14 @@
       <w:r>
         <w:t xml:space="preserve">Hình  </w:t>
       </w:r>
-      <w:r>
-        <w:fldChar w:fldCharType="begin"/>
-      </w:r>
-      <w:r>
-        <w:instrText xml:space="preserve"> SEQ Hình_ \* ARABIC </w:instrText>
-      </w:r>
-      <w:r>
-        <w:fldChar w:fldCharType="separate"/>
-      </w:r>
-      <w:r>
-        <w:rPr>
-          <w:noProof/>
-        </w:rPr>
-        <w:t>2</w:t>
-      </w:r>
-      <w:r>
-        <w:rPr>
-          <w:noProof/>
-        </w:rPr>
-        <w:fldChar w:fldCharType="end"/>
-      </w:r>
+      <w:fldSimple w:instr=" SEQ Hình_ \* ARABIC ">
+        <w:r>
+          <w:rPr>
+            <w:noProof/>
+          </w:rPr>
+          <w:t>2</w:t>
+        </w:r>
+      </w:fldSimple>
       <w:r>
         <w:t xml:space="preserve"> Mô hình use case Quản lý </w:t>
       </w:r>
@@ -474,22 +459,7 @@
                   </w14:solidFill>
                 </w14:textFill>
               </w:rPr>
-              <w:t>Dòng 3: Nếu hệ thống không tìm thấy kết quả</w:t>
-            </w:r>
-            <w:r>
-              <w:rPr>
-                <w:color w:val="000000"/>
-                <w:sz w:val="28"/>
-                <w:szCs w:val="28"/>
-                <w14:textFill>
-                  <w14:solidFill>
-                    <w14:srgbClr w14:val="000000">
-                      <w14:lumMod w14:val="50000"/>
-                    </w14:srgbClr>
-                  </w14:solidFill>
-                </w14:textFill>
-              </w:rPr>
-              <w:t xml:space="preserve"> thì xuất thông </w:t>
+              <w:t xml:space="preserve">Dòng 3: Nếu hệ thống không tìm thấy kết quả thì xuất thông </w:t>
             </w:r>
             <w:r>
               <w:rPr>
@@ -791,6 +761,10 @@
           <w:p>
             <w:pPr>
               <w:pStyle w:val="TuStyle-Title1"/>
+              <w:numPr>
+                <w:ilvl w:val="0"/>
+                <w:numId w:val="36"/>
+              </w:numPr>
               <w:cnfStyle w:val="000000100000" w:firstRow="0" w:lastRow="0" w:firstColumn="0" w:lastColumn="0" w:oddVBand="0" w:evenVBand="0" w:oddHBand="1" w:evenHBand="0" w:firstRowFirstColumn="0" w:firstRowLastColumn="0" w:lastRowFirstColumn="0" w:lastRowLastColumn="0"/>
               <w:rPr>
                 <w:b w:val="0"/>
@@ -800,13 +774,7 @@
               <w:rPr>
                 <w:b w:val="0"/>
               </w:rPr>
-              <w:t xml:space="preserve">Nhân </w:t>
-            </w:r>
-            <w:r>
-              <w:rPr>
-                <w:b w:val="0"/>
-              </w:rPr>
-              <w:t>viên chọn chứ</w:t>
+              <w:t>Nhân viên chọn chứ</w:t>
             </w:r>
             <w:r>
               <w:rPr>
@@ -831,6 +799,25 @@
                 <w:b w:val="0"/>
               </w:rPr>
               <w:t xml:space="preserve"> hàng</w:t>
+            </w:r>
+          </w:p>
+          <w:p>
+            <w:pPr>
+              <w:pStyle w:val="TuStyle-Title1"/>
+              <w:numPr>
+                <w:ilvl w:val="0"/>
+                <w:numId w:val="36"/>
+              </w:numPr>
+              <w:cnfStyle w:val="000000100000" w:firstRow="0" w:lastRow="0" w:firstColumn="0" w:lastColumn="0" w:oddVBand="0" w:evenVBand="0" w:oddHBand="1" w:evenHBand="0" w:firstRowFirstColumn="0" w:firstRowLastColumn="0" w:lastRowFirstColumn="0" w:lastRowLastColumn="0"/>
+              <w:rPr>
+                <w:b w:val="0"/>
+              </w:rPr>
+            </w:pPr>
+            <w:r>
+              <w:rPr>
+                <w:b w:val="0"/>
+              </w:rPr>
+              <w:t>Thực hiện UCCN “Tra cứu công nợ”</w:t>
             </w:r>
           </w:p>
           <w:p>
@@ -845,7 +832,13 @@
               <w:rPr>
                 <w:b w:val="0"/>
               </w:rPr>
-              <w:t xml:space="preserve">Nhập </w:t>
+              <w:t>Nhân viên nh</w:t>
+            </w:r>
+            <w:r>
+              <w:rPr>
+                <w:b w:val="0"/>
+              </w:rPr>
+              <w:t xml:space="preserve">ập </w:t>
             </w:r>
             <w:r>
               <w:rPr>
@@ -917,7 +910,7 @@
               <w:rPr>
                 <w:b w:val="0"/>
               </w:rPr>
-              <w:t xml:space="preserve"> các đơn giao hàng</w:t>
+              <w:t xml:space="preserve"> đơn giao hàng</w:t>
             </w:r>
           </w:p>
           <w:p>
@@ -1282,7 +1275,19 @@
               <w:rPr>
                 <w:b w:val="0"/>
               </w:rPr>
-              <w:t>Hệ thống hiện thị các đơn giao hàng mới được lập mà chưa có xác nhận</w:t>
+              <w:t>Hệ thống hi</w:t>
+            </w:r>
+            <w:r>
+              <w:rPr>
+                <w:b w:val="0"/>
+              </w:rPr>
+              <w:t>ể</w:t>
+            </w:r>
+            <w:r>
+              <w:rPr>
+                <w:b w:val="0"/>
+              </w:rPr>
+              <w:t>n thị các đơn giao hàng mới được lập mà chưa có xác nhận</w:t>
             </w:r>
           </w:p>
           <w:p>
@@ -1351,7 +1356,58 @@
                 <w:numId w:val="0"/>
               </w:numPr>
               <w:cnfStyle w:val="000000000000" w:firstRow="0" w:lastRow="0" w:firstColumn="0" w:lastColumn="0" w:oddVBand="0" w:evenVBand="0" w:oddHBand="0" w:evenHBand="0" w:firstRowFirstColumn="0" w:firstRowLastColumn="0" w:lastRowFirstColumn="0" w:lastRowLastColumn="0"/>
-            </w:pPr>
+              <w:rPr>
+                <w:b w:val="0"/>
+              </w:rPr>
+            </w:pPr>
+            <w:r>
+              <w:rPr>
+                <w:b w:val="0"/>
+              </w:rPr>
+              <w:t xml:space="preserve">Dòng 4: </w:t>
+            </w:r>
+            <w:r>
+              <w:rPr>
+                <w:b w:val="0"/>
+              </w:rPr>
+              <w:t>N</w:t>
+            </w:r>
+            <w:r>
+              <w:rPr>
+                <w:b w:val="0"/>
+              </w:rPr>
+              <w:t>hân viên giao hàng muố</w:t>
+            </w:r>
+            <w:r>
+              <w:rPr>
+                <w:b w:val="0"/>
+              </w:rPr>
+              <w:t>n xác nhậ</w:t>
+            </w:r>
+            <w:r>
+              <w:rPr>
+                <w:b w:val="0"/>
+              </w:rPr>
+              <w:t>n đơn giao thì thực hiện UCCC “</w:t>
+            </w:r>
+            <w:r>
+              <w:rPr>
+                <w:b w:val="0"/>
+              </w:rPr>
+              <w:t>X</w:t>
+            </w:r>
+            <w:r>
+              <w:rPr>
+                <w:b w:val="0"/>
+              </w:rPr>
+              <w:t>ác nhận đơn giao hàng</w:t>
+            </w:r>
+            <w:r>
+              <w:rPr>
+                <w:b w:val="0"/>
+              </w:rPr>
+              <w:t>”</w:t>
+            </w:r>
           </w:p>
         </w:tc>
       </w:tr>
@@ -1374,10 +1430,7 @@
         </w:numPr>
       </w:pPr>
       <w:r>
-        <w:t xml:space="preserve">Use case </w:t>
-      </w:r>
-      <w:r>
-        <w:t>xác nhận đơn giao hàng</w:t>
+        <w:t>Use case xác nhận đơn giao hàng</w:t>
       </w:r>
     </w:p>
     <w:tbl>
@@ -1415,6 +1468,7 @@
               <w:pStyle w:val="MyTable1"/>
             </w:pPr>
             <w:r>
+              <w:lastRenderedPageBreak/>
               <w:t>Tên Use Case</w:t>
             </w:r>
           </w:p>
@@ -1672,13 +1726,7 @@
               <w:rPr>
                 <w:b w:val="0"/>
               </w:rPr>
-              <w:t xml:space="preserve">Nhân viên chọn đơn hàng </w:t>
-            </w:r>
-            <w:r>
-              <w:rPr>
-                <w:b w:val="0"/>
-              </w:rPr>
-              <w:t>cần kiểm kê</w:t>
+              <w:t>Nhân viên chọn đơn hàng cần kiểm kê</w:t>
             </w:r>
           </w:p>
           <w:p>
@@ -1802,10 +1850,7 @@
         </w:numPr>
       </w:pPr>
       <w:r>
-        <w:t xml:space="preserve">Use case </w:t>
-      </w:r>
-      <w:r>
-        <w:t>cập nhật công nợ</w:t>
+        <w:t>Use case cập nhật công nợ</w:t>
       </w:r>
     </w:p>
     <w:tbl>
@@ -2006,10 +2051,10 @@
               <w:t xml:space="preserve">UC bắt đầu </w:t>
             </w:r>
             <w:r>
-              <w:t>khi thực hiện UCCN “</w:t>
-            </w:r>
-            <w:r>
-              <w:t>Thanh toán công nợ”</w:t>
+              <w:t xml:space="preserve">khi </w:t>
+            </w:r>
+            <w:r>
+              <w:t>nhân viên muốn cập nhật công nợ cho NPP</w:t>
             </w:r>
           </w:p>
         </w:tc>
@@ -2208,10 +2253,7 @@
         </w:numPr>
       </w:pPr>
       <w:r>
-        <w:t xml:space="preserve">Use case </w:t>
-      </w:r>
-      <w:r>
-        <w:t>lập hóa đơn thanh toán</w:t>
+        <w:t>Use case lập hóa đơn thanh toán</w:t>
       </w:r>
     </w:p>
     <w:tbl>
@@ -2391,7 +2433,6 @@
               <w:pStyle w:val="MyTable1"/>
             </w:pPr>
             <w:r>
-              <w:lastRenderedPageBreak/>
               <w:t>Mô tả</w:t>
             </w:r>
           </w:p>
@@ -3031,6 +3072,9 @@
             <w:r>
               <w:t>Thanh toán</w:t>
             </w:r>
+            <w:r>
+              <w:t xml:space="preserve"> đơn giao hàng</w:t>
+            </w:r>
           </w:p>
         </w:tc>
         <w:tc>
@@ -3260,6 +3304,7 @@
               <w:rPr>
                 <w:b w:val="0"/>
               </w:rPr>
+              <w:lastRenderedPageBreak/>
               <w:t>Thực hiện UCCN “Lập hóa đơn thanh toán”</w:t>
             </w:r>
           </w:p>
@@ -3277,12 +3322,23 @@
               </w:rPr>
               <w:t>Nhân viên kiểm tra các chương trình khuyến mãi</w:t>
             </w:r>
-            <w:r>
-              <w:rPr>
-                <w:b w:val="0"/>
-              </w:rPr>
-              <w:t xml:space="preserve"> </w:t>
-            </w:r>
+          </w:p>
+          <w:p>
+            <w:pPr>
+              <w:pStyle w:val="TuStyle-Title1"/>
+              <w:cnfStyle w:val="000000100000" w:firstRow="0" w:lastRow="0" w:firstColumn="0" w:lastColumn="0" w:oddVBand="0" w:evenVBand="0" w:oddHBand="1" w:evenHBand="0" w:firstRowFirstColumn="0" w:firstRowLastColumn="0" w:lastRowFirstColumn="0" w:lastRowLastColumn="0"/>
+              <w:rPr>
+                <w:b w:val="0"/>
+              </w:rPr>
+            </w:pPr>
+            <w:r>
+              <w:rPr>
+                <w:b w:val="0"/>
+              </w:rPr>
+              <w:t>Thực hiện UCCN “Thanh toán công nợ” nếu NPP trả nợ</w:t>
+            </w:r>
+            <w:bookmarkStart w:id="0" w:name="_GoBack"/>
+            <w:bookmarkEnd w:id="0"/>
           </w:p>
         </w:tc>
       </w:tr>
@@ -3843,10 +3899,7 @@
         </w:numPr>
       </w:pPr>
       <w:r>
-        <w:t xml:space="preserve">Use case </w:t>
-      </w:r>
-      <w:r>
-        <w:t xml:space="preserve">ghi nhận tình trạng đơn </w:t>
+        <w:t xml:space="preserve">Use case ghi nhận tình trạng đơn </w:t>
       </w:r>
       <w:r>
         <w:t xml:space="preserve">giao </w:t>
@@ -3942,10 +3995,7 @@
               <w:t>Mã số: UC</w:t>
             </w:r>
             <w:r>
-              <w:t>CN-</w:t>
-            </w:r>
-            <w:r>
-              <w:t>10</w:t>
+              <w:t>CN-10</w:t>
             </w:r>
           </w:p>
         </w:tc>
@@ -6792,6 +6842,36 @@
     </w:lvlOverride>
   </w:num>
   <w:num w:numId="35">
+    <w:abstractNumId w:val="6"/>
+    <w:lvlOverride w:ilvl="0">
+      <w:startOverride w:val="1"/>
+    </w:lvlOverride>
+    <w:lvlOverride w:ilvl="1">
+      <w:startOverride w:val="1"/>
+    </w:lvlOverride>
+    <w:lvlOverride w:ilvl="2">
+      <w:startOverride w:val="1"/>
+    </w:lvlOverride>
+    <w:lvlOverride w:ilvl="3">
+      <w:startOverride w:val="1"/>
+    </w:lvlOverride>
+    <w:lvlOverride w:ilvl="4">
+      <w:startOverride w:val="1"/>
+    </w:lvlOverride>
+    <w:lvlOverride w:ilvl="5">
+      <w:startOverride w:val="1"/>
+    </w:lvlOverride>
+    <w:lvlOverride w:ilvl="6">
+      <w:startOverride w:val="1"/>
+    </w:lvlOverride>
+    <w:lvlOverride w:ilvl="7">
+      <w:startOverride w:val="1"/>
+    </w:lvlOverride>
+    <w:lvlOverride w:ilvl="8">
+      <w:startOverride w:val="1"/>
+    </w:lvlOverride>
+  </w:num>
+  <w:num w:numId="36">
     <w:abstractNumId w:val="6"/>
     <w:lvlOverride w:ilvl="0">
       <w:startOverride w:val="1"/>
@@ -8700,7 +8780,7 @@
 </file>
 
 <file path=customXml/itemProps2.xml><?xml version="1.0" encoding="utf-8"?>
-<ds:datastoreItem xmlns:ds="http://schemas.openxmlformats.org/officeDocument/2006/customXml" ds:itemID="{E38AD98F-BC58-4144-B5EA-C3DEA4B7DC60}">
+<ds:datastoreItem xmlns:ds="http://schemas.openxmlformats.org/officeDocument/2006/customXml" ds:itemID="{1D751391-09B8-4982-80F9-2AAF663EC311}">
   <ds:schemaRefs>
     <ds:schemaRef ds:uri="http://schemas.openxmlformats.org/officeDocument/2006/bibliography"/>
   </ds:schemaRefs>

</xml_diff>